<commit_message>
took out date in save function
</commit_message>
<xml_diff>
--- a/CIT31300_FinalProject_CritiqueForm.docx
+++ b/CIT31300_FinalProject_CritiqueForm.docx
@@ -1,6 +1,6 @@
 
 <file path=word/document.xml><?xml version="1.0" encoding="utf-8"?>
-<w:document xmlns:wpc="http://schemas.microsoft.com/office/word/2010/wordprocessingCanvas" xmlns:mo="http://schemas.microsoft.com/office/mac/office/2008/main" xmlns:mc="http://schemas.openxmlformats.org/markup-compatibility/2006" xmlns:mv="urn:schemas-microsoft-com:mac:vml" xmlns:o="urn:schemas-microsoft-com:office:office" xmlns:r="http://schemas.openxmlformats.org/officeDocument/2006/relationships" xmlns:m="http://schemas.openxmlformats.org/officeDocument/2006/math" xmlns:v="urn:schemas-microsoft-com:vml" xmlns:wp14="http://schemas.microsoft.com/office/word/2010/wordprocessingDrawing" xmlns:wp="http://schemas.openxmlformats.org/drawingml/2006/wordprocessingDrawing" xmlns:w10="urn:schemas-microsoft-com:office:word" xmlns:w="http://schemas.openxmlformats.org/wordprocessingml/2006/main" xmlns:w14="http://schemas.microsoft.com/office/word/2010/wordml" xmlns:wpg="http://schemas.microsoft.com/office/word/2010/wordprocessingGroup" xmlns:wpi="http://schemas.microsoft.com/office/word/2010/wordprocessingInk" xmlns:wne="http://schemas.microsoft.com/office/word/2006/wordml" xmlns:wps="http://schemas.microsoft.com/office/word/2010/wordprocessingShape" mc:Ignorable="w14 wp14">
+<w:document xmlns:wpc="http://schemas.microsoft.com/office/word/2010/wordprocessingCanvas" xmlns:mo="http://schemas.microsoft.com/office/mac/office/2008/main" xmlns:mc="http://schemas.openxmlformats.org/markup-compatibility/2006" xmlns:mv="urn:schemas-microsoft-com:mac:vml" xmlns:o="urn:schemas-microsoft-com:office:office" xmlns:r="http://schemas.openxmlformats.org/officeDocument/2006/relationships" xmlns:m="http://schemas.openxmlformats.org/officeDocument/2006/math" xmlns:v="urn:schemas-microsoft-com:vml" xmlns:wp14="http://schemas.microsoft.com/office/word/2010/wordprocessingDrawing" xmlns:wp="http://schemas.openxmlformats.org/drawingml/2006/wordprocessingDrawing" xmlns:w10="urn:schemas-microsoft-com:office:word" xmlns:w="http://schemas.openxmlformats.org/wordprocessingml/2006/main" xmlns:w14="http://schemas.microsoft.com/office/word/2010/wordml" xmlns:w15="http://schemas.microsoft.com/office/word/2012/wordml" xmlns:wpg="http://schemas.microsoft.com/office/word/2010/wordprocessingGroup" xmlns:wpi="http://schemas.microsoft.com/office/word/2010/wordprocessingInk" xmlns:wne="http://schemas.microsoft.com/office/word/2006/wordml" xmlns:wps="http://schemas.microsoft.com/office/word/2010/wordprocessingShape" mc:Ignorable="w14 w15 wp14">
   <w:body>
     <w:p>
       <w:pPr>
@@ -238,7 +238,19 @@
               <w:rPr>
                 <w:szCs w:val="24"/>
               </w:rPr>
-              <w:t>___   Yes</w:t>
+              <w:t>_</w:t>
+            </w:r>
+            <w:r>
+              <w:rPr>
+                <w:szCs w:val="24"/>
+              </w:rPr>
+              <w:t>X</w:t>
+            </w:r>
+            <w:r>
+              <w:rPr>
+                <w:szCs w:val="24"/>
+              </w:rPr>
+              <w:t>__   Yes</w:t>
             </w:r>
           </w:p>
         </w:tc>
@@ -333,7 +345,19 @@
               <w:rPr>
                 <w:szCs w:val="24"/>
               </w:rPr>
-              <w:t>___   5  (Easy)</w:t>
+              <w:t>__</w:t>
+            </w:r>
+            <w:r>
+              <w:rPr>
+                <w:szCs w:val="24"/>
+              </w:rPr>
+              <w:t>X</w:t>
+            </w:r>
+            <w:r>
+              <w:rPr>
+                <w:szCs w:val="24"/>
+              </w:rPr>
+              <w:t>_   5  (Easy)</w:t>
             </w:r>
           </w:p>
         </w:tc>
@@ -457,9 +481,17 @@
       <w:r>
         <w:rPr>
           <w:b/>
+          <w:strike/>
           <w:szCs w:val="24"/>
         </w:rPr>
-        <w:t>Task 2:</w:t>
+        <w:t>Task 2</w:t>
+      </w:r>
+      <w:r>
+        <w:rPr>
+          <w:b/>
+          <w:szCs w:val="24"/>
+        </w:rPr>
+        <w:t>:</w:t>
       </w:r>
     </w:p>
     <w:p>
@@ -763,10 +795,18 @@
       <w:r>
         <w:rPr>
           <w:b/>
+          <w:strike/>
           <w:szCs w:val="24"/>
         </w:rPr>
         <w:lastRenderedPageBreak/>
-        <w:t>Task 3:</w:t>
+        <w:t>Task 3</w:t>
+      </w:r>
+      <w:r>
+        <w:rPr>
+          <w:b/>
+          <w:szCs w:val="24"/>
+        </w:rPr>
+        <w:t>:</w:t>
       </w:r>
     </w:p>
     <w:p>
@@ -1080,8 +1120,6 @@
         </w:rPr>
         <w:t>Post a comment on one of the blog articles.</w:t>
       </w:r>
-      <w:bookmarkStart w:id="0" w:name="_GoBack"/>
-      <w:bookmarkEnd w:id="0"/>
     </w:p>
     <w:tbl>
       <w:tblPr>
@@ -1164,7 +1202,13 @@
               <w:rPr>
                 <w:szCs w:val="24"/>
               </w:rPr>
-              <w:t>___   No</w:t>
+              <w:t>_X</w:t>
+            </w:r>
+            <w:r>
+              <w:rPr>
+                <w:szCs w:val="24"/>
+              </w:rPr>
+              <w:t>_   No</w:t>
             </w:r>
           </w:p>
         </w:tc>
@@ -1316,7 +1360,15 @@
               <w:rPr>
                 <w:szCs w:val="24"/>
               </w:rPr>
-              <w:t>___   2</w:t>
+              <w:t>_</w:t>
+            </w:r>
+            <w:bookmarkStart w:id="0" w:name="_GoBack"/>
+            <w:bookmarkEnd w:id="0"/>
+            <w:r>
+              <w:rPr>
+                <w:szCs w:val="24"/>
+              </w:rPr>
+              <w:t>__   2</w:t>
             </w:r>
           </w:p>
         </w:tc>
@@ -1342,7 +1394,19 @@
               <w:rPr>
                 <w:szCs w:val="24"/>
               </w:rPr>
-              <w:t>___   1 (Difficult)</w:t>
+              <w:t>_</w:t>
+            </w:r>
+            <w:r>
+              <w:rPr>
+                <w:szCs w:val="24"/>
+              </w:rPr>
+              <w:t>X</w:t>
+            </w:r>
+            <w:r>
+              <w:rPr>
+                <w:szCs w:val="24"/>
+              </w:rPr>
+              <w:t>__   1 (Difficult)</w:t>
             </w:r>
           </w:p>
         </w:tc>
@@ -1395,6 +1459,1027 @@
           <w:szCs w:val="24"/>
         </w:rPr>
       </w:pPr>
+      <w:r>
+        <w:rPr>
+          <w:noProof/>
+        </w:rPr>
+        <mc:AlternateContent>
+          <mc:Choice Requires="wps">
+            <w:drawing>
+              <wp:anchor distT="0" distB="0" distL="114300" distR="114300" simplePos="0" relativeHeight="251662336" behindDoc="0" locked="0" layoutInCell="1" allowOverlap="1" wp14:anchorId="6D767CEF" wp14:editId="75A3BDB4">
+                <wp:simplePos x="0" y="0"/>
+                <wp:positionH relativeFrom="column">
+                  <wp:posOffset>3705805</wp:posOffset>
+                </wp:positionH>
+                <wp:positionV relativeFrom="paragraph">
+                  <wp:posOffset>45085</wp:posOffset>
+                </wp:positionV>
+                <wp:extent cx="1737360" cy="822960"/>
+                <wp:effectExtent l="0" t="0" r="0" b="0"/>
+                <wp:wrapNone/>
+                <wp:docPr id="3" name="Text Box 3"/>
+                <wp:cNvGraphicFramePr>
+                  <a:graphicFrameLocks xmlns:a="http://schemas.openxmlformats.org/drawingml/2006/main"/>
+                </wp:cNvGraphicFramePr>
+                <a:graphic xmlns:a="http://schemas.openxmlformats.org/drawingml/2006/main">
+                  <a:graphicData uri="http://schemas.microsoft.com/office/word/2010/wordprocessingShape">
+                    <wps:wsp>
+                      <wps:cNvSpPr txBox="1">
+                        <a:spLocks/>
+                      </wps:cNvSpPr>
+                      <wps:spPr>
+                        <a:xfrm>
+                          <a:off x="0" y="0"/>
+                          <a:ext cx="1737360" cy="822960"/>
+                        </a:xfrm>
+                        <a:prstGeom prst="rect">
+                          <a:avLst/>
+                        </a:prstGeom>
+                        <a:noFill/>
+                        <a:ln>
+                          <a:noFill/>
+                        </a:ln>
+                        <a:effectLst/>
+                      </wps:spPr>
+                      <wps:txbx>
+                        <w:txbxContent>
+                          <w:p>
+                            <w:pPr>
+                              <w:jc w:val="center"/>
+                              <w:rPr>
+                                <w:i/>
+                                <w:noProof/>
+                                <w:color w:val="000000" w:themeColor="text1"/>
+                                <w:sz w:val="72"/>
+                                <w:szCs w:val="72"/>
+                                <w14:shadow w14:blurRad="38100" w14:dist="19050" w14:dir="2700000" w14:sx="100000" w14:sy="100000" w14:kx="0" w14:ky="0" w14:algn="tl">
+                                  <w14:schemeClr w14:val="dk1">
+                                    <w14:alpha w14:val="60000"/>
+                                  </w14:schemeClr>
+                                </w14:shadow>
+                                <w14:textOutline w14:w="0" w14:cap="flat" w14:cmpd="sng" w14:algn="ctr">
+                                  <w14:noFill/>
+                                  <w14:prstDash w14:val="solid"/>
+                                  <w14:round/>
+                                </w14:textOutline>
+                              </w:rPr>
+                            </w:pPr>
+                            <w:r>
+                              <w:rPr>
+                                <w:i/>
+                                <w:noProof/>
+                                <w:color w:val="000000" w:themeColor="text1"/>
+                                <w:sz w:val="72"/>
+                                <w:szCs w:val="72"/>
+                                <w14:shadow w14:blurRad="38100" w14:dist="19050" w14:dir="2700000" w14:sx="100000" w14:sy="100000" w14:kx="0" w14:ky="0" w14:algn="tl">
+                                  <w14:schemeClr w14:val="dk1">
+                                    <w14:alpha w14:val="60000"/>
+                                  </w14:schemeClr>
+                                </w14:shadow>
+                                <w14:textOutline w14:w="0" w14:cap="flat" w14:cmpd="sng" w14:algn="ctr">
+                                  <w14:noFill/>
+                                  <w14:prstDash w14:val="solid"/>
+                                  <w14:round/>
+                                </w14:textOutline>
+                              </w:rPr>
+                              <w:t>4/29/18</w:t>
+                            </w:r>
+                          </w:p>
+                        </w:txbxContent>
+                      </wps:txbx>
+                      <wps:bodyPr rot="0" spcFirstLastPara="0" vertOverflow="overflow" horzOverflow="overflow" vert="horz" wrap="square" lIns="91440" tIns="45720" rIns="91440" bIns="45720" numCol="1" spcCol="0" rtlCol="0" fromWordArt="0" anchor="t" anchorCtr="0" forceAA="0" compatLnSpc="1">
+                        <a:prstTxWarp prst="textNoShape">
+                          <a:avLst/>
+                        </a:prstTxWarp>
+                        <a:noAutofit/>
+                      </wps:bodyPr>
+                    </wps:wsp>
+                  </a:graphicData>
+                </a:graphic>
+                <wp14:sizeRelH relativeFrom="margin">
+                  <wp14:pctWidth>0</wp14:pctWidth>
+                </wp14:sizeRelH>
+                <wp14:sizeRelV relativeFrom="margin">
+                  <wp14:pctHeight>0</wp14:pctHeight>
+                </wp14:sizeRelV>
+              </wp:anchor>
+            </w:drawing>
+          </mc:Choice>
+          <mc:Fallback>
+            <w:pict>
+              <v:shapetype w14:anchorId="6D767CEF" id="_x0000_t202" coordsize="21600,21600" o:spt="202" path="m0,0l0,21600,21600,21600,21600,0xe">
+                <v:stroke joinstyle="miter"/>
+                <v:path gradientshapeok="t" o:connecttype="rect"/>
+              </v:shapetype>
+              <v:shape id="Text Box 3" o:spid="_x0000_s1026" type="#_x0000_t202" style="position:absolute;margin-left:291.8pt;margin-top:3.55pt;width:136.8pt;height:64.8pt;z-index:251662336;visibility:visible;mso-wrap-style:square;mso-width-percent:0;mso-height-percent:0;mso-wrap-distance-left:9pt;mso-wrap-distance-top:0;mso-wrap-distance-right:9pt;mso-wrap-distance-bottom:0;mso-position-horizontal:absolute;mso-position-horizontal-relative:text;mso-position-vertical:absolute;mso-position-vertical-relative:text;mso-width-percent:0;mso-height-percent:0;mso-width-relative:margin;mso-height-relative:margin;v-text-anchor:top" o:gfxdata="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" filled="f" stroked="f">
+                <v:fill o:detectmouseclick="t"/>
+                <v:path arrowok="t"/>
+                <v:textbox>
+                  <w:txbxContent>
+                    <w:p>
+                      <w:pPr>
+                        <w:jc w:val="center"/>
+                        <w:rPr>
+                          <w:i/>
+                          <w:noProof/>
+                          <w:color w:val="000000" w:themeColor="text1"/>
+                          <w:sz w:val="72"/>
+                          <w:szCs w:val="72"/>
+                          <w14:shadow w14:blurRad="38100" w14:dist="19050" w14:dir="2700000" w14:sx="100000" w14:sy="100000" w14:kx="0" w14:ky="0" w14:algn="tl">
+                            <w14:schemeClr w14:val="dk1">
+                              <w14:alpha w14:val="60000"/>
+                            </w14:schemeClr>
+                          </w14:shadow>
+                          <w14:textOutline w14:w="0" w14:cap="flat" w14:cmpd="sng" w14:algn="ctr">
+                            <w14:noFill/>
+                            <w14:prstDash w14:val="solid"/>
+                            <w14:round/>
+                          </w14:textOutline>
+                        </w:rPr>
+                      </w:pPr>
+                      <w:r>
+                        <w:rPr>
+                          <w:i/>
+                          <w:noProof/>
+                          <w:color w:val="000000" w:themeColor="text1"/>
+                          <w:sz w:val="72"/>
+                          <w:szCs w:val="72"/>
+                          <w14:shadow w14:blurRad="38100" w14:dist="19050" w14:dir="2700000" w14:sx="100000" w14:sy="100000" w14:kx="0" w14:ky="0" w14:algn="tl">
+                            <w14:schemeClr w14:val="dk1">
+                              <w14:alpha w14:val="60000"/>
+                            </w14:schemeClr>
+                          </w14:shadow>
+                          <w14:textOutline w14:w="0" w14:cap="flat" w14:cmpd="sng" w14:algn="ctr">
+                            <w14:noFill/>
+                            <w14:prstDash w14:val="solid"/>
+                            <w14:round/>
+                          </w14:textOutline>
+                        </w:rPr>
+                        <w:t>4/29/18</w:t>
+                      </w:r>
+                    </w:p>
+                  </w:txbxContent>
+                </v:textbox>
+              </v:shape>
+            </w:pict>
+          </mc:Fallback>
+        </mc:AlternateContent>
+      </w:r>
+      <w:r>
+        <w:rPr>
+          <w:i/>
+          <w:noProof/>
+          <w:szCs w:val="24"/>
+          <w:lang w:bidi="ar-SA"/>
+        </w:rPr>
+        <mc:AlternateContent>
+          <mc:Choice Requires="wps">
+            <w:drawing>
+              <wp:anchor distT="0" distB="0" distL="114300" distR="114300" simplePos="0" relativeHeight="251660288" behindDoc="0" locked="0" layoutInCell="1" allowOverlap="1" wp14:anchorId="7CB2C053" wp14:editId="70893825">
+                <wp:simplePos x="0" y="0"/>
+                <wp:positionH relativeFrom="column">
+                  <wp:posOffset>1304290</wp:posOffset>
+                </wp:positionH>
+                <wp:positionV relativeFrom="paragraph">
+                  <wp:posOffset>162450</wp:posOffset>
+                </wp:positionV>
+                <wp:extent cx="1268730" cy="615950"/>
+                <wp:effectExtent l="25400" t="0" r="26670" b="19050"/>
+                <wp:wrapNone/>
+                <wp:docPr id="2" name="Freeform 2"/>
+                <wp:cNvGraphicFramePr/>
+                <a:graphic xmlns:a="http://schemas.openxmlformats.org/drawingml/2006/main">
+                  <a:graphicData uri="http://schemas.microsoft.com/office/word/2010/wordprocessingShape">
+                    <wps:wsp>
+                      <wps:cNvSpPr/>
+                      <wps:spPr>
+                        <a:xfrm>
+                          <a:off x="0" y="0"/>
+                          <a:ext cx="1268730" cy="615950"/>
+                        </a:xfrm>
+                        <a:custGeom>
+                          <a:avLst/>
+                          <a:gdLst>
+                            <a:gd name="connsiteX0" fmla="*/ 23581 w 1269285"/>
+                            <a:gd name="connsiteY0" fmla="*/ 536713 h 616243"/>
+                            <a:gd name="connsiteX1" fmla="*/ 16955 w 1269285"/>
+                            <a:gd name="connsiteY1" fmla="*/ 125895 h 616243"/>
+                            <a:gd name="connsiteX2" fmla="*/ 30207 w 1269285"/>
+                            <a:gd name="connsiteY2" fmla="*/ 92765 h 616243"/>
+                            <a:gd name="connsiteX3" fmla="*/ 43459 w 1269285"/>
+                            <a:gd name="connsiteY3" fmla="*/ 39756 h 616243"/>
+                            <a:gd name="connsiteX4" fmla="*/ 109720 w 1269285"/>
+                            <a:gd name="connsiteY4" fmla="*/ 0 h 616243"/>
+                            <a:gd name="connsiteX5" fmla="*/ 189233 w 1269285"/>
+                            <a:gd name="connsiteY5" fmla="*/ 6626 h 616243"/>
+                            <a:gd name="connsiteX6" fmla="*/ 195859 w 1269285"/>
+                            <a:gd name="connsiteY6" fmla="*/ 26504 h 616243"/>
+                            <a:gd name="connsiteX7" fmla="*/ 189233 w 1269285"/>
+                            <a:gd name="connsiteY7" fmla="*/ 106017 h 616243"/>
+                            <a:gd name="connsiteX8" fmla="*/ 169355 w 1269285"/>
+                            <a:gd name="connsiteY8" fmla="*/ 139147 h 616243"/>
+                            <a:gd name="connsiteX9" fmla="*/ 109720 w 1269285"/>
+                            <a:gd name="connsiteY9" fmla="*/ 185530 h 616243"/>
+                            <a:gd name="connsiteX10" fmla="*/ 83216 w 1269285"/>
+                            <a:gd name="connsiteY10" fmla="*/ 212034 h 616243"/>
+                            <a:gd name="connsiteX11" fmla="*/ 10329 w 1269285"/>
+                            <a:gd name="connsiteY11" fmla="*/ 231913 h 616243"/>
+                            <a:gd name="connsiteX12" fmla="*/ 30207 w 1269285"/>
+                            <a:gd name="connsiteY12" fmla="*/ 238539 h 616243"/>
+                            <a:gd name="connsiteX13" fmla="*/ 89842 w 1269285"/>
+                            <a:gd name="connsiteY13" fmla="*/ 318052 h 616243"/>
+                            <a:gd name="connsiteX14" fmla="*/ 129598 w 1269285"/>
+                            <a:gd name="connsiteY14" fmla="*/ 390939 h 616243"/>
+                            <a:gd name="connsiteX15" fmla="*/ 142851 w 1269285"/>
+                            <a:gd name="connsiteY15" fmla="*/ 424069 h 616243"/>
+                            <a:gd name="connsiteX16" fmla="*/ 149477 w 1269285"/>
+                            <a:gd name="connsiteY16" fmla="*/ 443947 h 616243"/>
+                            <a:gd name="connsiteX17" fmla="*/ 156103 w 1269285"/>
+                            <a:gd name="connsiteY17" fmla="*/ 477078 h 616243"/>
+                            <a:gd name="connsiteX18" fmla="*/ 189233 w 1269285"/>
+                            <a:gd name="connsiteY18" fmla="*/ 536713 h 616243"/>
+                            <a:gd name="connsiteX19" fmla="*/ 209111 w 1269285"/>
+                            <a:gd name="connsiteY19" fmla="*/ 556591 h 616243"/>
+                            <a:gd name="connsiteX20" fmla="*/ 235616 w 1269285"/>
+                            <a:gd name="connsiteY20" fmla="*/ 563217 h 616243"/>
+                            <a:gd name="connsiteX21" fmla="*/ 315129 w 1269285"/>
+                            <a:gd name="connsiteY21" fmla="*/ 417443 h 616243"/>
+                            <a:gd name="connsiteX22" fmla="*/ 321755 w 1269285"/>
+                            <a:gd name="connsiteY22" fmla="*/ 450573 h 616243"/>
+                            <a:gd name="connsiteX23" fmla="*/ 354885 w 1269285"/>
+                            <a:gd name="connsiteY23" fmla="*/ 510208 h 616243"/>
+                            <a:gd name="connsiteX24" fmla="*/ 394642 w 1269285"/>
+                            <a:gd name="connsiteY24" fmla="*/ 470452 h 616243"/>
+                            <a:gd name="connsiteX25" fmla="*/ 427772 w 1269285"/>
+                            <a:gd name="connsiteY25" fmla="*/ 430695 h 616243"/>
+                            <a:gd name="connsiteX26" fmla="*/ 434398 w 1269285"/>
+                            <a:gd name="connsiteY26" fmla="*/ 410817 h 616243"/>
+                            <a:gd name="connsiteX27" fmla="*/ 447651 w 1269285"/>
+                            <a:gd name="connsiteY27" fmla="*/ 397565 h 616243"/>
+                            <a:gd name="connsiteX28" fmla="*/ 487407 w 1269285"/>
+                            <a:gd name="connsiteY28" fmla="*/ 437321 h 616243"/>
+                            <a:gd name="connsiteX29" fmla="*/ 494033 w 1269285"/>
+                            <a:gd name="connsiteY29" fmla="*/ 477078 h 616243"/>
+                            <a:gd name="connsiteX30" fmla="*/ 507285 w 1269285"/>
+                            <a:gd name="connsiteY30" fmla="*/ 523460 h 616243"/>
+                            <a:gd name="connsiteX31" fmla="*/ 513911 w 1269285"/>
+                            <a:gd name="connsiteY31" fmla="*/ 556591 h 616243"/>
+                            <a:gd name="connsiteX32" fmla="*/ 533790 w 1269285"/>
+                            <a:gd name="connsiteY32" fmla="*/ 569843 h 616243"/>
+                            <a:gd name="connsiteX33" fmla="*/ 600051 w 1269285"/>
+                            <a:gd name="connsiteY33" fmla="*/ 563217 h 616243"/>
+                            <a:gd name="connsiteX34" fmla="*/ 593424 w 1269285"/>
+                            <a:gd name="connsiteY34" fmla="*/ 450573 h 616243"/>
+                            <a:gd name="connsiteX35" fmla="*/ 586798 w 1269285"/>
+                            <a:gd name="connsiteY35" fmla="*/ 424069 h 616243"/>
+                            <a:gd name="connsiteX36" fmla="*/ 606677 w 1269285"/>
+                            <a:gd name="connsiteY36" fmla="*/ 430695 h 616243"/>
+                            <a:gd name="connsiteX37" fmla="*/ 626555 w 1269285"/>
+                            <a:gd name="connsiteY37" fmla="*/ 463826 h 616243"/>
+                            <a:gd name="connsiteX38" fmla="*/ 646433 w 1269285"/>
+                            <a:gd name="connsiteY38" fmla="*/ 470452 h 616243"/>
+                            <a:gd name="connsiteX39" fmla="*/ 706068 w 1269285"/>
+                            <a:gd name="connsiteY39" fmla="*/ 463826 h 616243"/>
+                            <a:gd name="connsiteX40" fmla="*/ 712694 w 1269285"/>
+                            <a:gd name="connsiteY40" fmla="*/ 371060 h 616243"/>
+                            <a:gd name="connsiteX41" fmla="*/ 692816 w 1269285"/>
+                            <a:gd name="connsiteY41" fmla="*/ 377687 h 616243"/>
+                            <a:gd name="connsiteX42" fmla="*/ 679564 w 1269285"/>
+                            <a:gd name="connsiteY42" fmla="*/ 397565 h 616243"/>
+                            <a:gd name="connsiteX43" fmla="*/ 699442 w 1269285"/>
+                            <a:gd name="connsiteY43" fmla="*/ 457200 h 616243"/>
+                            <a:gd name="connsiteX44" fmla="*/ 719320 w 1269285"/>
+                            <a:gd name="connsiteY44" fmla="*/ 503582 h 616243"/>
+                            <a:gd name="connsiteX45" fmla="*/ 739198 w 1269285"/>
+                            <a:gd name="connsiteY45" fmla="*/ 510208 h 616243"/>
+                            <a:gd name="connsiteX46" fmla="*/ 759077 w 1269285"/>
+                            <a:gd name="connsiteY46" fmla="*/ 523460 h 616243"/>
+                            <a:gd name="connsiteX47" fmla="*/ 812085 w 1269285"/>
+                            <a:gd name="connsiteY47" fmla="*/ 351182 h 616243"/>
+                            <a:gd name="connsiteX48" fmla="*/ 805459 w 1269285"/>
+                            <a:gd name="connsiteY48" fmla="*/ 324678 h 616243"/>
+                            <a:gd name="connsiteX49" fmla="*/ 792207 w 1269285"/>
+                            <a:gd name="connsiteY49" fmla="*/ 304800 h 616243"/>
+                            <a:gd name="connsiteX50" fmla="*/ 825338 w 1269285"/>
+                            <a:gd name="connsiteY50" fmla="*/ 351182 h 616243"/>
+                            <a:gd name="connsiteX51" fmla="*/ 845216 w 1269285"/>
+                            <a:gd name="connsiteY51" fmla="*/ 357808 h 616243"/>
+                            <a:gd name="connsiteX52" fmla="*/ 865094 w 1269285"/>
+                            <a:gd name="connsiteY52" fmla="*/ 371060 h 616243"/>
+                            <a:gd name="connsiteX53" fmla="*/ 911477 w 1269285"/>
+                            <a:gd name="connsiteY53" fmla="*/ 377687 h 616243"/>
+                            <a:gd name="connsiteX54" fmla="*/ 918103 w 1269285"/>
+                            <a:gd name="connsiteY54" fmla="*/ 397565 h 616243"/>
+                            <a:gd name="connsiteX55" fmla="*/ 924729 w 1269285"/>
+                            <a:gd name="connsiteY55" fmla="*/ 496956 h 616243"/>
+                            <a:gd name="connsiteX56" fmla="*/ 957859 w 1269285"/>
+                            <a:gd name="connsiteY56" fmla="*/ 523460 h 616243"/>
+                            <a:gd name="connsiteX57" fmla="*/ 1004242 w 1269285"/>
+                            <a:gd name="connsiteY57" fmla="*/ 543339 h 616243"/>
+                            <a:gd name="connsiteX58" fmla="*/ 1063877 w 1269285"/>
+                            <a:gd name="connsiteY58" fmla="*/ 536713 h 616243"/>
+                            <a:gd name="connsiteX59" fmla="*/ 1083755 w 1269285"/>
+                            <a:gd name="connsiteY59" fmla="*/ 523460 h 616243"/>
+                            <a:gd name="connsiteX60" fmla="*/ 1130138 w 1269285"/>
+                            <a:gd name="connsiteY60" fmla="*/ 477078 h 616243"/>
+                            <a:gd name="connsiteX61" fmla="*/ 1130138 w 1269285"/>
+                            <a:gd name="connsiteY61" fmla="*/ 364434 h 616243"/>
+                            <a:gd name="connsiteX62" fmla="*/ 1097007 w 1269285"/>
+                            <a:gd name="connsiteY62" fmla="*/ 337930 h 616243"/>
+                            <a:gd name="connsiteX63" fmla="*/ 1057251 w 1269285"/>
+                            <a:gd name="connsiteY63" fmla="*/ 324678 h 616243"/>
+                            <a:gd name="connsiteX64" fmla="*/ 1043998 w 1269285"/>
+                            <a:gd name="connsiteY64" fmla="*/ 344556 h 616243"/>
+                            <a:gd name="connsiteX65" fmla="*/ 1050624 w 1269285"/>
+                            <a:gd name="connsiteY65" fmla="*/ 470452 h 616243"/>
+                            <a:gd name="connsiteX66" fmla="*/ 1083755 w 1269285"/>
+                            <a:gd name="connsiteY66" fmla="*/ 516834 h 616243"/>
+                            <a:gd name="connsiteX67" fmla="*/ 1097007 w 1269285"/>
+                            <a:gd name="connsiteY67" fmla="*/ 536713 h 616243"/>
+                            <a:gd name="connsiteX68" fmla="*/ 1123511 w 1269285"/>
+                            <a:gd name="connsiteY68" fmla="*/ 470452 h 616243"/>
+                            <a:gd name="connsiteX69" fmla="*/ 1136764 w 1269285"/>
+                            <a:gd name="connsiteY69" fmla="*/ 443947 h 616243"/>
+                            <a:gd name="connsiteX70" fmla="*/ 1143390 w 1269285"/>
+                            <a:gd name="connsiteY70" fmla="*/ 410817 h 616243"/>
+                            <a:gd name="connsiteX71" fmla="*/ 1150016 w 1269285"/>
+                            <a:gd name="connsiteY71" fmla="*/ 437321 h 616243"/>
+                            <a:gd name="connsiteX72" fmla="*/ 1156642 w 1269285"/>
+                            <a:gd name="connsiteY72" fmla="*/ 490330 h 616243"/>
+                            <a:gd name="connsiteX73" fmla="*/ 1183146 w 1269285"/>
+                            <a:gd name="connsiteY73" fmla="*/ 516834 h 616243"/>
+                            <a:gd name="connsiteX74" fmla="*/ 1209651 w 1269285"/>
+                            <a:gd name="connsiteY74" fmla="*/ 569843 h 616243"/>
+                            <a:gd name="connsiteX75" fmla="*/ 1242781 w 1269285"/>
+                            <a:gd name="connsiteY75" fmla="*/ 609600 h 616243"/>
+                            <a:gd name="connsiteX76" fmla="*/ 1269285 w 1269285"/>
+                            <a:gd name="connsiteY76" fmla="*/ 616226 h 616243"/>
+                          </a:gdLst>
+                          <a:ahLst/>
+                          <a:cxnLst>
+                            <a:cxn ang="0">
+                              <a:pos x="connsiteX0" y="connsiteY0"/>
+                            </a:cxn>
+                            <a:cxn ang="0">
+                              <a:pos x="connsiteX1" y="connsiteY1"/>
+                            </a:cxn>
+                            <a:cxn ang="0">
+                              <a:pos x="connsiteX2" y="connsiteY2"/>
+                            </a:cxn>
+                            <a:cxn ang="0">
+                              <a:pos x="connsiteX3" y="connsiteY3"/>
+                            </a:cxn>
+                            <a:cxn ang="0">
+                              <a:pos x="connsiteX4" y="connsiteY4"/>
+                            </a:cxn>
+                            <a:cxn ang="0">
+                              <a:pos x="connsiteX5" y="connsiteY5"/>
+                            </a:cxn>
+                            <a:cxn ang="0">
+                              <a:pos x="connsiteX6" y="connsiteY6"/>
+                            </a:cxn>
+                            <a:cxn ang="0">
+                              <a:pos x="connsiteX7" y="connsiteY7"/>
+                            </a:cxn>
+                            <a:cxn ang="0">
+                              <a:pos x="connsiteX8" y="connsiteY8"/>
+                            </a:cxn>
+                            <a:cxn ang="0">
+                              <a:pos x="connsiteX9" y="connsiteY9"/>
+                            </a:cxn>
+                            <a:cxn ang="0">
+                              <a:pos x="connsiteX10" y="connsiteY10"/>
+                            </a:cxn>
+                            <a:cxn ang="0">
+                              <a:pos x="connsiteX11" y="connsiteY11"/>
+                            </a:cxn>
+                            <a:cxn ang="0">
+                              <a:pos x="connsiteX12" y="connsiteY12"/>
+                            </a:cxn>
+                            <a:cxn ang="0">
+                              <a:pos x="connsiteX13" y="connsiteY13"/>
+                            </a:cxn>
+                            <a:cxn ang="0">
+                              <a:pos x="connsiteX14" y="connsiteY14"/>
+                            </a:cxn>
+                            <a:cxn ang="0">
+                              <a:pos x="connsiteX15" y="connsiteY15"/>
+                            </a:cxn>
+                            <a:cxn ang="0">
+                              <a:pos x="connsiteX16" y="connsiteY16"/>
+                            </a:cxn>
+                            <a:cxn ang="0">
+                              <a:pos x="connsiteX17" y="connsiteY17"/>
+                            </a:cxn>
+                            <a:cxn ang="0">
+                              <a:pos x="connsiteX18" y="connsiteY18"/>
+                            </a:cxn>
+                            <a:cxn ang="0">
+                              <a:pos x="connsiteX19" y="connsiteY19"/>
+                            </a:cxn>
+                            <a:cxn ang="0">
+                              <a:pos x="connsiteX20" y="connsiteY20"/>
+                            </a:cxn>
+                            <a:cxn ang="0">
+                              <a:pos x="connsiteX21" y="connsiteY21"/>
+                            </a:cxn>
+                            <a:cxn ang="0">
+                              <a:pos x="connsiteX22" y="connsiteY22"/>
+                            </a:cxn>
+                            <a:cxn ang="0">
+                              <a:pos x="connsiteX23" y="connsiteY23"/>
+                            </a:cxn>
+                            <a:cxn ang="0">
+                              <a:pos x="connsiteX24" y="connsiteY24"/>
+                            </a:cxn>
+                            <a:cxn ang="0">
+                              <a:pos x="connsiteX25" y="connsiteY25"/>
+                            </a:cxn>
+                            <a:cxn ang="0">
+                              <a:pos x="connsiteX26" y="connsiteY26"/>
+                            </a:cxn>
+                            <a:cxn ang="0">
+                              <a:pos x="connsiteX27" y="connsiteY27"/>
+                            </a:cxn>
+                            <a:cxn ang="0">
+                              <a:pos x="connsiteX28" y="connsiteY28"/>
+                            </a:cxn>
+                            <a:cxn ang="0">
+                              <a:pos x="connsiteX29" y="connsiteY29"/>
+                            </a:cxn>
+                            <a:cxn ang="0">
+                              <a:pos x="connsiteX30" y="connsiteY30"/>
+                            </a:cxn>
+                            <a:cxn ang="0">
+                              <a:pos x="connsiteX31" y="connsiteY31"/>
+                            </a:cxn>
+                            <a:cxn ang="0">
+                              <a:pos x="connsiteX32" y="connsiteY32"/>
+                            </a:cxn>
+                            <a:cxn ang="0">
+                              <a:pos x="connsiteX33" y="connsiteY33"/>
+                            </a:cxn>
+                            <a:cxn ang="0">
+                              <a:pos x="connsiteX34" y="connsiteY34"/>
+                            </a:cxn>
+                            <a:cxn ang="0">
+                              <a:pos x="connsiteX35" y="connsiteY35"/>
+                            </a:cxn>
+                            <a:cxn ang="0">
+                              <a:pos x="connsiteX36" y="connsiteY36"/>
+                            </a:cxn>
+                            <a:cxn ang="0">
+                              <a:pos x="connsiteX37" y="connsiteY37"/>
+                            </a:cxn>
+                            <a:cxn ang="0">
+                              <a:pos x="connsiteX38" y="connsiteY38"/>
+                            </a:cxn>
+                            <a:cxn ang="0">
+                              <a:pos x="connsiteX39" y="connsiteY39"/>
+                            </a:cxn>
+                            <a:cxn ang="0">
+                              <a:pos x="connsiteX40" y="connsiteY40"/>
+                            </a:cxn>
+                            <a:cxn ang="0">
+                              <a:pos x="connsiteX41" y="connsiteY41"/>
+                            </a:cxn>
+                            <a:cxn ang="0">
+                              <a:pos x="connsiteX42" y="connsiteY42"/>
+                            </a:cxn>
+                            <a:cxn ang="0">
+                              <a:pos x="connsiteX43" y="connsiteY43"/>
+                            </a:cxn>
+                            <a:cxn ang="0">
+                              <a:pos x="connsiteX44" y="connsiteY44"/>
+                            </a:cxn>
+                            <a:cxn ang="0">
+                              <a:pos x="connsiteX45" y="connsiteY45"/>
+                            </a:cxn>
+                            <a:cxn ang="0">
+                              <a:pos x="connsiteX46" y="connsiteY46"/>
+                            </a:cxn>
+                            <a:cxn ang="0">
+                              <a:pos x="connsiteX47" y="connsiteY47"/>
+                            </a:cxn>
+                            <a:cxn ang="0">
+                              <a:pos x="connsiteX48" y="connsiteY48"/>
+                            </a:cxn>
+                            <a:cxn ang="0">
+                              <a:pos x="connsiteX49" y="connsiteY49"/>
+                            </a:cxn>
+                            <a:cxn ang="0">
+                              <a:pos x="connsiteX50" y="connsiteY50"/>
+                            </a:cxn>
+                            <a:cxn ang="0">
+                              <a:pos x="connsiteX51" y="connsiteY51"/>
+                            </a:cxn>
+                            <a:cxn ang="0">
+                              <a:pos x="connsiteX52" y="connsiteY52"/>
+                            </a:cxn>
+                            <a:cxn ang="0">
+                              <a:pos x="connsiteX53" y="connsiteY53"/>
+                            </a:cxn>
+                            <a:cxn ang="0">
+                              <a:pos x="connsiteX54" y="connsiteY54"/>
+                            </a:cxn>
+                            <a:cxn ang="0">
+                              <a:pos x="connsiteX55" y="connsiteY55"/>
+                            </a:cxn>
+                            <a:cxn ang="0">
+                              <a:pos x="connsiteX56" y="connsiteY56"/>
+                            </a:cxn>
+                            <a:cxn ang="0">
+                              <a:pos x="connsiteX57" y="connsiteY57"/>
+                            </a:cxn>
+                            <a:cxn ang="0">
+                              <a:pos x="connsiteX58" y="connsiteY58"/>
+                            </a:cxn>
+                            <a:cxn ang="0">
+                              <a:pos x="connsiteX59" y="connsiteY59"/>
+                            </a:cxn>
+                            <a:cxn ang="0">
+                              <a:pos x="connsiteX60" y="connsiteY60"/>
+                            </a:cxn>
+                            <a:cxn ang="0">
+                              <a:pos x="connsiteX61" y="connsiteY61"/>
+                            </a:cxn>
+                            <a:cxn ang="0">
+                              <a:pos x="connsiteX62" y="connsiteY62"/>
+                            </a:cxn>
+                            <a:cxn ang="0">
+                              <a:pos x="connsiteX63" y="connsiteY63"/>
+                            </a:cxn>
+                            <a:cxn ang="0">
+                              <a:pos x="connsiteX64" y="connsiteY64"/>
+                            </a:cxn>
+                            <a:cxn ang="0">
+                              <a:pos x="connsiteX65" y="connsiteY65"/>
+                            </a:cxn>
+                            <a:cxn ang="0">
+                              <a:pos x="connsiteX66" y="connsiteY66"/>
+                            </a:cxn>
+                            <a:cxn ang="0">
+                              <a:pos x="connsiteX67" y="connsiteY67"/>
+                            </a:cxn>
+                            <a:cxn ang="0">
+                              <a:pos x="connsiteX68" y="connsiteY68"/>
+                            </a:cxn>
+                            <a:cxn ang="0">
+                              <a:pos x="connsiteX69" y="connsiteY69"/>
+                            </a:cxn>
+                            <a:cxn ang="0">
+                              <a:pos x="connsiteX70" y="connsiteY70"/>
+                            </a:cxn>
+                            <a:cxn ang="0">
+                              <a:pos x="connsiteX71" y="connsiteY71"/>
+                            </a:cxn>
+                            <a:cxn ang="0">
+                              <a:pos x="connsiteX72" y="connsiteY72"/>
+                            </a:cxn>
+                            <a:cxn ang="0">
+                              <a:pos x="connsiteX73" y="connsiteY73"/>
+                            </a:cxn>
+                            <a:cxn ang="0">
+                              <a:pos x="connsiteX74" y="connsiteY74"/>
+                            </a:cxn>
+                            <a:cxn ang="0">
+                              <a:pos x="connsiteX75" y="connsiteY75"/>
+                            </a:cxn>
+                            <a:cxn ang="0">
+                              <a:pos x="connsiteX76" y="connsiteY76"/>
+                            </a:cxn>
+                          </a:cxnLst>
+                          <a:rect l="l" t="t" r="r" b="b"/>
+                          <a:pathLst>
+                            <a:path w="1269285" h="616243">
+                              <a:moveTo>
+                                <a:pt x="23581" y="536713"/>
+                              </a:moveTo>
+                              <a:cubicBezTo>
+                                <a:pt x="-13347" y="370534"/>
+                                <a:pt x="42" y="452876"/>
+                                <a:pt x="16955" y="125895"/>
+                              </a:cubicBezTo>
+                              <a:cubicBezTo>
+                                <a:pt x="17569" y="114017"/>
+                                <a:pt x="26709" y="104133"/>
+                                <a:pt x="30207" y="92765"/>
+                              </a:cubicBezTo>
+                              <a:cubicBezTo>
+                                <a:pt x="35563" y="75357"/>
+                                <a:pt x="28304" y="49859"/>
+                                <a:pt x="43459" y="39756"/>
+                              </a:cubicBezTo>
+                              <a:cubicBezTo>
+                                <a:pt x="91435" y="7773"/>
+                                <a:pt x="68970" y="20375"/>
+                                <a:pt x="109720" y="0"/>
+                              </a:cubicBezTo>
+                              <a:cubicBezTo>
+                                <a:pt x="136224" y="2209"/>
+                                <a:pt x="163813" y="-1195"/>
+                                <a:pt x="189233" y="6626"/>
+                              </a:cubicBezTo>
+                              <a:cubicBezTo>
+                                <a:pt x="195909" y="8680"/>
+                                <a:pt x="195859" y="19520"/>
+                                <a:pt x="195859" y="26504"/>
+                              </a:cubicBezTo>
+                              <a:cubicBezTo>
+                                <a:pt x="195859" y="53100"/>
+                                <a:pt x="195325" y="80128"/>
+                                <a:pt x="189233" y="106017"/>
+                              </a:cubicBezTo>
+                              <a:cubicBezTo>
+                                <a:pt x="186283" y="118553"/>
+                                <a:pt x="177510" y="129180"/>
+                                <a:pt x="169355" y="139147"/>
+                              </a:cubicBezTo>
+                              <a:cubicBezTo>
+                                <a:pt x="135833" y="180118"/>
+                                <a:pt x="143214" y="174365"/>
+                                <a:pt x="109720" y="185530"/>
+                              </a:cubicBezTo>
+                              <a:cubicBezTo>
+                                <a:pt x="100885" y="194365"/>
+                                <a:pt x="93930" y="205606"/>
+                                <a:pt x="83216" y="212034"/>
+                              </a:cubicBezTo>
+                              <a:cubicBezTo>
+                                <a:pt x="66400" y="222123"/>
+                                <a:pt x="30048" y="227969"/>
+                                <a:pt x="10329" y="231913"/>
+                              </a:cubicBezTo>
+                              <a:cubicBezTo>
+                                <a:pt x="16955" y="234122"/>
+                                <a:pt x="24396" y="234665"/>
+                                <a:pt x="30207" y="238539"/>
+                              </a:cubicBezTo>
+                              <a:cubicBezTo>
+                                <a:pt x="51595" y="252798"/>
+                                <a:pt x="84108" y="308018"/>
+                                <a:pt x="89842" y="318052"/>
+                              </a:cubicBezTo>
+                              <a:cubicBezTo>
+                                <a:pt x="102132" y="339559"/>
+                                <a:pt x="118986" y="367063"/>
+                                <a:pt x="129598" y="390939"/>
+                              </a:cubicBezTo>
+                              <a:cubicBezTo>
+                                <a:pt x="134429" y="401808"/>
+                                <a:pt x="138674" y="412932"/>
+                                <a:pt x="142851" y="424069"/>
+                              </a:cubicBezTo>
+                              <a:cubicBezTo>
+                                <a:pt x="145304" y="430609"/>
+                                <a:pt x="147783" y="437171"/>
+                                <a:pt x="149477" y="443947"/>
+                              </a:cubicBezTo>
+                              <a:cubicBezTo>
+                                <a:pt x="152208" y="454873"/>
+                                <a:pt x="152867" y="466291"/>
+                                <a:pt x="156103" y="477078"/>
+                              </a:cubicBezTo>
+                              <a:cubicBezTo>
+                                <a:pt x="164543" y="505213"/>
+                                <a:pt x="170495" y="514851"/>
+                                <a:pt x="189233" y="536713"/>
+                              </a:cubicBezTo>
+                              <a:cubicBezTo>
+                                <a:pt x="195331" y="543828"/>
+                                <a:pt x="200975" y="551942"/>
+                                <a:pt x="209111" y="556591"/>
+                              </a:cubicBezTo>
+                              <a:cubicBezTo>
+                                <a:pt x="217018" y="561109"/>
+                                <a:pt x="226781" y="561008"/>
+                                <a:pt x="235616" y="563217"/>
+                              </a:cubicBezTo>
+                              <a:cubicBezTo>
+                                <a:pt x="355731" y="519540"/>
+                                <a:pt x="291964" y="568018"/>
+                                <a:pt x="315129" y="417443"/>
+                              </a:cubicBezTo>
+                              <a:cubicBezTo>
+                                <a:pt x="316841" y="406312"/>
+                                <a:pt x="319223" y="439599"/>
+                                <a:pt x="321755" y="450573"/>
+                              </a:cubicBezTo>
+                              <a:cubicBezTo>
+                                <a:pt x="335456" y="509943"/>
+                                <a:pt x="318206" y="497982"/>
+                                <a:pt x="354885" y="510208"/>
+                              </a:cubicBezTo>
+                              <a:cubicBezTo>
+                                <a:pt x="368137" y="496956"/>
+                                <a:pt x="384247" y="486046"/>
+                                <a:pt x="394642" y="470452"/>
+                              </a:cubicBezTo>
+                              <a:cubicBezTo>
+                                <a:pt x="413092" y="442776"/>
+                                <a:pt x="402263" y="456204"/>
+                                <a:pt x="427772" y="430695"/>
+                              </a:cubicBezTo>
+                              <a:cubicBezTo>
+                                <a:pt x="429981" y="424069"/>
+                                <a:pt x="430804" y="416806"/>
+                                <a:pt x="434398" y="410817"/>
+                              </a:cubicBezTo>
+                              <a:cubicBezTo>
+                                <a:pt x="437612" y="405460"/>
+                                <a:pt x="442063" y="394771"/>
+                                <a:pt x="447651" y="397565"/>
+                              </a:cubicBezTo>
+                              <a:cubicBezTo>
+                                <a:pt x="464414" y="405946"/>
+                                <a:pt x="487407" y="437321"/>
+                                <a:pt x="487407" y="437321"/>
+                              </a:cubicBezTo>
+                              <a:cubicBezTo>
+                                <a:pt x="489616" y="450573"/>
+                                <a:pt x="491398" y="463904"/>
+                                <a:pt x="494033" y="477078"/>
+                              </a:cubicBezTo>
+                              <a:cubicBezTo>
+                                <a:pt x="506427" y="539050"/>
+                                <a:pt x="494654" y="472937"/>
+                                <a:pt x="507285" y="523460"/>
+                              </a:cubicBezTo>
+                              <a:cubicBezTo>
+                                <a:pt x="510016" y="534386"/>
+                                <a:pt x="508323" y="546813"/>
+                                <a:pt x="513911" y="556591"/>
+                              </a:cubicBezTo>
+                              <a:cubicBezTo>
+                                <a:pt x="517862" y="563505"/>
+                                <a:pt x="527164" y="565426"/>
+                                <a:pt x="533790" y="569843"/>
+                              </a:cubicBezTo>
+                              <a:cubicBezTo>
+                                <a:pt x="555877" y="567634"/>
+                                <a:pt x="590124" y="583071"/>
+                                <a:pt x="600051" y="563217"/>
+                              </a:cubicBezTo>
+                              <a:cubicBezTo>
+                                <a:pt x="616872" y="529575"/>
+                                <a:pt x="596990" y="488016"/>
+                                <a:pt x="593424" y="450573"/>
+                              </a:cubicBezTo>
+                              <a:cubicBezTo>
+                                <a:pt x="592561" y="441507"/>
+                                <a:pt x="581746" y="431646"/>
+                                <a:pt x="586798" y="424069"/>
+                              </a:cubicBezTo>
+                              <a:cubicBezTo>
+                                <a:pt x="590673" y="418257"/>
+                                <a:pt x="600051" y="428486"/>
+                                <a:pt x="606677" y="430695"/>
+                              </a:cubicBezTo>
+                              <a:cubicBezTo>
+                                <a:pt x="613303" y="441739"/>
+                                <a:pt x="617448" y="454719"/>
+                                <a:pt x="626555" y="463826"/>
+                              </a:cubicBezTo>
+                              <a:cubicBezTo>
+                                <a:pt x="631494" y="468765"/>
+                                <a:pt x="639449" y="470452"/>
+                                <a:pt x="646433" y="470452"/>
+                              </a:cubicBezTo>
+                              <a:cubicBezTo>
+                                <a:pt x="666434" y="470452"/>
+                                <a:pt x="686190" y="466035"/>
+                                <a:pt x="706068" y="463826"/>
+                              </a:cubicBezTo>
+                              <a:cubicBezTo>
+                                <a:pt x="733986" y="435906"/>
+                                <a:pt x="737463" y="439174"/>
+                                <a:pt x="712694" y="371060"/>
+                              </a:cubicBezTo>
+                              <a:cubicBezTo>
+                                <a:pt x="710307" y="364496"/>
+                                <a:pt x="699442" y="375478"/>
+                                <a:pt x="692816" y="377687"/>
+                              </a:cubicBezTo>
+                              <a:cubicBezTo>
+                                <a:pt x="688399" y="384313"/>
+                                <a:pt x="680443" y="389650"/>
+                                <a:pt x="679564" y="397565"/>
+                              </a:cubicBezTo>
+                              <a:cubicBezTo>
+                                <a:pt x="676163" y="428172"/>
+                                <a:pt x="685458" y="436222"/>
+                                <a:pt x="699442" y="457200"/>
+                              </a:cubicBezTo>
+                              <a:cubicBezTo>
+                                <a:pt x="703421" y="473115"/>
+                                <a:pt x="705020" y="492142"/>
+                                <a:pt x="719320" y="503582"/>
+                              </a:cubicBezTo>
+                              <a:cubicBezTo>
+                                <a:pt x="724774" y="507945"/>
+                                <a:pt x="732951" y="507085"/>
+                                <a:pt x="739198" y="510208"/>
+                              </a:cubicBezTo>
+                              <a:cubicBezTo>
+                                <a:pt x="746321" y="513769"/>
+                                <a:pt x="752451" y="519043"/>
+                                <a:pt x="759077" y="523460"/>
+                              </a:cubicBezTo>
+                              <a:cubicBezTo>
+                                <a:pt x="868485" y="499147"/>
+                                <a:pt x="824814" y="529385"/>
+                                <a:pt x="812085" y="351182"/>
+                              </a:cubicBezTo>
+                              <a:cubicBezTo>
+                                <a:pt x="811436" y="342099"/>
+                                <a:pt x="809046" y="333048"/>
+                                <a:pt x="805459" y="324678"/>
+                              </a:cubicBezTo>
+                              <a:cubicBezTo>
+                                <a:pt x="802322" y="317358"/>
+                                <a:pt x="792207" y="296837"/>
+                                <a:pt x="792207" y="304800"/>
+                              </a:cubicBezTo>
+                              <a:cubicBezTo>
+                                <a:pt x="792207" y="318620"/>
+                                <a:pt x="815022" y="344305"/>
+                                <a:pt x="825338" y="351182"/>
+                              </a:cubicBezTo>
+                              <a:cubicBezTo>
+                                <a:pt x="831149" y="355056"/>
+                                <a:pt x="838969" y="354684"/>
+                                <a:pt x="845216" y="357808"/>
+                              </a:cubicBezTo>
+                              <a:cubicBezTo>
+                                <a:pt x="852339" y="361369"/>
+                                <a:pt x="857466" y="368772"/>
+                                <a:pt x="865094" y="371060"/>
+                              </a:cubicBezTo>
+                              <a:cubicBezTo>
+                                <a:pt x="880053" y="375548"/>
+                                <a:pt x="896016" y="375478"/>
+                                <a:pt x="911477" y="377687"/>
+                              </a:cubicBezTo>
+                              <a:cubicBezTo>
+                                <a:pt x="913686" y="384313"/>
+                                <a:pt x="917332" y="390623"/>
+                                <a:pt x="918103" y="397565"/>
+                              </a:cubicBezTo>
+                              <a:cubicBezTo>
+                                <a:pt x="921770" y="430566"/>
+                                <a:pt x="914730" y="465293"/>
+                                <a:pt x="924729" y="496956"/>
+                              </a:cubicBezTo>
+                              <a:cubicBezTo>
+                                <a:pt x="928988" y="510442"/>
+                                <a:pt x="946545" y="514975"/>
+                                <a:pt x="957859" y="523460"/>
+                              </a:cubicBezTo>
+                              <a:cubicBezTo>
+                                <a:pt x="980740" y="540621"/>
+                                <a:pt x="975244" y="536089"/>
+                                <a:pt x="1004242" y="543339"/>
+                              </a:cubicBezTo>
+                              <a:cubicBezTo>
+                                <a:pt x="1024120" y="541130"/>
+                                <a:pt x="1044474" y="541564"/>
+                                <a:pt x="1063877" y="536713"/>
+                              </a:cubicBezTo>
+                              <a:cubicBezTo>
+                                <a:pt x="1071603" y="534781"/>
+                                <a:pt x="1077275" y="528089"/>
+                                <a:pt x="1083755" y="523460"/>
+                              </a:cubicBezTo>
+                              <a:cubicBezTo>
+                                <a:pt x="1117056" y="499673"/>
+                                <a:pt x="1105671" y="509699"/>
+                                <a:pt x="1130138" y="477078"/>
+                              </a:cubicBezTo>
+                              <a:cubicBezTo>
+                                <a:pt x="1139551" y="430013"/>
+                                <a:pt x="1143436" y="426487"/>
+                                <a:pt x="1130138" y="364434"/>
+                              </a:cubicBezTo>
+                              <a:cubicBezTo>
+                                <a:pt x="1128689" y="357672"/>
+                                <a:pt x="1099858" y="339197"/>
+                                <a:pt x="1097007" y="337930"/>
+                              </a:cubicBezTo>
+                              <a:cubicBezTo>
+                                <a:pt x="1084242" y="332257"/>
+                                <a:pt x="1057251" y="324678"/>
+                                <a:pt x="1057251" y="324678"/>
+                              </a:cubicBezTo>
+                              <a:cubicBezTo>
+                                <a:pt x="1052833" y="331304"/>
+                                <a:pt x="1044360" y="336601"/>
+                                <a:pt x="1043998" y="344556"/>
+                              </a:cubicBezTo>
+                              <a:cubicBezTo>
+                                <a:pt x="1042090" y="386536"/>
+                                <a:pt x="1045189" y="428782"/>
+                                <a:pt x="1050624" y="470452"/>
+                              </a:cubicBezTo>
+                              <a:cubicBezTo>
+                                <a:pt x="1053658" y="493708"/>
+                                <a:pt x="1070563" y="501003"/>
+                                <a:pt x="1083755" y="516834"/>
+                              </a:cubicBezTo>
+                              <a:cubicBezTo>
+                                <a:pt x="1088853" y="522952"/>
+                                <a:pt x="1092590" y="530087"/>
+                                <a:pt x="1097007" y="536713"/>
+                              </a:cubicBezTo>
+                              <a:cubicBezTo>
+                                <a:pt x="1138873" y="522758"/>
+                                <a:pt x="1107483" y="539906"/>
+                                <a:pt x="1123511" y="470452"/>
+                              </a:cubicBezTo>
+                              <a:cubicBezTo>
+                                <a:pt x="1125732" y="460827"/>
+                                <a:pt x="1132346" y="452782"/>
+                                <a:pt x="1136764" y="443947"/>
+                              </a:cubicBezTo>
+                              <a:cubicBezTo>
+                                <a:pt x="1138973" y="432904"/>
+                                <a:pt x="1133317" y="415854"/>
+                                <a:pt x="1143390" y="410817"/>
+                              </a:cubicBezTo>
+                              <a:cubicBezTo>
+                                <a:pt x="1151535" y="406744"/>
+                                <a:pt x="1148519" y="428338"/>
+                                <a:pt x="1150016" y="437321"/>
+                              </a:cubicBezTo>
+                              <a:cubicBezTo>
+                                <a:pt x="1152943" y="454886"/>
+                                <a:pt x="1149793" y="473893"/>
+                                <a:pt x="1156642" y="490330"/>
+                              </a:cubicBezTo>
+                              <a:cubicBezTo>
+                                <a:pt x="1161447" y="501863"/>
+                                <a:pt x="1174311" y="507999"/>
+                                <a:pt x="1183146" y="516834"/>
+                              </a:cubicBezTo>
+                              <a:cubicBezTo>
+                                <a:pt x="1192431" y="544689"/>
+                                <a:pt x="1188785" y="538545"/>
+                                <a:pt x="1209651" y="569843"/>
+                              </a:cubicBezTo>
+                              <a:cubicBezTo>
+                                <a:pt x="1212354" y="573897"/>
+                                <a:pt x="1233557" y="604065"/>
+                                <a:pt x="1242781" y="609600"/>
+                              </a:cubicBezTo>
+                              <a:cubicBezTo>
+                                <a:pt x="1254988" y="616924"/>
+                                <a:pt x="1258763" y="616226"/>
+                                <a:pt x="1269285" y="616226"/>
+                              </a:cubicBezTo>
+                            </a:path>
+                          </a:pathLst>
+                        </a:custGeom>
+                        <a:noFill/>
+                      </wps:spPr>
+                      <wps:style>
+                        <a:lnRef idx="2">
+                          <a:schemeClr val="accent1">
+                            <a:shade val="50000"/>
+                          </a:schemeClr>
+                        </a:lnRef>
+                        <a:fillRef idx="1">
+                          <a:schemeClr val="accent1"/>
+                        </a:fillRef>
+                        <a:effectRef idx="0">
+                          <a:schemeClr val="accent1"/>
+                        </a:effectRef>
+                        <a:fontRef idx="minor">
+                          <a:schemeClr val="lt1"/>
+                        </a:fontRef>
+                      </wps:style>
+                      <wps:bodyPr rot="0" spcFirstLastPara="0" vertOverflow="overflow" horzOverflow="overflow" vert="horz" wrap="square" lIns="91440" tIns="45720" rIns="91440" bIns="45720" numCol="1" spcCol="0" rtlCol="0" fromWordArt="0" anchor="ctr" anchorCtr="0" forceAA="0" compatLnSpc="1">
+                        <a:prstTxWarp prst="textNoShape">
+                          <a:avLst/>
+                        </a:prstTxWarp>
+                        <a:noAutofit/>
+                      </wps:bodyPr>
+                    </wps:wsp>
+                  </a:graphicData>
+                </a:graphic>
+                <wp14:sizeRelV relativeFrom="margin">
+                  <wp14:pctHeight>0</wp14:pctHeight>
+                </wp14:sizeRelV>
+              </wp:anchor>
+            </w:drawing>
+          </mc:Choice>
+          <mc:Fallback>
+            <w:pict>
+              <v:shape w14:anchorId="2EBA717F" id="Freeform 2" o:spid="_x0000_s1026" style="position:absolute;margin-left:102.7pt;margin-top:12.8pt;width:99.9pt;height:48.5pt;z-index:251660288;visibility:visible;mso-wrap-style:square;mso-height-percent:0;mso-wrap-distance-left:9pt;mso-wrap-distance-top:0;mso-wrap-distance-right:9pt;mso-wrap-distance-bottom:0;mso-position-horizontal:absolute;mso-position-horizontal-relative:text;mso-position-vertical:absolute;mso-position-vertical-relative:text;mso-height-percent:0;mso-height-relative:margin;v-text-anchor:middle" coordsize="1269285,616243" o:gfxdata="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" path="m23581,536713c-13347,370534,42,452876,16955,125895,17569,114017,26709,104133,30207,92765,35563,75357,28304,49859,43459,39756,91435,7773,68970,20375,109720,,136224,2209,163813,-1195,189233,6626,195909,8680,195859,19520,195859,26504,195859,53100,195325,80128,189233,106017,186283,118553,177510,129180,169355,139147,135833,180118,143214,174365,109720,185530,100885,194365,93930,205606,83216,212034,66400,222123,30048,227969,10329,231913,16955,234122,24396,234665,30207,238539,51595,252798,84108,308018,89842,318052,102132,339559,118986,367063,129598,390939,134429,401808,138674,412932,142851,424069,145304,430609,147783,437171,149477,443947,152208,454873,152867,466291,156103,477078,164543,505213,170495,514851,189233,536713,195331,543828,200975,551942,209111,556591,217018,561109,226781,561008,235616,563217,355731,519540,291964,568018,315129,417443,316841,406312,319223,439599,321755,450573,335456,509943,318206,497982,354885,510208,368137,496956,384247,486046,394642,470452,413092,442776,402263,456204,427772,430695,429981,424069,430804,416806,434398,410817,437612,405460,442063,394771,447651,397565,464414,405946,487407,437321,487407,437321,489616,450573,491398,463904,494033,477078,506427,539050,494654,472937,507285,523460,510016,534386,508323,546813,513911,556591,517862,563505,527164,565426,533790,569843,555877,567634,590124,583071,600051,563217,616872,529575,596990,488016,593424,450573,592561,441507,581746,431646,586798,424069,590673,418257,600051,428486,606677,430695,613303,441739,617448,454719,626555,463826,631494,468765,639449,470452,646433,470452,666434,470452,686190,466035,706068,463826,733986,435906,737463,439174,712694,371060,710307,364496,699442,375478,692816,377687,688399,384313,680443,389650,679564,397565,676163,428172,685458,436222,699442,457200,703421,473115,705020,492142,719320,503582,724774,507945,732951,507085,739198,510208,746321,513769,752451,519043,759077,523460,868485,499147,824814,529385,812085,351182,811436,342099,809046,333048,805459,324678,802322,317358,792207,296837,792207,304800,792207,318620,815022,344305,825338,351182,831149,355056,838969,354684,845216,357808,852339,361369,857466,368772,865094,371060,880053,375548,896016,375478,911477,377687,913686,384313,917332,390623,918103,397565,921770,430566,914730,465293,924729,496956,928988,510442,946545,514975,957859,523460,980740,540621,975244,536089,1004242,543339,1024120,541130,1044474,541564,1063877,536713,1071603,534781,1077275,528089,1083755,523460,1117056,499673,1105671,509699,1130138,477078,1139551,430013,1143436,426487,1130138,364434,1128689,357672,1099858,339197,1097007,337930,1084242,332257,1057251,324678,1057251,324678,1052833,331304,1044360,336601,1043998,344556,1042090,386536,1045189,428782,1050624,470452,1053658,493708,1070563,501003,1083755,516834,1088853,522952,1092590,530087,1097007,536713,1138873,522758,1107483,539906,1123511,470452,1125732,460827,1132346,452782,1136764,443947,1138973,432904,1133317,415854,1143390,410817,1151535,406744,1148519,428338,1150016,437321,1152943,454886,1149793,473893,1156642,490330,1161447,501863,1174311,507999,1183146,516834,1192431,544689,1188785,538545,1209651,569843,1212354,573897,1233557,604065,1242781,609600,1254988,616924,1258763,616226,1269285,616226e" filled="f" strokecolor="#243f60 [1604]" strokeweight="2pt">
+                <v:path arrowok="t" o:connecttype="custom" o:connectlocs="23571,536458;16948,125835;30194,92721;43440,39737;109672,0;189150,6623;195773,26491;189150,105967;169281,139081;109672,185442;83180,211933;10324,231803;30194,238426;89803,317901;129541,390753;142789,423867;149412,443736;156035,476851;189150,536458;209020,556326;235513,562949;314991,417245;321614,450359;354730,509965;394469,470228;427585,430490;434208,410622;447455,397376;487194,437113;493817,476851;507063,523211;513686,556326;533557,569572;599789,562949;593165,450359;586541,423867;606412,430490;626281,463605;646150,470228;705759,463605;712382,370884;692513,377507;679267,397376;699136,456983;719005,503343;738875,509965;758745,523211;811730,351015;805107,324524;791861,304655;824977,351015;844846,357638;864716,370884;911078,377507;917702,397376;924325,496720;957440,523211;1003803,543081;1063412,536458;1083281,523211;1129644,476851;1129644,364261;1096527,337769;1056789,324524;1043542,344392;1050165,470228;1083281,516588;1096527,536458;1123020,470228;1136267,443736;1142890,410622;1149513,437113;1156136,490097;1182629,516588;1209122,569572;1242238,609310;1268730,615933" o:connectangles="0,0,0,0,0,0,0,0,0,0,0,0,0,0,0,0,0,0,0,0,0,0,0,0,0,0,0,0,0,0,0,0,0,0,0,0,0,0,0,0,0,0,0,0,0,0,0,0,0,0,0,0,0,0,0,0,0,0,0,0,0,0,0,0,0,0,0,0,0,0,0,0,0,0,0,0,0"/>
+              </v:shape>
+            </w:pict>
+          </mc:Fallback>
+        </mc:AlternateContent>
+      </w:r>
     </w:p>
     <w:p>
       <w:pPr>
@@ -1402,6 +2487,769 @@
           <w:szCs w:val="24"/>
         </w:rPr>
       </w:pPr>
+      <w:r>
+        <w:rPr>
+          <w:i/>
+          <w:noProof/>
+          <w:szCs w:val="24"/>
+          <w:lang w:bidi="ar-SA"/>
+        </w:rPr>
+        <mc:AlternateContent>
+          <mc:Choice Requires="wps">
+            <w:drawing>
+              <wp:anchor distT="0" distB="0" distL="114300" distR="114300" simplePos="0" relativeHeight="251659264" behindDoc="0" locked="0" layoutInCell="1" allowOverlap="1" wp14:anchorId="54DDDD3B" wp14:editId="5E7D0D14">
+                <wp:simplePos x="0" y="0"/>
+                <wp:positionH relativeFrom="column">
+                  <wp:posOffset>116205</wp:posOffset>
+                </wp:positionH>
+                <wp:positionV relativeFrom="paragraph">
+                  <wp:posOffset>11430</wp:posOffset>
+                </wp:positionV>
+                <wp:extent cx="1013460" cy="873760"/>
+                <wp:effectExtent l="0" t="0" r="27940" b="15240"/>
+                <wp:wrapNone/>
+                <wp:docPr id="1" name="Freeform 1"/>
+                <wp:cNvGraphicFramePr/>
+                <a:graphic xmlns:a="http://schemas.openxmlformats.org/drawingml/2006/main">
+                  <a:graphicData uri="http://schemas.microsoft.com/office/word/2010/wordprocessingShape">
+                    <wps:wsp>
+                      <wps:cNvSpPr/>
+                      <wps:spPr>
+                        <a:xfrm>
+                          <a:off x="0" y="0"/>
+                          <a:ext cx="1013460" cy="873760"/>
+                        </a:xfrm>
+                        <a:custGeom>
+                          <a:avLst/>
+                          <a:gdLst>
+                            <a:gd name="connsiteX0" fmla="*/ 318052 w 1013827"/>
+                            <a:gd name="connsiteY0" fmla="*/ 311426 h 874644"/>
+                            <a:gd name="connsiteX1" fmla="*/ 265044 w 1013827"/>
+                            <a:gd name="connsiteY1" fmla="*/ 324678 h 874644"/>
+                            <a:gd name="connsiteX2" fmla="*/ 218661 w 1013827"/>
+                            <a:gd name="connsiteY2" fmla="*/ 337930 h 874644"/>
+                            <a:gd name="connsiteX3" fmla="*/ 185531 w 1013827"/>
+                            <a:gd name="connsiteY3" fmla="*/ 344557 h 874644"/>
+                            <a:gd name="connsiteX4" fmla="*/ 132522 w 1013827"/>
+                            <a:gd name="connsiteY4" fmla="*/ 357809 h 874644"/>
+                            <a:gd name="connsiteX5" fmla="*/ 59635 w 1013827"/>
+                            <a:gd name="connsiteY5" fmla="*/ 351183 h 874644"/>
+                            <a:gd name="connsiteX6" fmla="*/ 46383 w 1013827"/>
+                            <a:gd name="connsiteY6" fmla="*/ 337930 h 874644"/>
+                            <a:gd name="connsiteX7" fmla="*/ 19878 w 1013827"/>
+                            <a:gd name="connsiteY7" fmla="*/ 284922 h 874644"/>
+                            <a:gd name="connsiteX8" fmla="*/ 6626 w 1013827"/>
+                            <a:gd name="connsiteY8" fmla="*/ 198783 h 874644"/>
+                            <a:gd name="connsiteX9" fmla="*/ 0 w 1013827"/>
+                            <a:gd name="connsiteY9" fmla="*/ 139148 h 874644"/>
+                            <a:gd name="connsiteX10" fmla="*/ 19878 w 1013827"/>
+                            <a:gd name="connsiteY10" fmla="*/ 33130 h 874644"/>
+                            <a:gd name="connsiteX11" fmla="*/ 59635 w 1013827"/>
+                            <a:gd name="connsiteY11" fmla="*/ 13252 h 874644"/>
+                            <a:gd name="connsiteX12" fmla="*/ 99391 w 1013827"/>
+                            <a:gd name="connsiteY12" fmla="*/ 0 h 874644"/>
+                            <a:gd name="connsiteX13" fmla="*/ 205409 w 1013827"/>
+                            <a:gd name="connsiteY13" fmla="*/ 46383 h 874644"/>
+                            <a:gd name="connsiteX14" fmla="*/ 245165 w 1013827"/>
+                            <a:gd name="connsiteY14" fmla="*/ 92765 h 874644"/>
+                            <a:gd name="connsiteX15" fmla="*/ 318052 w 1013827"/>
+                            <a:gd name="connsiteY15" fmla="*/ 225287 h 874644"/>
+                            <a:gd name="connsiteX16" fmla="*/ 337931 w 1013827"/>
+                            <a:gd name="connsiteY16" fmla="*/ 278296 h 874644"/>
+                            <a:gd name="connsiteX17" fmla="*/ 351183 w 1013827"/>
+                            <a:gd name="connsiteY17" fmla="*/ 404191 h 874644"/>
+                            <a:gd name="connsiteX18" fmla="*/ 318052 w 1013827"/>
+                            <a:gd name="connsiteY18" fmla="*/ 874644 h 874644"/>
+                            <a:gd name="connsiteX19" fmla="*/ 251791 w 1013827"/>
+                            <a:gd name="connsiteY19" fmla="*/ 801757 h 874644"/>
+                            <a:gd name="connsiteX20" fmla="*/ 205409 w 1013827"/>
+                            <a:gd name="connsiteY20" fmla="*/ 708991 h 874644"/>
+                            <a:gd name="connsiteX21" fmla="*/ 192157 w 1013827"/>
+                            <a:gd name="connsiteY21" fmla="*/ 649357 h 874644"/>
+                            <a:gd name="connsiteX22" fmla="*/ 205409 w 1013827"/>
+                            <a:gd name="connsiteY22" fmla="*/ 410817 h 874644"/>
+                            <a:gd name="connsiteX23" fmla="*/ 225287 w 1013827"/>
+                            <a:gd name="connsiteY23" fmla="*/ 384313 h 874644"/>
+                            <a:gd name="connsiteX24" fmla="*/ 245165 w 1013827"/>
+                            <a:gd name="connsiteY24" fmla="*/ 351183 h 874644"/>
+                            <a:gd name="connsiteX25" fmla="*/ 284922 w 1013827"/>
+                            <a:gd name="connsiteY25" fmla="*/ 324678 h 874644"/>
+                            <a:gd name="connsiteX26" fmla="*/ 304800 w 1013827"/>
+                            <a:gd name="connsiteY26" fmla="*/ 311426 h 874644"/>
+                            <a:gd name="connsiteX27" fmla="*/ 344557 w 1013827"/>
+                            <a:gd name="connsiteY27" fmla="*/ 271670 h 874644"/>
+                            <a:gd name="connsiteX28" fmla="*/ 364435 w 1013827"/>
+                            <a:gd name="connsiteY28" fmla="*/ 258417 h 874644"/>
+                            <a:gd name="connsiteX29" fmla="*/ 410817 w 1013827"/>
+                            <a:gd name="connsiteY29" fmla="*/ 225287 h 874644"/>
+                            <a:gd name="connsiteX30" fmla="*/ 424070 w 1013827"/>
+                            <a:gd name="connsiteY30" fmla="*/ 212035 h 874644"/>
+                            <a:gd name="connsiteX31" fmla="*/ 443948 w 1013827"/>
+                            <a:gd name="connsiteY31" fmla="*/ 198783 h 874644"/>
+                            <a:gd name="connsiteX32" fmla="*/ 404191 w 1013827"/>
+                            <a:gd name="connsiteY32" fmla="*/ 251791 h 874644"/>
+                            <a:gd name="connsiteX33" fmla="*/ 384313 w 1013827"/>
+                            <a:gd name="connsiteY33" fmla="*/ 278296 h 874644"/>
+                            <a:gd name="connsiteX34" fmla="*/ 371061 w 1013827"/>
+                            <a:gd name="connsiteY34" fmla="*/ 304800 h 874644"/>
+                            <a:gd name="connsiteX35" fmla="*/ 357809 w 1013827"/>
+                            <a:gd name="connsiteY35" fmla="*/ 351183 h 874644"/>
+                            <a:gd name="connsiteX36" fmla="*/ 410817 w 1013827"/>
+                            <a:gd name="connsiteY36" fmla="*/ 404191 h 874644"/>
+                            <a:gd name="connsiteX37" fmla="*/ 450574 w 1013827"/>
+                            <a:gd name="connsiteY37" fmla="*/ 417444 h 874644"/>
+                            <a:gd name="connsiteX38" fmla="*/ 510209 w 1013827"/>
+                            <a:gd name="connsiteY38" fmla="*/ 404191 h 874644"/>
+                            <a:gd name="connsiteX39" fmla="*/ 483704 w 1013827"/>
+                            <a:gd name="connsiteY39" fmla="*/ 185530 h 874644"/>
+                            <a:gd name="connsiteX40" fmla="*/ 470452 w 1013827"/>
+                            <a:gd name="connsiteY40" fmla="*/ 165652 h 874644"/>
+                            <a:gd name="connsiteX41" fmla="*/ 437322 w 1013827"/>
+                            <a:gd name="connsiteY41" fmla="*/ 245165 h 874644"/>
+                            <a:gd name="connsiteX42" fmla="*/ 549965 w 1013827"/>
+                            <a:gd name="connsiteY42" fmla="*/ 278296 h 874644"/>
+                            <a:gd name="connsiteX43" fmla="*/ 629478 w 1013827"/>
+                            <a:gd name="connsiteY43" fmla="*/ 271670 h 874644"/>
+                            <a:gd name="connsiteX44" fmla="*/ 642731 w 1013827"/>
+                            <a:gd name="connsiteY44" fmla="*/ 251791 h 874644"/>
+                            <a:gd name="connsiteX45" fmla="*/ 682487 w 1013827"/>
+                            <a:gd name="connsiteY45" fmla="*/ 212035 h 874644"/>
+                            <a:gd name="connsiteX46" fmla="*/ 728870 w 1013827"/>
+                            <a:gd name="connsiteY46" fmla="*/ 218661 h 874644"/>
+                            <a:gd name="connsiteX47" fmla="*/ 762000 w 1013827"/>
+                            <a:gd name="connsiteY47" fmla="*/ 265044 h 874644"/>
+                            <a:gd name="connsiteX48" fmla="*/ 775252 w 1013827"/>
+                            <a:gd name="connsiteY48" fmla="*/ 284922 h 874644"/>
+                            <a:gd name="connsiteX49" fmla="*/ 762000 w 1013827"/>
+                            <a:gd name="connsiteY49" fmla="*/ 351183 h 874644"/>
+                            <a:gd name="connsiteX50" fmla="*/ 748748 w 1013827"/>
+                            <a:gd name="connsiteY50" fmla="*/ 377687 h 874644"/>
+                            <a:gd name="connsiteX51" fmla="*/ 695739 w 1013827"/>
+                            <a:gd name="connsiteY51" fmla="*/ 390939 h 874644"/>
+                            <a:gd name="connsiteX52" fmla="*/ 616226 w 1013827"/>
+                            <a:gd name="connsiteY52" fmla="*/ 364435 h 874644"/>
+                            <a:gd name="connsiteX53" fmla="*/ 609600 w 1013827"/>
+                            <a:gd name="connsiteY53" fmla="*/ 344557 h 874644"/>
+                            <a:gd name="connsiteX54" fmla="*/ 662609 w 1013827"/>
+                            <a:gd name="connsiteY54" fmla="*/ 351183 h 874644"/>
+                            <a:gd name="connsiteX55" fmla="*/ 708991 w 1013827"/>
+                            <a:gd name="connsiteY55" fmla="*/ 357809 h 874644"/>
+                            <a:gd name="connsiteX56" fmla="*/ 762000 w 1013827"/>
+                            <a:gd name="connsiteY56" fmla="*/ 371061 h 874644"/>
+                            <a:gd name="connsiteX57" fmla="*/ 808383 w 1013827"/>
+                            <a:gd name="connsiteY57" fmla="*/ 384313 h 874644"/>
+                            <a:gd name="connsiteX58" fmla="*/ 887896 w 1013827"/>
+                            <a:gd name="connsiteY58" fmla="*/ 377687 h 874644"/>
+                            <a:gd name="connsiteX59" fmla="*/ 894522 w 1013827"/>
+                            <a:gd name="connsiteY59" fmla="*/ 311426 h 874644"/>
+                            <a:gd name="connsiteX60" fmla="*/ 861391 w 1013827"/>
+                            <a:gd name="connsiteY60" fmla="*/ 278296 h 874644"/>
+                            <a:gd name="connsiteX61" fmla="*/ 828261 w 1013827"/>
+                            <a:gd name="connsiteY61" fmla="*/ 238539 h 874644"/>
+                            <a:gd name="connsiteX62" fmla="*/ 834887 w 1013827"/>
+                            <a:gd name="connsiteY62" fmla="*/ 351183 h 874644"/>
+                            <a:gd name="connsiteX63" fmla="*/ 854765 w 1013827"/>
+                            <a:gd name="connsiteY63" fmla="*/ 371061 h 874644"/>
+                            <a:gd name="connsiteX64" fmla="*/ 907774 w 1013827"/>
+                            <a:gd name="connsiteY64" fmla="*/ 404191 h 874644"/>
+                            <a:gd name="connsiteX65" fmla="*/ 947531 w 1013827"/>
+                            <a:gd name="connsiteY65" fmla="*/ 430696 h 874644"/>
+                            <a:gd name="connsiteX66" fmla="*/ 987287 w 1013827"/>
+                            <a:gd name="connsiteY66" fmla="*/ 450574 h 874644"/>
+                            <a:gd name="connsiteX67" fmla="*/ 1013791 w 1013827"/>
+                            <a:gd name="connsiteY67" fmla="*/ 463826 h 874644"/>
+                          </a:gdLst>
+                          <a:ahLst/>
+                          <a:cxnLst>
+                            <a:cxn ang="0">
+                              <a:pos x="connsiteX0" y="connsiteY0"/>
+                            </a:cxn>
+                            <a:cxn ang="0">
+                              <a:pos x="connsiteX1" y="connsiteY1"/>
+                            </a:cxn>
+                            <a:cxn ang="0">
+                              <a:pos x="connsiteX2" y="connsiteY2"/>
+                            </a:cxn>
+                            <a:cxn ang="0">
+                              <a:pos x="connsiteX3" y="connsiteY3"/>
+                            </a:cxn>
+                            <a:cxn ang="0">
+                              <a:pos x="connsiteX4" y="connsiteY4"/>
+                            </a:cxn>
+                            <a:cxn ang="0">
+                              <a:pos x="connsiteX5" y="connsiteY5"/>
+                            </a:cxn>
+                            <a:cxn ang="0">
+                              <a:pos x="connsiteX6" y="connsiteY6"/>
+                            </a:cxn>
+                            <a:cxn ang="0">
+                              <a:pos x="connsiteX7" y="connsiteY7"/>
+                            </a:cxn>
+                            <a:cxn ang="0">
+                              <a:pos x="connsiteX8" y="connsiteY8"/>
+                            </a:cxn>
+                            <a:cxn ang="0">
+                              <a:pos x="connsiteX9" y="connsiteY9"/>
+                            </a:cxn>
+                            <a:cxn ang="0">
+                              <a:pos x="connsiteX10" y="connsiteY10"/>
+                            </a:cxn>
+                            <a:cxn ang="0">
+                              <a:pos x="connsiteX11" y="connsiteY11"/>
+                            </a:cxn>
+                            <a:cxn ang="0">
+                              <a:pos x="connsiteX12" y="connsiteY12"/>
+                            </a:cxn>
+                            <a:cxn ang="0">
+                              <a:pos x="connsiteX13" y="connsiteY13"/>
+                            </a:cxn>
+                            <a:cxn ang="0">
+                              <a:pos x="connsiteX14" y="connsiteY14"/>
+                            </a:cxn>
+                            <a:cxn ang="0">
+                              <a:pos x="connsiteX15" y="connsiteY15"/>
+                            </a:cxn>
+                            <a:cxn ang="0">
+                              <a:pos x="connsiteX16" y="connsiteY16"/>
+                            </a:cxn>
+                            <a:cxn ang="0">
+                              <a:pos x="connsiteX17" y="connsiteY17"/>
+                            </a:cxn>
+                            <a:cxn ang="0">
+                              <a:pos x="connsiteX18" y="connsiteY18"/>
+                            </a:cxn>
+                            <a:cxn ang="0">
+                              <a:pos x="connsiteX19" y="connsiteY19"/>
+                            </a:cxn>
+                            <a:cxn ang="0">
+                              <a:pos x="connsiteX20" y="connsiteY20"/>
+                            </a:cxn>
+                            <a:cxn ang="0">
+                              <a:pos x="connsiteX21" y="connsiteY21"/>
+                            </a:cxn>
+                            <a:cxn ang="0">
+                              <a:pos x="connsiteX22" y="connsiteY22"/>
+                            </a:cxn>
+                            <a:cxn ang="0">
+                              <a:pos x="connsiteX23" y="connsiteY23"/>
+                            </a:cxn>
+                            <a:cxn ang="0">
+                              <a:pos x="connsiteX24" y="connsiteY24"/>
+                            </a:cxn>
+                            <a:cxn ang="0">
+                              <a:pos x="connsiteX25" y="connsiteY25"/>
+                            </a:cxn>
+                            <a:cxn ang="0">
+                              <a:pos x="connsiteX26" y="connsiteY26"/>
+                            </a:cxn>
+                            <a:cxn ang="0">
+                              <a:pos x="connsiteX27" y="connsiteY27"/>
+                            </a:cxn>
+                            <a:cxn ang="0">
+                              <a:pos x="connsiteX28" y="connsiteY28"/>
+                            </a:cxn>
+                            <a:cxn ang="0">
+                              <a:pos x="connsiteX29" y="connsiteY29"/>
+                            </a:cxn>
+                            <a:cxn ang="0">
+                              <a:pos x="connsiteX30" y="connsiteY30"/>
+                            </a:cxn>
+                            <a:cxn ang="0">
+                              <a:pos x="connsiteX31" y="connsiteY31"/>
+                            </a:cxn>
+                            <a:cxn ang="0">
+                              <a:pos x="connsiteX32" y="connsiteY32"/>
+                            </a:cxn>
+                            <a:cxn ang="0">
+                              <a:pos x="connsiteX33" y="connsiteY33"/>
+                            </a:cxn>
+                            <a:cxn ang="0">
+                              <a:pos x="connsiteX34" y="connsiteY34"/>
+                            </a:cxn>
+                            <a:cxn ang="0">
+                              <a:pos x="connsiteX35" y="connsiteY35"/>
+                            </a:cxn>
+                            <a:cxn ang="0">
+                              <a:pos x="connsiteX36" y="connsiteY36"/>
+                            </a:cxn>
+                            <a:cxn ang="0">
+                              <a:pos x="connsiteX37" y="connsiteY37"/>
+                            </a:cxn>
+                            <a:cxn ang="0">
+                              <a:pos x="connsiteX38" y="connsiteY38"/>
+                            </a:cxn>
+                            <a:cxn ang="0">
+                              <a:pos x="connsiteX39" y="connsiteY39"/>
+                            </a:cxn>
+                            <a:cxn ang="0">
+                              <a:pos x="connsiteX40" y="connsiteY40"/>
+                            </a:cxn>
+                            <a:cxn ang="0">
+                              <a:pos x="connsiteX41" y="connsiteY41"/>
+                            </a:cxn>
+                            <a:cxn ang="0">
+                              <a:pos x="connsiteX42" y="connsiteY42"/>
+                            </a:cxn>
+                            <a:cxn ang="0">
+                              <a:pos x="connsiteX43" y="connsiteY43"/>
+                            </a:cxn>
+                            <a:cxn ang="0">
+                              <a:pos x="connsiteX44" y="connsiteY44"/>
+                            </a:cxn>
+                            <a:cxn ang="0">
+                              <a:pos x="connsiteX45" y="connsiteY45"/>
+                            </a:cxn>
+                            <a:cxn ang="0">
+                              <a:pos x="connsiteX46" y="connsiteY46"/>
+                            </a:cxn>
+                            <a:cxn ang="0">
+                              <a:pos x="connsiteX47" y="connsiteY47"/>
+                            </a:cxn>
+                            <a:cxn ang="0">
+                              <a:pos x="connsiteX48" y="connsiteY48"/>
+                            </a:cxn>
+                            <a:cxn ang="0">
+                              <a:pos x="connsiteX49" y="connsiteY49"/>
+                            </a:cxn>
+                            <a:cxn ang="0">
+                              <a:pos x="connsiteX50" y="connsiteY50"/>
+                            </a:cxn>
+                            <a:cxn ang="0">
+                              <a:pos x="connsiteX51" y="connsiteY51"/>
+                            </a:cxn>
+                            <a:cxn ang="0">
+                              <a:pos x="connsiteX52" y="connsiteY52"/>
+                            </a:cxn>
+                            <a:cxn ang="0">
+                              <a:pos x="connsiteX53" y="connsiteY53"/>
+                            </a:cxn>
+                            <a:cxn ang="0">
+                              <a:pos x="connsiteX54" y="connsiteY54"/>
+                            </a:cxn>
+                            <a:cxn ang="0">
+                              <a:pos x="connsiteX55" y="connsiteY55"/>
+                            </a:cxn>
+                            <a:cxn ang="0">
+                              <a:pos x="connsiteX56" y="connsiteY56"/>
+                            </a:cxn>
+                            <a:cxn ang="0">
+                              <a:pos x="connsiteX57" y="connsiteY57"/>
+                            </a:cxn>
+                            <a:cxn ang="0">
+                              <a:pos x="connsiteX58" y="connsiteY58"/>
+                            </a:cxn>
+                            <a:cxn ang="0">
+                              <a:pos x="connsiteX59" y="connsiteY59"/>
+                            </a:cxn>
+                            <a:cxn ang="0">
+                              <a:pos x="connsiteX60" y="connsiteY60"/>
+                            </a:cxn>
+                            <a:cxn ang="0">
+                              <a:pos x="connsiteX61" y="connsiteY61"/>
+                            </a:cxn>
+                            <a:cxn ang="0">
+                              <a:pos x="connsiteX62" y="connsiteY62"/>
+                            </a:cxn>
+                            <a:cxn ang="0">
+                              <a:pos x="connsiteX63" y="connsiteY63"/>
+                            </a:cxn>
+                            <a:cxn ang="0">
+                              <a:pos x="connsiteX64" y="connsiteY64"/>
+                            </a:cxn>
+                            <a:cxn ang="0">
+                              <a:pos x="connsiteX65" y="connsiteY65"/>
+                            </a:cxn>
+                            <a:cxn ang="0">
+                              <a:pos x="connsiteX66" y="connsiteY66"/>
+                            </a:cxn>
+                            <a:cxn ang="0">
+                              <a:pos x="connsiteX67" y="connsiteY67"/>
+                            </a:cxn>
+                          </a:cxnLst>
+                          <a:rect l="l" t="t" r="r" b="b"/>
+                          <a:pathLst>
+                            <a:path w="1013827" h="874644">
+                              <a:moveTo>
+                                <a:pt x="318052" y="311426"/>
+                              </a:moveTo>
+                              <a:lnTo>
+                                <a:pt x="265044" y="324678"/>
+                              </a:lnTo>
+                              <a:cubicBezTo>
+                                <a:pt x="249507" y="328821"/>
+                                <a:pt x="234261" y="334030"/>
+                                <a:pt x="218661" y="337930"/>
+                              </a:cubicBezTo>
+                              <a:cubicBezTo>
+                                <a:pt x="207735" y="340662"/>
+                                <a:pt x="196505" y="342025"/>
+                                <a:pt x="185531" y="344557"/>
+                              </a:cubicBezTo>
+                              <a:cubicBezTo>
+                                <a:pt x="167784" y="348653"/>
+                                <a:pt x="132522" y="357809"/>
+                                <a:pt x="132522" y="357809"/>
+                              </a:cubicBezTo>
+                              <a:cubicBezTo>
+                                <a:pt x="108226" y="355600"/>
+                                <a:pt x="83406" y="356669"/>
+                                <a:pt x="59635" y="351183"/>
+                              </a:cubicBezTo>
+                              <a:cubicBezTo>
+                                <a:pt x="53548" y="349778"/>
+                                <a:pt x="49597" y="343287"/>
+                                <a:pt x="46383" y="337930"/>
+                              </a:cubicBezTo>
+                              <a:cubicBezTo>
+                                <a:pt x="36219" y="320990"/>
+                                <a:pt x="28713" y="302591"/>
+                                <a:pt x="19878" y="284922"/>
+                              </a:cubicBezTo>
+                              <a:cubicBezTo>
+                                <a:pt x="14352" y="251766"/>
+                                <a:pt x="10889" y="232884"/>
+                                <a:pt x="6626" y="198783"/>
+                              </a:cubicBezTo>
+                              <a:cubicBezTo>
+                                <a:pt x="4145" y="178937"/>
+                                <a:pt x="2209" y="159026"/>
+                                <a:pt x="0" y="139148"/>
+                              </a:cubicBezTo>
+                              <a:cubicBezTo>
+                                <a:pt x="6626" y="103809"/>
+                                <a:pt x="10255" y="67773"/>
+                                <a:pt x="19878" y="33130"/>
+                              </a:cubicBezTo>
+                              <a:cubicBezTo>
+                                <a:pt x="24393" y="16875"/>
+                                <a:pt x="49194" y="16384"/>
+                                <a:pt x="59635" y="13252"/>
+                              </a:cubicBezTo>
+                              <a:cubicBezTo>
+                                <a:pt x="73015" y="9238"/>
+                                <a:pt x="99391" y="0"/>
+                                <a:pt x="99391" y="0"/>
+                              </a:cubicBezTo>
+                              <a:cubicBezTo>
+                                <a:pt x="134730" y="15461"/>
+                                <a:pt x="172866" y="25674"/>
+                                <a:pt x="205409" y="46383"/>
+                              </a:cubicBezTo>
+                              <a:cubicBezTo>
+                                <a:pt x="222588" y="57315"/>
+                                <a:pt x="233422" y="76129"/>
+                                <a:pt x="245165" y="92765"/>
+                              </a:cubicBezTo>
+                              <a:cubicBezTo>
+                                <a:pt x="267919" y="125000"/>
+                                <a:pt x="301884" y="188908"/>
+                                <a:pt x="318052" y="225287"/>
+                              </a:cubicBezTo>
+                              <a:cubicBezTo>
+                                <a:pt x="325716" y="242532"/>
+                                <a:pt x="331305" y="260626"/>
+                                <a:pt x="337931" y="278296"/>
+                              </a:cubicBezTo>
+                              <a:cubicBezTo>
+                                <a:pt x="341367" y="305785"/>
+                                <a:pt x="351461" y="381697"/>
+                                <a:pt x="351183" y="404191"/>
+                              </a:cubicBezTo>
+                              <a:cubicBezTo>
+                                <a:pt x="345402" y="872442"/>
+                                <a:pt x="484318" y="819217"/>
+                                <a:pt x="318052" y="874644"/>
+                              </a:cubicBezTo>
+                              <a:cubicBezTo>
+                                <a:pt x="294205" y="850796"/>
+                                <a:pt x="271194" y="829784"/>
+                                <a:pt x="251791" y="801757"/>
+                              </a:cubicBezTo>
+                              <a:cubicBezTo>
+                                <a:pt x="237062" y="780481"/>
+                                <a:pt x="213296" y="734228"/>
+                                <a:pt x="205409" y="708991"/>
+                              </a:cubicBezTo>
+                              <a:cubicBezTo>
+                                <a:pt x="199335" y="689555"/>
+                                <a:pt x="196574" y="669235"/>
+                                <a:pt x="192157" y="649357"/>
+                              </a:cubicBezTo>
+                              <a:cubicBezTo>
+                                <a:pt x="196574" y="569844"/>
+                                <a:pt x="195532" y="489838"/>
+                                <a:pt x="205409" y="410817"/>
+                              </a:cubicBezTo>
+                              <a:cubicBezTo>
+                                <a:pt x="206779" y="399859"/>
+                                <a:pt x="219161" y="393502"/>
+                                <a:pt x="225287" y="384313"/>
+                              </a:cubicBezTo>
+                              <a:cubicBezTo>
+                                <a:pt x="232431" y="373597"/>
+                                <a:pt x="236058" y="360290"/>
+                                <a:pt x="245165" y="351183"/>
+                              </a:cubicBezTo>
+                              <a:cubicBezTo>
+                                <a:pt x="256427" y="339921"/>
+                                <a:pt x="271670" y="333513"/>
+                                <a:pt x="284922" y="324678"/>
+                              </a:cubicBezTo>
+                              <a:cubicBezTo>
+                                <a:pt x="291548" y="320261"/>
+                                <a:pt x="299169" y="317057"/>
+                                <a:pt x="304800" y="311426"/>
+                              </a:cubicBezTo>
+                              <a:cubicBezTo>
+                                <a:pt x="318052" y="298174"/>
+                                <a:pt x="328964" y="282066"/>
+                                <a:pt x="344557" y="271670"/>
+                              </a:cubicBezTo>
+                              <a:cubicBezTo>
+                                <a:pt x="351183" y="267252"/>
+                                <a:pt x="358389" y="263600"/>
+                                <a:pt x="364435" y="258417"/>
+                              </a:cubicBezTo>
+                              <a:cubicBezTo>
+                                <a:pt x="404451" y="224116"/>
+                                <a:pt x="374293" y="237462"/>
+                                <a:pt x="410817" y="225287"/>
+                              </a:cubicBezTo>
+                              <a:cubicBezTo>
+                                <a:pt x="415235" y="220870"/>
+                                <a:pt x="419192" y="215938"/>
+                                <a:pt x="424070" y="212035"/>
+                              </a:cubicBezTo>
+                              <a:cubicBezTo>
+                                <a:pt x="430288" y="207060"/>
+                                <a:pt x="447510" y="191660"/>
+                                <a:pt x="443948" y="198783"/>
+                              </a:cubicBezTo>
+                              <a:cubicBezTo>
+                                <a:pt x="434070" y="218538"/>
+                                <a:pt x="417443" y="234122"/>
+                                <a:pt x="404191" y="251791"/>
+                              </a:cubicBezTo>
+                              <a:cubicBezTo>
+                                <a:pt x="397565" y="260626"/>
+                                <a:pt x="389252" y="268418"/>
+                                <a:pt x="384313" y="278296"/>
+                              </a:cubicBezTo>
+                              <a:cubicBezTo>
+                                <a:pt x="379896" y="287131"/>
+                                <a:pt x="374952" y="295721"/>
+                                <a:pt x="371061" y="304800"/>
+                              </a:cubicBezTo>
+                              <a:cubicBezTo>
+                                <a:pt x="365357" y="318109"/>
+                                <a:pt x="361172" y="337732"/>
+                                <a:pt x="357809" y="351183"/>
+                              </a:cubicBezTo>
+                              <a:cubicBezTo>
+                                <a:pt x="374946" y="394024"/>
+                                <a:pt x="362438" y="384033"/>
+                                <a:pt x="410817" y="404191"/>
+                              </a:cubicBezTo>
+                              <a:cubicBezTo>
+                                <a:pt x="423712" y="409564"/>
+                                <a:pt x="450574" y="417444"/>
+                                <a:pt x="450574" y="417444"/>
+                              </a:cubicBezTo>
+                              <a:cubicBezTo>
+                                <a:pt x="470452" y="413026"/>
+                                <a:pt x="505724" y="424054"/>
+                                <a:pt x="510209" y="404191"/>
+                              </a:cubicBezTo>
+                              <a:cubicBezTo>
+                                <a:pt x="527924" y="325741"/>
+                                <a:pt x="520802" y="250450"/>
+                                <a:pt x="483704" y="185530"/>
+                              </a:cubicBezTo>
+                              <a:cubicBezTo>
+                                <a:pt x="479753" y="178616"/>
+                                <a:pt x="474869" y="172278"/>
+                                <a:pt x="470452" y="165652"/>
+                              </a:cubicBezTo>
+                              <a:cubicBezTo>
+                                <a:pt x="433828" y="171756"/>
+                                <a:pt x="380096" y="167129"/>
+                                <a:pt x="437322" y="245165"/>
+                              </a:cubicBezTo>
+                              <a:cubicBezTo>
+                                <a:pt x="454334" y="268363"/>
+                                <a:pt x="521886" y="274285"/>
+                                <a:pt x="549965" y="278296"/>
+                              </a:cubicBezTo>
+                              <a:cubicBezTo>
+                                <a:pt x="576469" y="276087"/>
+                                <a:pt x="603905" y="278977"/>
+                                <a:pt x="629478" y="271670"/>
+                              </a:cubicBezTo>
+                              <a:cubicBezTo>
+                                <a:pt x="637135" y="269482"/>
+                                <a:pt x="638102" y="258271"/>
+                                <a:pt x="642731" y="251791"/>
+                              </a:cubicBezTo>
+                              <a:cubicBezTo>
+                                <a:pt x="665146" y="220410"/>
+                                <a:pt x="655036" y="230335"/>
+                                <a:pt x="682487" y="212035"/>
+                              </a:cubicBezTo>
+                              <a:cubicBezTo>
+                                <a:pt x="697948" y="214244"/>
+                                <a:pt x="714369" y="212861"/>
+                                <a:pt x="728870" y="218661"/>
+                              </a:cubicBezTo>
+                              <a:cubicBezTo>
+                                <a:pt x="746859" y="225856"/>
+                                <a:pt x="753912" y="250889"/>
+                                <a:pt x="762000" y="265044"/>
+                              </a:cubicBezTo>
+                              <a:cubicBezTo>
+                                <a:pt x="765951" y="271958"/>
+                                <a:pt x="770835" y="278296"/>
+                                <a:pt x="775252" y="284922"/>
+                              </a:cubicBezTo>
+                              <a:cubicBezTo>
+                                <a:pt x="771333" y="312357"/>
+                                <a:pt x="771912" y="328054"/>
+                                <a:pt x="762000" y="351183"/>
+                              </a:cubicBezTo>
+                              <a:cubicBezTo>
+                                <a:pt x="758109" y="360262"/>
+                                <a:pt x="757218" y="372605"/>
+                                <a:pt x="748748" y="377687"/>
+                              </a:cubicBezTo>
+                              <a:cubicBezTo>
+                                <a:pt x="733130" y="387058"/>
+                                <a:pt x="695739" y="390939"/>
+                                <a:pt x="695739" y="390939"/>
+                              </a:cubicBezTo>
+                              <a:cubicBezTo>
+                                <a:pt x="640306" y="385396"/>
+                                <a:pt x="635063" y="402109"/>
+                                <a:pt x="616226" y="364435"/>
+                              </a:cubicBezTo>
+                              <a:cubicBezTo>
+                                <a:pt x="613102" y="358188"/>
+                                <a:pt x="611809" y="351183"/>
+                                <a:pt x="609600" y="344557"/>
+                              </a:cubicBezTo>
+                              <a:cubicBezTo>
+                                <a:pt x="646744" y="332174"/>
+                                <a:pt x="612807" y="338732"/>
+                                <a:pt x="662609" y="351183"/>
+                              </a:cubicBezTo>
+                              <a:cubicBezTo>
+                                <a:pt x="677760" y="354971"/>
+                                <a:pt x="693530" y="355600"/>
+                                <a:pt x="708991" y="357809"/>
+                              </a:cubicBezTo>
+                              <a:cubicBezTo>
+                                <a:pt x="744514" y="369649"/>
+                                <a:pt x="714024" y="360400"/>
+                                <a:pt x="762000" y="371061"/>
+                              </a:cubicBezTo>
+                              <a:cubicBezTo>
+                                <a:pt x="786959" y="376607"/>
+                                <a:pt x="786247" y="376935"/>
+                                <a:pt x="808383" y="384313"/>
+                              </a:cubicBezTo>
+                              <a:cubicBezTo>
+                                <a:pt x="834887" y="382104"/>
+                                <a:pt x="862323" y="384993"/>
+                                <a:pt x="887896" y="377687"/>
+                              </a:cubicBezTo>
+                              <a:cubicBezTo>
+                                <a:pt x="912807" y="370570"/>
+                                <a:pt x="896399" y="315180"/>
+                                <a:pt x="894522" y="311426"/>
+                              </a:cubicBezTo>
+                              <a:cubicBezTo>
+                                <a:pt x="887537" y="297457"/>
+                                <a:pt x="872435" y="289340"/>
+                                <a:pt x="861391" y="278296"/>
+                              </a:cubicBezTo>
+                              <a:cubicBezTo>
+                                <a:pt x="835885" y="252790"/>
+                                <a:pt x="846709" y="266211"/>
+                                <a:pt x="828261" y="238539"/>
+                              </a:cubicBezTo>
+                              <a:cubicBezTo>
+                                <a:pt x="830470" y="276087"/>
+                                <a:pt x="827511" y="314300"/>
+                                <a:pt x="834887" y="351183"/>
+                              </a:cubicBezTo>
+                              <a:cubicBezTo>
+                                <a:pt x="836725" y="360372"/>
+                                <a:pt x="847187" y="365550"/>
+                                <a:pt x="854765" y="371061"/>
+                              </a:cubicBezTo>
+                              <a:cubicBezTo>
+                                <a:pt x="871617" y="383317"/>
+                                <a:pt x="907774" y="404191"/>
+                                <a:pt x="907774" y="404191"/>
+                              </a:cubicBezTo>
+                              <a:cubicBezTo>
+                                <a:pt x="931066" y="439131"/>
+                                <a:pt x="907595" y="413581"/>
+                                <a:pt x="947531" y="430696"/>
+                              </a:cubicBezTo>
+                              <a:cubicBezTo>
+                                <a:pt x="1005614" y="455588"/>
+                                <a:pt x="931443" y="434619"/>
+                                <a:pt x="987287" y="450574"/>
+                              </a:cubicBezTo>
+                              <a:cubicBezTo>
+                                <a:pt x="1015934" y="458759"/>
+                                <a:pt x="1013791" y="447845"/>
+                                <a:pt x="1013791" y="463826"/>
+                              </a:cubicBezTo>
+                            </a:path>
+                          </a:pathLst>
+                        </a:custGeom>
+                        <a:noFill/>
+                      </wps:spPr>
+                      <wps:style>
+                        <a:lnRef idx="2">
+                          <a:schemeClr val="accent1">
+                            <a:shade val="50000"/>
+                          </a:schemeClr>
+                        </a:lnRef>
+                        <a:fillRef idx="1">
+                          <a:schemeClr val="accent1"/>
+                        </a:fillRef>
+                        <a:effectRef idx="0">
+                          <a:schemeClr val="accent1"/>
+                        </a:effectRef>
+                        <a:fontRef idx="minor">
+                          <a:schemeClr val="lt1"/>
+                        </a:fontRef>
+                      </wps:style>
+                      <wps:bodyPr rot="0" spcFirstLastPara="0" vertOverflow="overflow" horzOverflow="overflow" vert="horz" wrap="square" lIns="91440" tIns="45720" rIns="91440" bIns="45720" numCol="1" spcCol="0" rtlCol="0" fromWordArt="0" anchor="ctr" anchorCtr="0" forceAA="0" compatLnSpc="1">
+                        <a:prstTxWarp prst="textNoShape">
+                          <a:avLst/>
+                        </a:prstTxWarp>
+                        <a:noAutofit/>
+                      </wps:bodyPr>
+                    </wps:wsp>
+                  </a:graphicData>
+                </a:graphic>
+                <wp14:sizeRelV relativeFrom="margin">
+                  <wp14:pctHeight>0</wp14:pctHeight>
+                </wp14:sizeRelV>
+              </wp:anchor>
+            </w:drawing>
+          </mc:Choice>
+          <mc:Fallback>
+            <w:pict>
+              <v:shape w14:anchorId="2AC8C893" id="Freeform 1" o:spid="_x0000_s1026" style="position:absolute;margin-left:9.15pt;margin-top:.9pt;width:79.8pt;height:68.8pt;z-index:251659264;visibility:visible;mso-wrap-style:square;mso-height-percent:0;mso-wrap-distance-left:9pt;mso-wrap-distance-top:0;mso-wrap-distance-right:9pt;mso-wrap-distance-bottom:0;mso-position-horizontal:absolute;mso-position-horizontal-relative:text;mso-position-vertical:absolute;mso-position-vertical-relative:text;mso-height-percent:0;mso-height-relative:margin;v-text-anchor:middle" coordsize="1013827,874644" o:gfxdata="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" path="m318052,311426l265044,324678c249507,328821,234261,334030,218661,337930,207735,340662,196505,342025,185531,344557,167784,348653,132522,357809,132522,357809,108226,355600,83406,356669,59635,351183,53548,349778,49597,343287,46383,337930,36219,320990,28713,302591,19878,284922,14352,251766,10889,232884,6626,198783,4145,178937,2209,159026,,139148,6626,103809,10255,67773,19878,33130,24393,16875,49194,16384,59635,13252,73015,9238,99391,,99391,,134730,15461,172866,25674,205409,46383,222588,57315,233422,76129,245165,92765,267919,125000,301884,188908,318052,225287,325716,242532,331305,260626,337931,278296,341367,305785,351461,381697,351183,404191,345402,872442,484318,819217,318052,874644,294205,850796,271194,829784,251791,801757,237062,780481,213296,734228,205409,708991,199335,689555,196574,669235,192157,649357,196574,569844,195532,489838,205409,410817,206779,399859,219161,393502,225287,384313,232431,373597,236058,360290,245165,351183,256427,339921,271670,333513,284922,324678,291548,320261,299169,317057,304800,311426,318052,298174,328964,282066,344557,271670,351183,267252,358389,263600,364435,258417,404451,224116,374293,237462,410817,225287,415235,220870,419192,215938,424070,212035,430288,207060,447510,191660,443948,198783,434070,218538,417443,234122,404191,251791,397565,260626,389252,268418,384313,278296,379896,287131,374952,295721,371061,304800,365357,318109,361172,337732,357809,351183,374946,394024,362438,384033,410817,404191,423712,409564,450574,417444,450574,417444,470452,413026,505724,424054,510209,404191,527924,325741,520802,250450,483704,185530,479753,178616,474869,172278,470452,165652,433828,171756,380096,167129,437322,245165,454334,268363,521886,274285,549965,278296,576469,276087,603905,278977,629478,271670,637135,269482,638102,258271,642731,251791,665146,220410,655036,230335,682487,212035,697948,214244,714369,212861,728870,218661,746859,225856,753912,250889,762000,265044,765951,271958,770835,278296,775252,284922,771333,312357,771912,328054,762000,351183,758109,360262,757218,372605,748748,377687,733130,387058,695739,390939,695739,390939,640306,385396,635063,402109,616226,364435,613102,358188,611809,351183,609600,344557,646744,332174,612807,338732,662609,351183,677760,354971,693530,355600,708991,357809,744514,369649,714024,360400,762000,371061,786959,376607,786247,376935,808383,384313,834887,382104,862323,384993,887896,377687,912807,370570,896399,315180,894522,311426,887537,297457,872435,289340,861391,278296,835885,252790,846709,266211,828261,238539,830470,276087,827511,314300,834887,351183,836725,360372,847187,365550,854765,371061,871617,383317,907774,404191,907774,404191,931066,439131,907595,413581,947531,430696,1005614,455588,931443,434619,987287,450574,1015934,458759,1013791,447845,1013791,463826e" filled="f" strokecolor="#243f60 [1604]" strokeweight="2pt">
+                <v:path arrowok="t" o:connecttype="custom" o:connectlocs="317937,311111;264948,324350;218582,337588;185464,344209;132474,357447;59613,350828;46366,337588;19871,284634;6624,198582;0,139007;19871,33097;59613,13239;99355,0;205335,46336;245076,92671;317937,225059;337809,278015;351056,403782;317937,873760;251700,800947;205335,708274;192087,648701;205335,410402;225205,383925;245076,350828;284819,324350;304690,311111;344432,271395;364303,258156;410668,225059;423916,211821;443787,198582;404045,251537;384174,278015;370927,304492;357679,350828;410668,403782;450411,417022;510024,403782;483529,185342;470282,165485;437164,244917;549766,278015;629250,271395;642498,251537;682240,211821;728606,218440;761724,264776;774971,284634;761724,350828;748477,377305;695487,390544;616003,364067;609379,344209;662369,350828;708734,357447;761724,370686;808090,383925;887575,377305;894198,311111;861079,278015;827961,238298;834585,350828;854456,370686;907445,403782;947188,430261;986930,450119;1013424,463357" o:connectangles="0,0,0,0,0,0,0,0,0,0,0,0,0,0,0,0,0,0,0,0,0,0,0,0,0,0,0,0,0,0,0,0,0,0,0,0,0,0,0,0,0,0,0,0,0,0,0,0,0,0,0,0,0,0,0,0,0,0,0,0,0,0,0,0,0,0,0,0"/>
+              </v:shape>
+            </w:pict>
+          </mc:Fallback>
+        </mc:AlternateContent>
+      </w:r>
     </w:p>
     <w:p>
       <w:pPr>
@@ -1413,7 +3261,31 @@
         <w:rPr>
           <w:szCs w:val="24"/>
         </w:rPr>
-        <w:t>_________________________________________________________   ___________________________</w:t>
+        <w:t>________________________________________</w:t>
+      </w:r>
+      <w:r>
+        <w:rPr>
+          <w:szCs w:val="24"/>
+        </w:rPr>
+        <w:t>__________</w:t>
+      </w:r>
+      <w:r>
+        <w:rPr>
+          <w:szCs w:val="24"/>
+        </w:rPr>
+        <w:t xml:space="preserve">___   </w:t>
+      </w:r>
+      <w:r>
+        <w:rPr>
+          <w:szCs w:val="24"/>
+        </w:rPr>
+        <w:t xml:space="preserve">           </w:t>
+      </w:r>
+      <w:r>
+        <w:rPr>
+          <w:szCs w:val="24"/>
+        </w:rPr>
+        <w:t>___________________________</w:t>
       </w:r>
     </w:p>
     <w:p>
@@ -1428,8 +3300,30 @@
           <w:i/>
           <w:szCs w:val="24"/>
         </w:rPr>
-        <w:t>Your Name                                                                                                             Today’s Date</w:t>
+        <w:t xml:space="preserve">Your Name       </w:t>
       </w:r>
+      <w:r>
+        <w:rPr>
+          <w:i/>
+          <w:szCs w:val="24"/>
+        </w:rPr>
+        <w:t xml:space="preserve">Jose Rivera  </w:t>
+      </w:r>
+      <w:r>
+        <w:rPr>
+          <w:i/>
+          <w:szCs w:val="24"/>
+        </w:rPr>
+        <w:t xml:space="preserve">                                                                                                 Today’s Date</w:t>
+      </w:r>
+    </w:p>
+    <w:p>
+      <w:pPr>
+        <w:rPr>
+          <w:i/>
+          <w:szCs w:val="24"/>
+        </w:rPr>
+      </w:pPr>
     </w:p>
     <w:sectPr>
       <w:headerReference w:type="even" r:id="rId8"/>
@@ -1443,7 +3337,7 @@
 </file>
 
 <file path=word/endnotes.xml><?xml version="1.0" encoding="utf-8"?>
-<w:endnotes xmlns:wpc="http://schemas.microsoft.com/office/word/2010/wordprocessingCanvas" xmlns:mo="http://schemas.microsoft.com/office/mac/office/2008/main" xmlns:mc="http://schemas.openxmlformats.org/markup-compatibility/2006" xmlns:mv="urn:schemas-microsoft-com:mac:vml" xmlns:o="urn:schemas-microsoft-com:office:office" xmlns:r="http://schemas.openxmlformats.org/officeDocument/2006/relationships" xmlns:m="http://schemas.openxmlformats.org/officeDocument/2006/math" xmlns:v="urn:schemas-microsoft-com:vml" xmlns:wp14="http://schemas.microsoft.com/office/word/2010/wordprocessingDrawing" xmlns:wp="http://schemas.openxmlformats.org/drawingml/2006/wordprocessingDrawing" xmlns:w10="urn:schemas-microsoft-com:office:word" xmlns:w="http://schemas.openxmlformats.org/wordprocessingml/2006/main" xmlns:w14="http://schemas.microsoft.com/office/word/2010/wordml" xmlns:wpg="http://schemas.microsoft.com/office/word/2010/wordprocessingGroup" xmlns:wpi="http://schemas.microsoft.com/office/word/2010/wordprocessingInk" xmlns:wne="http://schemas.microsoft.com/office/word/2006/wordml" xmlns:wps="http://schemas.microsoft.com/office/word/2010/wordprocessingShape" mc:Ignorable="w14 wp14">
+<w:endnotes xmlns:wpc="http://schemas.microsoft.com/office/word/2010/wordprocessingCanvas" xmlns:mo="http://schemas.microsoft.com/office/mac/office/2008/main" xmlns:mc="http://schemas.openxmlformats.org/markup-compatibility/2006" xmlns:mv="urn:schemas-microsoft-com:mac:vml" xmlns:o="urn:schemas-microsoft-com:office:office" xmlns:r="http://schemas.openxmlformats.org/officeDocument/2006/relationships" xmlns:m="http://schemas.openxmlformats.org/officeDocument/2006/math" xmlns:v="urn:schemas-microsoft-com:vml" xmlns:wp14="http://schemas.microsoft.com/office/word/2010/wordprocessingDrawing" xmlns:wp="http://schemas.openxmlformats.org/drawingml/2006/wordprocessingDrawing" xmlns:w10="urn:schemas-microsoft-com:office:word" xmlns:w="http://schemas.openxmlformats.org/wordprocessingml/2006/main" xmlns:w14="http://schemas.microsoft.com/office/word/2010/wordml" xmlns:w15="http://schemas.microsoft.com/office/word/2012/wordml" xmlns:wpg="http://schemas.microsoft.com/office/word/2010/wordprocessingGroup" xmlns:wpi="http://schemas.microsoft.com/office/word/2010/wordprocessingInk" xmlns:wne="http://schemas.microsoft.com/office/word/2006/wordml" xmlns:wps="http://schemas.microsoft.com/office/word/2010/wordprocessingShape" mc:Ignorable="w14 w15 wp14">
   <w:endnote w:type="separator" w:id="-1">
     <w:p>
       <w:r>
@@ -1508,7 +3402,7 @@
 </file>
 
 <file path=word/footnotes.xml><?xml version="1.0" encoding="utf-8"?>
-<w:footnotes xmlns:wpc="http://schemas.microsoft.com/office/word/2010/wordprocessingCanvas" xmlns:mo="http://schemas.microsoft.com/office/mac/office/2008/main" xmlns:mc="http://schemas.openxmlformats.org/markup-compatibility/2006" xmlns:mv="urn:schemas-microsoft-com:mac:vml" xmlns:o="urn:schemas-microsoft-com:office:office" xmlns:r="http://schemas.openxmlformats.org/officeDocument/2006/relationships" xmlns:m="http://schemas.openxmlformats.org/officeDocument/2006/math" xmlns:v="urn:schemas-microsoft-com:vml" xmlns:wp14="http://schemas.microsoft.com/office/word/2010/wordprocessingDrawing" xmlns:wp="http://schemas.openxmlformats.org/drawingml/2006/wordprocessingDrawing" xmlns:w10="urn:schemas-microsoft-com:office:word" xmlns:w="http://schemas.openxmlformats.org/wordprocessingml/2006/main" xmlns:w14="http://schemas.microsoft.com/office/word/2010/wordml" xmlns:wpg="http://schemas.microsoft.com/office/word/2010/wordprocessingGroup" xmlns:wpi="http://schemas.microsoft.com/office/word/2010/wordprocessingInk" xmlns:wne="http://schemas.microsoft.com/office/word/2006/wordml" xmlns:wps="http://schemas.microsoft.com/office/word/2010/wordprocessingShape" mc:Ignorable="w14 wp14">
+<w:footnotes xmlns:wpc="http://schemas.microsoft.com/office/word/2010/wordprocessingCanvas" xmlns:mo="http://schemas.microsoft.com/office/mac/office/2008/main" xmlns:mc="http://schemas.openxmlformats.org/markup-compatibility/2006" xmlns:mv="urn:schemas-microsoft-com:mac:vml" xmlns:o="urn:schemas-microsoft-com:office:office" xmlns:r="http://schemas.openxmlformats.org/officeDocument/2006/relationships" xmlns:m="http://schemas.openxmlformats.org/officeDocument/2006/math" xmlns:v="urn:schemas-microsoft-com:vml" xmlns:wp14="http://schemas.microsoft.com/office/word/2010/wordprocessingDrawing" xmlns:wp="http://schemas.openxmlformats.org/drawingml/2006/wordprocessingDrawing" xmlns:w10="urn:schemas-microsoft-com:office:word" xmlns:w="http://schemas.openxmlformats.org/wordprocessingml/2006/main" xmlns:w14="http://schemas.microsoft.com/office/word/2010/wordml" xmlns:w15="http://schemas.microsoft.com/office/word/2012/wordml" xmlns:wpg="http://schemas.microsoft.com/office/word/2010/wordprocessingGroup" xmlns:wpi="http://schemas.microsoft.com/office/word/2010/wordprocessingInk" xmlns:wne="http://schemas.microsoft.com/office/word/2006/wordml" xmlns:wps="http://schemas.microsoft.com/office/word/2010/wordprocessingShape" mc:Ignorable="w14 w15 wp14">
   <w:footnote w:type="separator" w:id="-1">
     <w:p>
       <w:r>
@@ -1573,13 +3467,13 @@
 </file>
 
 <file path=word/header1.xml><?xml version="1.0" encoding="utf-8"?>
-<w:hdr xmlns:wpc="http://schemas.microsoft.com/office/word/2010/wordprocessingCanvas" xmlns:mo="http://schemas.microsoft.com/office/mac/office/2008/main" xmlns:mc="http://schemas.openxmlformats.org/markup-compatibility/2006" xmlns:mv="urn:schemas-microsoft-com:mac:vml" xmlns:o="urn:schemas-microsoft-com:office:office" xmlns:r="http://schemas.openxmlformats.org/officeDocument/2006/relationships" xmlns:m="http://schemas.openxmlformats.org/officeDocument/2006/math" xmlns:v="urn:schemas-microsoft-com:vml" xmlns:wp14="http://schemas.microsoft.com/office/word/2010/wordprocessingDrawing" xmlns:wp="http://schemas.openxmlformats.org/drawingml/2006/wordprocessingDrawing" xmlns:w10="urn:schemas-microsoft-com:office:word" xmlns:w="http://schemas.openxmlformats.org/wordprocessingml/2006/main" xmlns:w14="http://schemas.microsoft.com/office/word/2010/wordml" xmlns:wpg="http://schemas.microsoft.com/office/word/2010/wordprocessingGroup" xmlns:wpi="http://schemas.microsoft.com/office/word/2010/wordprocessingInk" xmlns:wne="http://schemas.microsoft.com/office/word/2006/wordml" xmlns:wps="http://schemas.microsoft.com/office/word/2010/wordprocessingShape" mc:Ignorable="w14 wp14">
+<w:hdr xmlns:wpc="http://schemas.microsoft.com/office/word/2010/wordprocessingCanvas" xmlns:mo="http://schemas.microsoft.com/office/mac/office/2008/main" xmlns:mc="http://schemas.openxmlformats.org/markup-compatibility/2006" xmlns:mv="urn:schemas-microsoft-com:mac:vml" xmlns:o="urn:schemas-microsoft-com:office:office" xmlns:r="http://schemas.openxmlformats.org/officeDocument/2006/relationships" xmlns:m="http://schemas.openxmlformats.org/officeDocument/2006/math" xmlns:v="urn:schemas-microsoft-com:vml" xmlns:wp14="http://schemas.microsoft.com/office/word/2010/wordprocessingDrawing" xmlns:wp="http://schemas.openxmlformats.org/drawingml/2006/wordprocessingDrawing" xmlns:w10="urn:schemas-microsoft-com:office:word" xmlns:w="http://schemas.openxmlformats.org/wordprocessingml/2006/main" xmlns:w14="http://schemas.microsoft.com/office/word/2010/wordml" xmlns:w15="http://schemas.microsoft.com/office/word/2012/wordml" xmlns:wpg="http://schemas.microsoft.com/office/word/2010/wordprocessingGroup" xmlns:wpi="http://schemas.microsoft.com/office/word/2010/wordprocessingInk" xmlns:wne="http://schemas.microsoft.com/office/word/2006/wordml" xmlns:wps="http://schemas.microsoft.com/office/word/2010/wordprocessingShape" mc:Ignorable="w14 w15 wp14">
   <w:p/>
 </w:hdr>
 </file>
 
 <file path=word/numbering.xml><?xml version="1.0" encoding="utf-8"?>
-<w:numbering xmlns:wpc="http://schemas.microsoft.com/office/word/2010/wordprocessingCanvas" xmlns:mo="http://schemas.microsoft.com/office/mac/office/2008/main" xmlns:mc="http://schemas.openxmlformats.org/markup-compatibility/2006" xmlns:mv="urn:schemas-microsoft-com:mac:vml" xmlns:o="urn:schemas-microsoft-com:office:office" xmlns:r="http://schemas.openxmlformats.org/officeDocument/2006/relationships" xmlns:m="http://schemas.openxmlformats.org/officeDocument/2006/math" xmlns:v="urn:schemas-microsoft-com:vml" xmlns:wp14="http://schemas.microsoft.com/office/word/2010/wordprocessingDrawing" xmlns:wp="http://schemas.openxmlformats.org/drawingml/2006/wordprocessingDrawing" xmlns:w10="urn:schemas-microsoft-com:office:word" xmlns:w="http://schemas.openxmlformats.org/wordprocessingml/2006/main" xmlns:w14="http://schemas.microsoft.com/office/word/2010/wordml" xmlns:wpg="http://schemas.microsoft.com/office/word/2010/wordprocessingGroup" xmlns:wpi="http://schemas.microsoft.com/office/word/2010/wordprocessingInk" xmlns:wne="http://schemas.microsoft.com/office/word/2006/wordml" xmlns:wps="http://schemas.microsoft.com/office/word/2010/wordprocessingShape" mc:Ignorable="w14 wp14">
+<w:numbering xmlns:wpc="http://schemas.microsoft.com/office/word/2010/wordprocessingCanvas" xmlns:mo="http://schemas.microsoft.com/office/mac/office/2008/main" xmlns:mc="http://schemas.openxmlformats.org/markup-compatibility/2006" xmlns:mv="urn:schemas-microsoft-com:mac:vml" xmlns:o="urn:schemas-microsoft-com:office:office" xmlns:r="http://schemas.openxmlformats.org/officeDocument/2006/relationships" xmlns:m="http://schemas.openxmlformats.org/officeDocument/2006/math" xmlns:v="urn:schemas-microsoft-com:vml" xmlns:wp14="http://schemas.microsoft.com/office/word/2010/wordprocessingDrawing" xmlns:wp="http://schemas.openxmlformats.org/drawingml/2006/wordprocessingDrawing" xmlns:w10="urn:schemas-microsoft-com:office:word" xmlns:w="http://schemas.openxmlformats.org/wordprocessingml/2006/main" xmlns:w14="http://schemas.microsoft.com/office/word/2010/wordml" xmlns:w15="http://schemas.microsoft.com/office/word/2012/wordml" xmlns:wpg="http://schemas.microsoft.com/office/word/2010/wordprocessingGroup" xmlns:wpi="http://schemas.microsoft.com/office/word/2010/wordprocessingInk" xmlns:wne="http://schemas.microsoft.com/office/word/2006/wordml" xmlns:wps="http://schemas.microsoft.com/office/word/2010/wordprocessingShape" mc:Ignorable="w14 w15 wp14">
   <w:abstractNum w:abstractNumId="0">
     <w:nsid w:val="083334D9"/>
     <w:multiLevelType w:val="hybridMultilevel"/>
@@ -2950,7 +4844,7 @@
 </file>
 
 <file path=word/styles.xml><?xml version="1.0" encoding="utf-8"?>
-<w:styles xmlns:mc="http://schemas.openxmlformats.org/markup-compatibility/2006" xmlns:r="http://schemas.openxmlformats.org/officeDocument/2006/relationships" xmlns:w="http://schemas.openxmlformats.org/wordprocessingml/2006/main" xmlns:w14="http://schemas.microsoft.com/office/word/2010/wordml" mc:Ignorable="w14">
+<w:styles xmlns:mc="http://schemas.openxmlformats.org/markup-compatibility/2006" xmlns:r="http://schemas.openxmlformats.org/officeDocument/2006/relationships" xmlns:w="http://schemas.openxmlformats.org/wordprocessingml/2006/main" xmlns:w14="http://schemas.microsoft.com/office/word/2010/wordml" xmlns:w15="http://schemas.microsoft.com/office/word/2012/wordml" mc:Ignorable="w14 w15">
   <w:docDefaults>
     <w:rPrDefault>
       <w:rPr>
@@ -2966,7 +4860,7 @@
       </w:pPr>
     </w:pPrDefault>
   </w:docDefaults>
-  <w:latentStyles w:defLockedState="0" w:defUIPriority="0" w:defSemiHidden="0" w:defUnhideWhenUsed="0" w:defQFormat="0" w:count="276">
+  <w:latentStyles w:defLockedState="0" w:defUIPriority="0" w:defSemiHidden="0" w:defUnhideWhenUsed="0" w:defQFormat="0" w:count="382">
     <w:lsdException w:name="Normal" w:qFormat="1"/>
     <w:lsdException w:name="heading 1" w:uiPriority="9" w:qFormat="1"/>
     <w:lsdException w:name="heading 2" w:uiPriority="9" w:qFormat="1"/>
@@ -2977,11 +4871,142 @@
     <w:lsdException w:name="heading 7" w:semiHidden="1" w:uiPriority="9" w:unhideWhenUsed="1" w:qFormat="1"/>
     <w:lsdException w:name="heading 8" w:semiHidden="1" w:uiPriority="9" w:unhideWhenUsed="1" w:qFormat="1"/>
     <w:lsdException w:name="heading 9" w:semiHidden="1" w:uiPriority="9" w:unhideWhenUsed="1" w:qFormat="1"/>
-    <w:lsdException w:name="caption" w:uiPriority="35" w:qFormat="1"/>
+    <w:lsdException w:name="index 1" w:semiHidden="1" w:unhideWhenUsed="1"/>
+    <w:lsdException w:name="index 2" w:semiHidden="1" w:unhideWhenUsed="1"/>
+    <w:lsdException w:name="index 3" w:semiHidden="1" w:unhideWhenUsed="1"/>
+    <w:lsdException w:name="index 4" w:semiHidden="1" w:unhideWhenUsed="1"/>
+    <w:lsdException w:name="index 5" w:semiHidden="1" w:unhideWhenUsed="1"/>
+    <w:lsdException w:name="index 6" w:semiHidden="1" w:unhideWhenUsed="1"/>
+    <w:lsdException w:name="index 7" w:semiHidden="1" w:unhideWhenUsed="1"/>
+    <w:lsdException w:name="index 8" w:semiHidden="1" w:unhideWhenUsed="1"/>
+    <w:lsdException w:name="index 9" w:semiHidden="1" w:unhideWhenUsed="1"/>
+    <w:lsdException w:name="toc 1" w:semiHidden="1" w:unhideWhenUsed="1"/>
+    <w:lsdException w:name="toc 2" w:semiHidden="1" w:unhideWhenUsed="1"/>
+    <w:lsdException w:name="toc 3" w:semiHidden="1" w:unhideWhenUsed="1"/>
+    <w:lsdException w:name="toc 4" w:semiHidden="1" w:unhideWhenUsed="1"/>
+    <w:lsdException w:name="toc 5" w:semiHidden="1" w:unhideWhenUsed="1"/>
+    <w:lsdException w:name="toc 6" w:semiHidden="1" w:unhideWhenUsed="1"/>
+    <w:lsdException w:name="toc 7" w:semiHidden="1" w:unhideWhenUsed="1"/>
+    <w:lsdException w:name="toc 8" w:semiHidden="1" w:unhideWhenUsed="1"/>
+    <w:lsdException w:name="toc 9" w:semiHidden="1" w:unhideWhenUsed="1"/>
+    <w:lsdException w:name="Normal Indent" w:semiHidden="1" w:unhideWhenUsed="1"/>
+    <w:lsdException w:name="footnote text" w:semiHidden="1" w:unhideWhenUsed="1"/>
+    <w:lsdException w:name="annotation text" w:semiHidden="1" w:unhideWhenUsed="1"/>
+    <w:lsdException w:name="header" w:semiHidden="1" w:unhideWhenUsed="1"/>
+    <w:lsdException w:name="footer" w:semiHidden="1" w:unhideWhenUsed="1"/>
+    <w:lsdException w:name="index heading" w:semiHidden="1" w:unhideWhenUsed="1"/>
+    <w:lsdException w:name="caption" w:semiHidden="1" w:uiPriority="35" w:unhideWhenUsed="1" w:qFormat="1"/>
+    <w:lsdException w:name="table of figures" w:semiHidden="1" w:unhideWhenUsed="1"/>
+    <w:lsdException w:name="envelope address" w:semiHidden="1" w:unhideWhenUsed="1"/>
+    <w:lsdException w:name="envelope return" w:semiHidden="1" w:unhideWhenUsed="1"/>
+    <w:lsdException w:name="footnote reference" w:semiHidden="1" w:unhideWhenUsed="1"/>
+    <w:lsdException w:name="annotation reference" w:semiHidden="1" w:unhideWhenUsed="1"/>
+    <w:lsdException w:name="line number" w:semiHidden="1" w:unhideWhenUsed="1"/>
+    <w:lsdException w:name="page number" w:semiHidden="1" w:unhideWhenUsed="1"/>
+    <w:lsdException w:name="endnote reference" w:semiHidden="1" w:unhideWhenUsed="1"/>
+    <w:lsdException w:name="endnote text" w:semiHidden="1" w:unhideWhenUsed="1"/>
+    <w:lsdException w:name="table of authorities" w:semiHidden="1" w:unhideWhenUsed="1"/>
+    <w:lsdException w:name="macro" w:semiHidden="1" w:unhideWhenUsed="1"/>
+    <w:lsdException w:name="toa heading" w:semiHidden="1" w:unhideWhenUsed="1"/>
+    <w:lsdException w:name="List Bullet" w:semiHidden="1" w:unhideWhenUsed="1"/>
+    <w:lsdException w:name="List Number" w:semiHidden="1" w:unhideWhenUsed="1"/>
+    <w:lsdException w:name="List Number 5" w:semiHidden="1" w:unhideWhenUsed="1"/>
     <w:lsdException w:name="Title" w:uiPriority="10" w:qFormat="1"/>
+    <w:lsdException w:name="Closing" w:semiHidden="1" w:unhideWhenUsed="1"/>
+    <w:lsdException w:name="Signature" w:semiHidden="1" w:unhideWhenUsed="1"/>
+    <w:lsdException w:name="Default Paragraph Font" w:semiHidden="1" w:unhideWhenUsed="1"/>
+    <w:lsdException w:name="Body Text" w:semiHidden="1" w:unhideWhenUsed="1"/>
+    <w:lsdException w:name="Body Text Indent" w:semiHidden="1" w:unhideWhenUsed="1"/>
+    <w:lsdException w:name="List Continue" w:semiHidden="1" w:unhideWhenUsed="1"/>
+    <w:lsdException w:name="List Continue 2" w:semiHidden="1" w:unhideWhenUsed="1"/>
+    <w:lsdException w:name="List Continue 3" w:semiHidden="1" w:unhideWhenUsed="1"/>
+    <w:lsdException w:name="List Continue 4" w:semiHidden="1" w:unhideWhenUsed="1"/>
+    <w:lsdException w:name="List Continue 5" w:semiHidden="1" w:unhideWhenUsed="1"/>
+    <w:lsdException w:name="Message Header" w:semiHidden="1" w:unhideWhenUsed="1"/>
     <w:lsdException w:name="Subtitle" w:uiPriority="11" w:qFormat="1"/>
+    <w:lsdException w:name="Salutation" w:semiHidden="1" w:unhideWhenUsed="1"/>
+    <w:lsdException w:name="Date" w:semiHidden="1" w:unhideWhenUsed="1"/>
+    <w:lsdException w:name="Body Text First Indent" w:semiHidden="1" w:unhideWhenUsed="1"/>
+    <w:lsdException w:name="Body Text First Indent 2" w:semiHidden="1" w:unhideWhenUsed="1"/>
+    <w:lsdException w:name="Note Heading" w:semiHidden="1" w:unhideWhenUsed="1"/>
+    <w:lsdException w:name="Body Text 2" w:semiHidden="1" w:unhideWhenUsed="1"/>
+    <w:lsdException w:name="Hyperlink" w:semiHidden="1" w:unhideWhenUsed="1"/>
+    <w:lsdException w:name="FollowedHyperlink" w:semiHidden="1" w:unhideWhenUsed="1"/>
     <w:lsdException w:name="Strong" w:uiPriority="22" w:qFormat="1"/>
     <w:lsdException w:name="Emphasis" w:uiPriority="20" w:qFormat="1"/>
+    <w:lsdException w:name="Document Map" w:semiHidden="1" w:unhideWhenUsed="1"/>
+    <w:lsdException w:name="Plain Text" w:semiHidden="1" w:unhideWhenUsed="1"/>
+    <w:lsdException w:name="E-mail Signature" w:semiHidden="1" w:unhideWhenUsed="1"/>
+    <w:lsdException w:name="HTML Top of Form" w:semiHidden="1" w:unhideWhenUsed="1"/>
+    <w:lsdException w:name="HTML Bottom of Form" w:semiHidden="1" w:unhideWhenUsed="1"/>
+    <w:lsdException w:name="Normal (Web)" w:semiHidden="1" w:unhideWhenUsed="1"/>
+    <w:lsdException w:name="HTML Acronym" w:semiHidden="1" w:unhideWhenUsed="1"/>
+    <w:lsdException w:name="HTML Address" w:semiHidden="1" w:unhideWhenUsed="1"/>
+    <w:lsdException w:name="HTML Cite" w:semiHidden="1" w:unhideWhenUsed="1"/>
+    <w:lsdException w:name="HTML Code" w:semiHidden="1" w:unhideWhenUsed="1"/>
+    <w:lsdException w:name="HTML Definition" w:semiHidden="1" w:unhideWhenUsed="1"/>
+    <w:lsdException w:name="HTML Keyboard" w:semiHidden="1" w:unhideWhenUsed="1"/>
+    <w:lsdException w:name="HTML Preformatted" w:semiHidden="1" w:unhideWhenUsed="1"/>
+    <w:lsdException w:name="HTML Sample" w:semiHidden="1" w:unhideWhenUsed="1"/>
+    <w:lsdException w:name="HTML Typewriter" w:semiHidden="1" w:unhideWhenUsed="1"/>
+    <w:lsdException w:name="HTML Variable" w:semiHidden="1" w:unhideWhenUsed="1"/>
+    <w:lsdException w:name="Normal Table" w:semiHidden="1" w:unhideWhenUsed="1"/>
+    <w:lsdException w:name="annotation subject" w:semiHidden="1" w:unhideWhenUsed="1"/>
+    <w:lsdException w:name="No List" w:semiHidden="1" w:unhideWhenUsed="1"/>
+    <w:lsdException w:name="Outline List 1" w:semiHidden="1" w:unhideWhenUsed="1"/>
+    <w:lsdException w:name="Outline List 2" w:semiHidden="1" w:unhideWhenUsed="1"/>
+    <w:lsdException w:name="Outline List 3" w:semiHidden="1" w:unhideWhenUsed="1"/>
+    <w:lsdException w:name="Table Simple 1" w:semiHidden="1" w:unhideWhenUsed="1"/>
+    <w:lsdException w:name="Table Simple 2" w:semiHidden="1" w:unhideWhenUsed="1"/>
+    <w:lsdException w:name="Table Simple 3" w:semiHidden="1" w:unhideWhenUsed="1"/>
+    <w:lsdException w:name="Table Classic 1" w:semiHidden="1" w:unhideWhenUsed="1"/>
+    <w:lsdException w:name="Table Classic 2" w:semiHidden="1" w:unhideWhenUsed="1"/>
+    <w:lsdException w:name="Table Classic 3" w:semiHidden="1" w:unhideWhenUsed="1"/>
+    <w:lsdException w:name="Table Classic 4" w:semiHidden="1" w:unhideWhenUsed="1"/>
+    <w:lsdException w:name="Table Colorful 1" w:semiHidden="1" w:unhideWhenUsed="1"/>
+    <w:lsdException w:name="Table Colorful 2" w:semiHidden="1" w:unhideWhenUsed="1"/>
+    <w:lsdException w:name="Table Colorful 3" w:semiHidden="1" w:unhideWhenUsed="1"/>
+    <w:lsdException w:name="Table Columns 1" w:semiHidden="1" w:unhideWhenUsed="1"/>
+    <w:lsdException w:name="Table Columns 2" w:semiHidden="1" w:unhideWhenUsed="1"/>
+    <w:lsdException w:name="Table Columns 3" w:semiHidden="1" w:unhideWhenUsed="1"/>
+    <w:lsdException w:name="Table Columns 4" w:semiHidden="1" w:unhideWhenUsed="1"/>
+    <w:lsdException w:name="Table Columns 5" w:semiHidden="1" w:unhideWhenUsed="1"/>
+    <w:lsdException w:name="Table Grid 1" w:semiHidden="1" w:unhideWhenUsed="1"/>
+    <w:lsdException w:name="Table Grid 2" w:semiHidden="1" w:unhideWhenUsed="1"/>
+    <w:lsdException w:name="Table Grid 3" w:semiHidden="1" w:unhideWhenUsed="1"/>
+    <w:lsdException w:name="Table Grid 4" w:semiHidden="1" w:unhideWhenUsed="1"/>
+    <w:lsdException w:name="Table Grid 5" w:semiHidden="1" w:unhideWhenUsed="1"/>
+    <w:lsdException w:name="Table Grid 6" w:semiHidden="1" w:unhideWhenUsed="1"/>
+    <w:lsdException w:name="Table Grid 7" w:semiHidden="1" w:unhideWhenUsed="1"/>
+    <w:lsdException w:name="Table Grid 8" w:semiHidden="1" w:unhideWhenUsed="1"/>
+    <w:lsdException w:name="Table List 1" w:semiHidden="1" w:unhideWhenUsed="1"/>
+    <w:lsdException w:name="Table List 2" w:semiHidden="1" w:unhideWhenUsed="1"/>
+    <w:lsdException w:name="Table List 3" w:semiHidden="1" w:unhideWhenUsed="1"/>
+    <w:lsdException w:name="Table List 4" w:semiHidden="1" w:unhideWhenUsed="1"/>
+    <w:lsdException w:name="Table List 5" w:semiHidden="1" w:unhideWhenUsed="1"/>
+    <w:lsdException w:name="Table List 6" w:semiHidden="1" w:unhideWhenUsed="1"/>
+    <w:lsdException w:name="Table List 7" w:semiHidden="1" w:unhideWhenUsed="1"/>
+    <w:lsdException w:name="Table List 8" w:semiHidden="1" w:unhideWhenUsed="1"/>
+    <w:lsdException w:name="Table 3D effects 1" w:semiHidden="1" w:unhideWhenUsed="1"/>
+    <w:lsdException w:name="Table 3D effects 2" w:semiHidden="1" w:unhideWhenUsed="1"/>
+    <w:lsdException w:name="Table 3D effects 3" w:semiHidden="1" w:unhideWhenUsed="1"/>
+    <w:lsdException w:name="Table Contemporary" w:semiHidden="1" w:unhideWhenUsed="1"/>
+    <w:lsdException w:name="Table Elegant" w:semiHidden="1" w:unhideWhenUsed="1"/>
+    <w:lsdException w:name="Table Professional" w:semiHidden="1" w:unhideWhenUsed="1"/>
+    <w:lsdException w:name="Table Subtle 1" w:semiHidden="1" w:unhideWhenUsed="1"/>
+    <w:lsdException w:name="Table Subtle 2" w:semiHidden="1" w:unhideWhenUsed="1"/>
+    <w:lsdException w:name="Table Web 1" w:semiHidden="1" w:unhideWhenUsed="1"/>
+    <w:lsdException w:name="Table Web 2" w:semiHidden="1" w:unhideWhenUsed="1"/>
+    <w:lsdException w:name="Table Web 3" w:semiHidden="1" w:unhideWhenUsed="1"/>
+    <w:lsdException w:name="Balloon Text" w:semiHidden="1" w:unhideWhenUsed="1"/>
+    <w:lsdException w:name="Table Theme" w:semiHidden="1" w:unhideWhenUsed="1"/>
+    <w:lsdException w:name="Note Level 1" w:semiHidden="1" w:unhideWhenUsed="1"/>
+    <w:lsdException w:name="Note Level 2" w:semiHidden="1" w:unhideWhenUsed="1"/>
+    <w:lsdException w:name="Note Level 3" w:semiHidden="1" w:unhideWhenUsed="1"/>
+    <w:lsdException w:name="Note Level 4" w:semiHidden="1" w:unhideWhenUsed="1"/>
+    <w:lsdException w:name="Note Level 5" w:semiHidden="1" w:unhideWhenUsed="1"/>
+    <w:lsdException w:name="Note Level 6" w:semiHidden="1" w:unhideWhenUsed="1"/>
+    <w:lsdException w:name="Note Level 7" w:semiHidden="1" w:unhideWhenUsed="1"/>
     <w:lsdException w:name="Placeholder Text" w:semiHidden="1" w:uiPriority="99"/>
     <w:lsdException w:name="No Spacing" w:uiPriority="1" w:qFormat="1"/>
     <w:lsdException w:name="Light Shading" w:uiPriority="60"/>
@@ -3093,6 +5118,112 @@
     <w:lsdException w:name="Book Title" w:uiPriority="33" w:qFormat="1"/>
     <w:lsdException w:name="Bibliography" w:semiHidden="1" w:uiPriority="37" w:unhideWhenUsed="1"/>
     <w:lsdException w:name="TOC Heading" w:semiHidden="1" w:uiPriority="39" w:unhideWhenUsed="1" w:qFormat="1"/>
+    <w:lsdException w:name="Plain Table 1" w:uiPriority="41"/>
+    <w:lsdException w:name="Plain Table 2" w:uiPriority="42"/>
+    <w:lsdException w:name="Plain Table 3" w:uiPriority="43"/>
+    <w:lsdException w:name="Plain Table 4" w:uiPriority="44"/>
+    <w:lsdException w:name="Plain Table 5" w:uiPriority="45"/>
+    <w:lsdException w:name="Grid Table Light" w:uiPriority="40"/>
+    <w:lsdException w:name="Grid Table 1 Light" w:uiPriority="46"/>
+    <w:lsdException w:name="Grid Table 2" w:uiPriority="47"/>
+    <w:lsdException w:name="Grid Table 3" w:uiPriority="48"/>
+    <w:lsdException w:name="Grid Table 4" w:uiPriority="49"/>
+    <w:lsdException w:name="Grid Table 5 Dark" w:uiPriority="50"/>
+    <w:lsdException w:name="Grid Table 6 Colorful" w:uiPriority="51"/>
+    <w:lsdException w:name="Grid Table 7 Colorful" w:uiPriority="52"/>
+    <w:lsdException w:name="Grid Table 1 Light Accent 1" w:uiPriority="46"/>
+    <w:lsdException w:name="Grid Table 2 Accent 1" w:uiPriority="47"/>
+    <w:lsdException w:name="Grid Table 3 Accent 1" w:uiPriority="48"/>
+    <w:lsdException w:name="Grid Table 4 Accent 1" w:uiPriority="49"/>
+    <w:lsdException w:name="Grid Table 5 Dark Accent 1" w:uiPriority="50"/>
+    <w:lsdException w:name="Grid Table 6 Colorful Accent 1" w:uiPriority="51"/>
+    <w:lsdException w:name="Grid Table 7 Colorful Accent 1" w:uiPriority="52"/>
+    <w:lsdException w:name="Grid Table 1 Light Accent 2" w:uiPriority="46"/>
+    <w:lsdException w:name="Grid Table 2 Accent 2" w:uiPriority="47"/>
+    <w:lsdException w:name="Grid Table 3 Accent 2" w:uiPriority="48"/>
+    <w:lsdException w:name="Grid Table 4 Accent 2" w:uiPriority="49"/>
+    <w:lsdException w:name="Grid Table 5 Dark Accent 2" w:uiPriority="50"/>
+    <w:lsdException w:name="Grid Table 6 Colorful Accent 2" w:uiPriority="51"/>
+    <w:lsdException w:name="Grid Table 7 Colorful Accent 2" w:uiPriority="52"/>
+    <w:lsdException w:name="Grid Table 1 Light Accent 3" w:uiPriority="46"/>
+    <w:lsdException w:name="Grid Table 2 Accent 3" w:uiPriority="47"/>
+    <w:lsdException w:name="Grid Table 3 Accent 3" w:uiPriority="48"/>
+    <w:lsdException w:name="Grid Table 4 Accent 3" w:uiPriority="49"/>
+    <w:lsdException w:name="Grid Table 5 Dark Accent 3" w:uiPriority="50"/>
+    <w:lsdException w:name="Grid Table 6 Colorful Accent 3" w:uiPriority="51"/>
+    <w:lsdException w:name="Grid Table 7 Colorful Accent 3" w:uiPriority="52"/>
+    <w:lsdException w:name="Grid Table 1 Light Accent 4" w:uiPriority="46"/>
+    <w:lsdException w:name="Grid Table 2 Accent 4" w:uiPriority="47"/>
+    <w:lsdException w:name="Grid Table 3 Accent 4" w:uiPriority="48"/>
+    <w:lsdException w:name="Grid Table 4 Accent 4" w:uiPriority="49"/>
+    <w:lsdException w:name="Grid Table 5 Dark Accent 4" w:uiPriority="50"/>
+    <w:lsdException w:name="Grid Table 6 Colorful Accent 4" w:uiPriority="51"/>
+    <w:lsdException w:name="Grid Table 7 Colorful Accent 4" w:uiPriority="52"/>
+    <w:lsdException w:name="Grid Table 1 Light Accent 5" w:uiPriority="46"/>
+    <w:lsdException w:name="Grid Table 2 Accent 5" w:uiPriority="47"/>
+    <w:lsdException w:name="Grid Table 3 Accent 5" w:uiPriority="48"/>
+    <w:lsdException w:name="Grid Table 4 Accent 5" w:uiPriority="49"/>
+    <w:lsdException w:name="Grid Table 5 Dark Accent 5" w:uiPriority="50"/>
+    <w:lsdException w:name="Grid Table 6 Colorful Accent 5" w:uiPriority="51"/>
+    <w:lsdException w:name="Grid Table 7 Colorful Accent 5" w:uiPriority="52"/>
+    <w:lsdException w:name="Grid Table 1 Light Accent 6" w:uiPriority="46"/>
+    <w:lsdException w:name="Grid Table 2 Accent 6" w:uiPriority="47"/>
+    <w:lsdException w:name="Grid Table 3 Accent 6" w:uiPriority="48"/>
+    <w:lsdException w:name="Grid Table 4 Accent 6" w:uiPriority="49"/>
+    <w:lsdException w:name="Grid Table 5 Dark Accent 6" w:uiPriority="50"/>
+    <w:lsdException w:name="Grid Table 6 Colorful Accent 6" w:uiPriority="51"/>
+    <w:lsdException w:name="Grid Table 7 Colorful Accent 6" w:uiPriority="52"/>
+    <w:lsdException w:name="List Table 1 Light" w:uiPriority="46"/>
+    <w:lsdException w:name="List Table 2" w:uiPriority="47"/>
+    <w:lsdException w:name="List Table 3" w:uiPriority="48"/>
+    <w:lsdException w:name="List Table 4" w:uiPriority="49"/>
+    <w:lsdException w:name="List Table 5 Dark" w:uiPriority="50"/>
+    <w:lsdException w:name="List Table 6 Colorful" w:uiPriority="51"/>
+    <w:lsdException w:name="List Table 7 Colorful" w:uiPriority="52"/>
+    <w:lsdException w:name="List Table 1 Light Accent 1" w:uiPriority="46"/>
+    <w:lsdException w:name="List Table 2 Accent 1" w:uiPriority="47"/>
+    <w:lsdException w:name="List Table 3 Accent 1" w:uiPriority="48"/>
+    <w:lsdException w:name="List Table 4 Accent 1" w:uiPriority="49"/>
+    <w:lsdException w:name="List Table 5 Dark Accent 1" w:uiPriority="50"/>
+    <w:lsdException w:name="List Table 6 Colorful Accent 1" w:uiPriority="51"/>
+    <w:lsdException w:name="List Table 7 Colorful Accent 1" w:uiPriority="52"/>
+    <w:lsdException w:name="List Table 1 Light Accent 2" w:uiPriority="46"/>
+    <w:lsdException w:name="List Table 2 Accent 2" w:uiPriority="47"/>
+    <w:lsdException w:name="List Table 3 Accent 2" w:uiPriority="48"/>
+    <w:lsdException w:name="List Table 4 Accent 2" w:uiPriority="49"/>
+    <w:lsdException w:name="List Table 5 Dark Accent 2" w:uiPriority="50"/>
+    <w:lsdException w:name="List Table 6 Colorful Accent 2" w:uiPriority="51"/>
+    <w:lsdException w:name="List Table 7 Colorful Accent 2" w:uiPriority="52"/>
+    <w:lsdException w:name="List Table 1 Light Accent 3" w:uiPriority="46"/>
+    <w:lsdException w:name="List Table 2 Accent 3" w:uiPriority="47"/>
+    <w:lsdException w:name="List Table 3 Accent 3" w:uiPriority="48"/>
+    <w:lsdException w:name="List Table 4 Accent 3" w:uiPriority="49"/>
+    <w:lsdException w:name="List Table 5 Dark Accent 3" w:uiPriority="50"/>
+    <w:lsdException w:name="List Table 6 Colorful Accent 3" w:uiPriority="51"/>
+    <w:lsdException w:name="List Table 7 Colorful Accent 3" w:uiPriority="52"/>
+    <w:lsdException w:name="List Table 1 Light Accent 4" w:uiPriority="46"/>
+    <w:lsdException w:name="List Table 2 Accent 4" w:uiPriority="47"/>
+    <w:lsdException w:name="List Table 3 Accent 4" w:uiPriority="48"/>
+    <w:lsdException w:name="List Table 4 Accent 4" w:uiPriority="49"/>
+    <w:lsdException w:name="List Table 5 Dark Accent 4" w:uiPriority="50"/>
+    <w:lsdException w:name="List Table 6 Colorful Accent 4" w:uiPriority="51"/>
+    <w:lsdException w:name="List Table 7 Colorful Accent 4" w:uiPriority="52"/>
+    <w:lsdException w:name="List Table 1 Light Accent 5" w:uiPriority="46"/>
+    <w:lsdException w:name="List Table 2 Accent 5" w:uiPriority="47"/>
+    <w:lsdException w:name="List Table 3 Accent 5" w:uiPriority="48"/>
+    <w:lsdException w:name="List Table 4 Accent 5" w:uiPriority="49"/>
+    <w:lsdException w:name="List Table 5 Dark Accent 5" w:uiPriority="50"/>
+    <w:lsdException w:name="List Table 6 Colorful Accent 5" w:uiPriority="51"/>
+    <w:lsdException w:name="List Table 7 Colorful Accent 5" w:uiPriority="52"/>
+    <w:lsdException w:name="List Table 1 Light Accent 6" w:uiPriority="46"/>
+    <w:lsdException w:name="List Table 2 Accent 6" w:uiPriority="47"/>
+    <w:lsdException w:name="List Table 3 Accent 6" w:uiPriority="48"/>
+    <w:lsdException w:name="List Table 4 Accent 6" w:uiPriority="49"/>
+    <w:lsdException w:name="List Table 5 Dark Accent 6" w:uiPriority="50"/>
+    <w:lsdException w:name="List Table 6 Colorful Accent 6" w:uiPriority="51"/>
+    <w:lsdException w:name="List Table 7 Colorful Accent 6" w:uiPriority="52"/>
+    <w:lsdException w:name="Mention" w:semiHidden="1" w:uiPriority="99" w:unhideWhenUsed="1"/>
+    <w:lsdException w:name="Smart Hyperlink" w:semiHidden="1" w:uiPriority="99" w:unhideWhenUsed="1"/>
   </w:latentStyles>
   <w:style w:type="paragraph" w:default="1" w:styleId="Normal">
     <w:name w:val="Normal"/>
@@ -4218,1275 +6349,6 @@
 </w:styles>
 </file>
 
-<file path=word/stylesWithEffects.xml><?xml version="1.0" encoding="utf-8"?>
-<w:styles xmlns:wpc="http://schemas.microsoft.com/office/word/2010/wordprocessingCanvas" xmlns:mo="http://schemas.microsoft.com/office/mac/office/2008/main" xmlns:mc="http://schemas.openxmlformats.org/markup-compatibility/2006" xmlns:mv="urn:schemas-microsoft-com:mac:vml" xmlns:o="urn:schemas-microsoft-com:office:office" xmlns:r="http://schemas.openxmlformats.org/officeDocument/2006/relationships" xmlns:m="http://schemas.openxmlformats.org/officeDocument/2006/math" xmlns:v="urn:schemas-microsoft-com:vml" xmlns:wp14="http://schemas.microsoft.com/office/word/2010/wordprocessingDrawing" xmlns:wp="http://schemas.openxmlformats.org/drawingml/2006/wordprocessingDrawing" xmlns:w10="urn:schemas-microsoft-com:office:word" xmlns:w="http://schemas.openxmlformats.org/wordprocessingml/2006/main" xmlns:w14="http://schemas.microsoft.com/office/word/2010/wordml" xmlns:wpg="http://schemas.microsoft.com/office/word/2010/wordprocessingGroup" xmlns:wpi="http://schemas.microsoft.com/office/word/2010/wordprocessingInk" xmlns:wne="http://schemas.microsoft.com/office/word/2006/wordml" xmlns:wps="http://schemas.microsoft.com/office/word/2010/wordprocessingShape" mc:Ignorable="w14 wp14">
-  <w:docDefaults>
-    <w:rPrDefault>
-      <w:rPr>
-        <w:rFonts w:asciiTheme="minorHAnsi" w:eastAsiaTheme="minorEastAsia" w:hAnsiTheme="minorHAnsi" w:cstheme="minorBidi"/>
-        <w:sz w:val="22"/>
-        <w:szCs w:val="22"/>
-        <w:lang w:val="en-US" w:eastAsia="en-US" w:bidi="en-US"/>
-      </w:rPr>
-    </w:rPrDefault>
-    <w:pPrDefault>
-      <w:pPr>
-        <w:spacing w:before="200" w:after="200" w:line="276" w:lineRule="auto"/>
-      </w:pPr>
-    </w:pPrDefault>
-  </w:docDefaults>
-  <w:latentStyles w:defLockedState="0" w:defUIPriority="0" w:defSemiHidden="0" w:defUnhideWhenUsed="0" w:defQFormat="0" w:count="276">
-    <w:lsdException w:name="Normal" w:qFormat="1"/>
-    <w:lsdException w:name="heading 1" w:uiPriority="9" w:qFormat="1"/>
-    <w:lsdException w:name="heading 2" w:uiPriority="9" w:qFormat="1"/>
-    <w:lsdException w:name="heading 3" w:uiPriority="9" w:qFormat="1"/>
-    <w:lsdException w:name="heading 4" w:semiHidden="1" w:uiPriority="9" w:unhideWhenUsed="1" w:qFormat="1"/>
-    <w:lsdException w:name="heading 5" w:semiHidden="1" w:uiPriority="9" w:unhideWhenUsed="1" w:qFormat="1"/>
-    <w:lsdException w:name="heading 6" w:semiHidden="1" w:uiPriority="9" w:unhideWhenUsed="1" w:qFormat="1"/>
-    <w:lsdException w:name="heading 7" w:semiHidden="1" w:uiPriority="9" w:unhideWhenUsed="1" w:qFormat="1"/>
-    <w:lsdException w:name="heading 8" w:semiHidden="1" w:uiPriority="9" w:unhideWhenUsed="1" w:qFormat="1"/>
-    <w:lsdException w:name="heading 9" w:semiHidden="1" w:uiPriority="9" w:unhideWhenUsed="1" w:qFormat="1"/>
-    <w:lsdException w:name="caption" w:uiPriority="35" w:qFormat="1"/>
-    <w:lsdException w:name="Title" w:uiPriority="10" w:qFormat="1"/>
-    <w:lsdException w:name="Subtitle" w:uiPriority="11" w:qFormat="1"/>
-    <w:lsdException w:name="Strong" w:uiPriority="22" w:qFormat="1"/>
-    <w:lsdException w:name="Emphasis" w:uiPriority="20" w:qFormat="1"/>
-    <w:lsdException w:name="Placeholder Text" w:semiHidden="1" w:uiPriority="99"/>
-    <w:lsdException w:name="No Spacing" w:uiPriority="1" w:qFormat="1"/>
-    <w:lsdException w:name="Light Shading" w:uiPriority="60"/>
-    <w:lsdException w:name="Light List" w:uiPriority="61"/>
-    <w:lsdException w:name="Light Grid" w:uiPriority="62"/>
-    <w:lsdException w:name="Medium Shading 1" w:uiPriority="63"/>
-    <w:lsdException w:name="Medium Shading 2" w:uiPriority="64"/>
-    <w:lsdException w:name="Medium List 1" w:uiPriority="65"/>
-    <w:lsdException w:name="Medium List 2" w:uiPriority="66"/>
-    <w:lsdException w:name="Medium Grid 1" w:uiPriority="67"/>
-    <w:lsdException w:name="Medium Grid 2" w:uiPriority="68"/>
-    <w:lsdException w:name="Medium Grid 3" w:uiPriority="69"/>
-    <w:lsdException w:name="Dark List" w:uiPriority="70"/>
-    <w:lsdException w:name="Colorful Shading" w:uiPriority="71"/>
-    <w:lsdException w:name="Colorful List" w:uiPriority="72"/>
-    <w:lsdException w:name="Colorful Grid" w:uiPriority="73"/>
-    <w:lsdException w:name="Light Shading Accent 1" w:uiPriority="60"/>
-    <w:lsdException w:name="Light List Accent 1" w:uiPriority="61"/>
-    <w:lsdException w:name="Light Grid Accent 1" w:uiPriority="62"/>
-    <w:lsdException w:name="Medium Shading 1 Accent 1" w:uiPriority="63"/>
-    <w:lsdException w:name="Medium Shading 2 Accent 1" w:uiPriority="64"/>
-    <w:lsdException w:name="Medium List 1 Accent 1" w:uiPriority="65"/>
-    <w:lsdException w:name="Revision" w:semiHidden="1" w:uiPriority="99"/>
-    <w:lsdException w:name="List Paragraph" w:uiPriority="34" w:qFormat="1"/>
-    <w:lsdException w:name="Quote" w:uiPriority="29" w:qFormat="1"/>
-    <w:lsdException w:name="Intense Quote" w:uiPriority="30" w:qFormat="1"/>
-    <w:lsdException w:name="Medium List 2 Accent 1" w:uiPriority="66"/>
-    <w:lsdException w:name="Medium Grid 1 Accent 1" w:uiPriority="67"/>
-    <w:lsdException w:name="Medium Grid 2 Accent 1" w:uiPriority="68"/>
-    <w:lsdException w:name="Medium Grid 3 Accent 1" w:uiPriority="69"/>
-    <w:lsdException w:name="Dark List Accent 1" w:uiPriority="70"/>
-    <w:lsdException w:name="Colorful Shading Accent 1" w:uiPriority="71"/>
-    <w:lsdException w:name="Colorful List Accent 1" w:uiPriority="72"/>
-    <w:lsdException w:name="Colorful Grid Accent 1" w:uiPriority="73"/>
-    <w:lsdException w:name="Light Shading Accent 2" w:uiPriority="60"/>
-    <w:lsdException w:name="Light List Accent 2" w:uiPriority="61"/>
-    <w:lsdException w:name="Light Grid Accent 2" w:uiPriority="62"/>
-    <w:lsdException w:name="Medium Shading 1 Accent 2" w:uiPriority="63"/>
-    <w:lsdException w:name="Medium Shading 2 Accent 2" w:uiPriority="64"/>
-    <w:lsdException w:name="Medium List 1 Accent 2" w:uiPriority="65"/>
-    <w:lsdException w:name="Medium List 2 Accent 2" w:uiPriority="66"/>
-    <w:lsdException w:name="Medium Grid 1 Accent 2" w:uiPriority="67"/>
-    <w:lsdException w:name="Medium Grid 2 Accent 2" w:uiPriority="68"/>
-    <w:lsdException w:name="Medium Grid 3 Accent 2" w:uiPriority="69"/>
-    <w:lsdException w:name="Dark List Accent 2" w:uiPriority="70"/>
-    <w:lsdException w:name="Colorful Shading Accent 2" w:uiPriority="71"/>
-    <w:lsdException w:name="Colorful List Accent 2" w:uiPriority="72"/>
-    <w:lsdException w:name="Colorful Grid Accent 2" w:uiPriority="73"/>
-    <w:lsdException w:name="Light Shading Accent 3" w:uiPriority="60"/>
-    <w:lsdException w:name="Light List Accent 3" w:uiPriority="61"/>
-    <w:lsdException w:name="Light Grid Accent 3" w:uiPriority="62"/>
-    <w:lsdException w:name="Medium Shading 1 Accent 3" w:uiPriority="63"/>
-    <w:lsdException w:name="Medium Shading 2 Accent 3" w:uiPriority="64"/>
-    <w:lsdException w:name="Medium List 1 Accent 3" w:uiPriority="65"/>
-    <w:lsdException w:name="Medium List 2 Accent 3" w:uiPriority="66"/>
-    <w:lsdException w:name="Medium Grid 1 Accent 3" w:uiPriority="67"/>
-    <w:lsdException w:name="Medium Grid 2 Accent 3" w:uiPriority="68"/>
-    <w:lsdException w:name="Medium Grid 3 Accent 3" w:uiPriority="69"/>
-    <w:lsdException w:name="Dark List Accent 3" w:uiPriority="70"/>
-    <w:lsdException w:name="Colorful Shading Accent 3" w:uiPriority="71"/>
-    <w:lsdException w:name="Colorful List Accent 3" w:uiPriority="72"/>
-    <w:lsdException w:name="Colorful Grid Accent 3" w:uiPriority="73"/>
-    <w:lsdException w:name="Light Shading Accent 4" w:uiPriority="60"/>
-    <w:lsdException w:name="Light List Accent 4" w:uiPriority="61"/>
-    <w:lsdException w:name="Light Grid Accent 4" w:uiPriority="62"/>
-    <w:lsdException w:name="Medium Shading 1 Accent 4" w:uiPriority="63"/>
-    <w:lsdException w:name="Medium Shading 2 Accent 4" w:uiPriority="64"/>
-    <w:lsdException w:name="Medium List 1 Accent 4" w:uiPriority="65"/>
-    <w:lsdException w:name="Medium List 2 Accent 4" w:uiPriority="66"/>
-    <w:lsdException w:name="Medium Grid 1 Accent 4" w:uiPriority="67"/>
-    <w:lsdException w:name="Medium Grid 2 Accent 4" w:uiPriority="68"/>
-    <w:lsdException w:name="Medium Grid 3 Accent 4" w:uiPriority="69"/>
-    <w:lsdException w:name="Dark List Accent 4" w:uiPriority="70"/>
-    <w:lsdException w:name="Colorful Shading Accent 4" w:uiPriority="71"/>
-    <w:lsdException w:name="Colorful List Accent 4" w:uiPriority="72"/>
-    <w:lsdException w:name="Colorful Grid Accent 4" w:uiPriority="73"/>
-    <w:lsdException w:name="Light Shading Accent 5" w:uiPriority="60"/>
-    <w:lsdException w:name="Light List Accent 5" w:uiPriority="61"/>
-    <w:lsdException w:name="Light Grid Accent 5" w:uiPriority="62"/>
-    <w:lsdException w:name="Medium Shading 1 Accent 5" w:uiPriority="63"/>
-    <w:lsdException w:name="Medium Shading 2 Accent 5" w:uiPriority="64"/>
-    <w:lsdException w:name="Medium List 1 Accent 5" w:uiPriority="65"/>
-    <w:lsdException w:name="Medium List 2 Accent 5" w:uiPriority="66"/>
-    <w:lsdException w:name="Medium Grid 1 Accent 5" w:uiPriority="67"/>
-    <w:lsdException w:name="Medium Grid 2 Accent 5" w:uiPriority="68"/>
-    <w:lsdException w:name="Medium Grid 3 Accent 5" w:uiPriority="69"/>
-    <w:lsdException w:name="Dark List Accent 5" w:uiPriority="70"/>
-    <w:lsdException w:name="Colorful Shading Accent 5" w:uiPriority="71"/>
-    <w:lsdException w:name="Colorful List Accent 5" w:uiPriority="72"/>
-    <w:lsdException w:name="Colorful Grid Accent 5" w:uiPriority="73"/>
-    <w:lsdException w:name="Light Shading Accent 6" w:uiPriority="60"/>
-    <w:lsdException w:name="Light List Accent 6" w:uiPriority="61"/>
-    <w:lsdException w:name="Light Grid Accent 6" w:uiPriority="62"/>
-    <w:lsdException w:name="Medium Shading 1 Accent 6" w:uiPriority="63"/>
-    <w:lsdException w:name="Medium Shading 2 Accent 6" w:uiPriority="64"/>
-    <w:lsdException w:name="Medium List 1 Accent 6" w:uiPriority="65"/>
-    <w:lsdException w:name="Medium List 2 Accent 6" w:uiPriority="66"/>
-    <w:lsdException w:name="Medium Grid 1 Accent 6" w:uiPriority="67"/>
-    <w:lsdException w:name="Medium Grid 2 Accent 6" w:uiPriority="68"/>
-    <w:lsdException w:name="Medium Grid 3 Accent 6" w:uiPriority="69"/>
-    <w:lsdException w:name="Dark List Accent 6" w:uiPriority="70"/>
-    <w:lsdException w:name="Colorful Shading Accent 6" w:uiPriority="71"/>
-    <w:lsdException w:name="Colorful List Accent 6" w:uiPriority="72"/>
-    <w:lsdException w:name="Colorful Grid Accent 6" w:uiPriority="73"/>
-    <w:lsdException w:name="Subtle Emphasis" w:uiPriority="19" w:qFormat="1"/>
-    <w:lsdException w:name="Intense Emphasis" w:uiPriority="21" w:qFormat="1"/>
-    <w:lsdException w:name="Subtle Reference" w:uiPriority="31" w:qFormat="1"/>
-    <w:lsdException w:name="Intense Reference" w:uiPriority="32" w:qFormat="1"/>
-    <w:lsdException w:name="Book Title" w:uiPriority="33" w:qFormat="1"/>
-    <w:lsdException w:name="Bibliography" w:semiHidden="1" w:uiPriority="37" w:unhideWhenUsed="1"/>
-    <w:lsdException w:name="TOC Heading" w:semiHidden="1" w:uiPriority="39" w:unhideWhenUsed="1" w:qFormat="1"/>
-  </w:latentStyles>
-  <w:style w:type="paragraph" w:default="1" w:styleId="Normal">
-    <w:name w:val="Normal"/>
-    <w:qFormat/>
-    <w:rsid w:val="00920F13"/>
-    <w:rPr>
-      <w:sz w:val="20"/>
-      <w:szCs w:val="20"/>
-    </w:rPr>
-  </w:style>
-  <w:style w:type="paragraph" w:styleId="Heading1">
-    <w:name w:val="heading 1"/>
-    <w:basedOn w:val="Normal"/>
-    <w:next w:val="Normal"/>
-    <w:link w:val="Heading1Char"/>
-    <w:uiPriority w:val="9"/>
-    <w:qFormat/>
-    <w:rsid w:val="00920F13"/>
-    <w:pPr>
-      <w:pBdr>
-        <w:top w:val="single" w:sz="24" w:space="0" w:color="4F81BD" w:themeColor="accent1"/>
-        <w:left w:val="single" w:sz="24" w:space="0" w:color="4F81BD" w:themeColor="accent1"/>
-        <w:bottom w:val="single" w:sz="24" w:space="0" w:color="4F81BD" w:themeColor="accent1"/>
-        <w:right w:val="single" w:sz="24" w:space="0" w:color="4F81BD" w:themeColor="accent1"/>
-      </w:pBdr>
-      <w:shd w:val="clear" w:color="auto" w:fill="4F81BD" w:themeFill="accent1"/>
-      <w:spacing w:after="0"/>
-      <w:outlineLvl w:val="0"/>
-    </w:pPr>
-    <w:rPr>
-      <w:b/>
-      <w:bCs/>
-      <w:caps/>
-      <w:color w:val="FFFFFF" w:themeColor="background1"/>
-      <w:spacing w:val="15"/>
-      <w:sz w:val="22"/>
-      <w:szCs w:val="22"/>
-    </w:rPr>
-  </w:style>
-  <w:style w:type="paragraph" w:styleId="Heading2">
-    <w:name w:val="heading 2"/>
-    <w:basedOn w:val="Normal"/>
-    <w:next w:val="Normal"/>
-    <w:link w:val="Heading2Char"/>
-    <w:uiPriority w:val="9"/>
-    <w:unhideWhenUsed/>
-    <w:qFormat/>
-    <w:rsid w:val="00920F13"/>
-    <w:pPr>
-      <w:pBdr>
-        <w:top w:val="single" w:sz="24" w:space="0" w:color="DBE5F1" w:themeColor="accent1" w:themeTint="33"/>
-        <w:left w:val="single" w:sz="24" w:space="0" w:color="DBE5F1" w:themeColor="accent1" w:themeTint="33"/>
-        <w:bottom w:val="single" w:sz="24" w:space="0" w:color="DBE5F1" w:themeColor="accent1" w:themeTint="33"/>
-        <w:right w:val="single" w:sz="24" w:space="0" w:color="DBE5F1" w:themeColor="accent1" w:themeTint="33"/>
-      </w:pBdr>
-      <w:shd w:val="clear" w:color="auto" w:fill="DBE5F1" w:themeFill="accent1" w:themeFillTint="33"/>
-      <w:spacing w:after="0"/>
-      <w:outlineLvl w:val="1"/>
-    </w:pPr>
-    <w:rPr>
-      <w:caps/>
-      <w:spacing w:val="15"/>
-      <w:sz w:val="22"/>
-      <w:szCs w:val="22"/>
-    </w:rPr>
-  </w:style>
-  <w:style w:type="paragraph" w:styleId="Heading3">
-    <w:name w:val="heading 3"/>
-    <w:basedOn w:val="Normal"/>
-    <w:next w:val="Normal"/>
-    <w:link w:val="Heading3Char"/>
-    <w:uiPriority w:val="9"/>
-    <w:unhideWhenUsed/>
-    <w:qFormat/>
-    <w:rsid w:val="00920F13"/>
-    <w:pPr>
-      <w:pBdr>
-        <w:top w:val="single" w:sz="6" w:space="2" w:color="4F81BD" w:themeColor="accent1"/>
-        <w:left w:val="single" w:sz="6" w:space="2" w:color="4F81BD" w:themeColor="accent1"/>
-      </w:pBdr>
-      <w:spacing w:before="300" w:after="0"/>
-      <w:outlineLvl w:val="2"/>
-    </w:pPr>
-    <w:rPr>
-      <w:caps/>
-      <w:color w:val="243F60" w:themeColor="accent1" w:themeShade="7F"/>
-      <w:spacing w:val="15"/>
-      <w:sz w:val="22"/>
-      <w:szCs w:val="22"/>
-    </w:rPr>
-  </w:style>
-  <w:style w:type="paragraph" w:styleId="Heading4">
-    <w:name w:val="heading 4"/>
-    <w:basedOn w:val="Normal"/>
-    <w:next w:val="Normal"/>
-    <w:link w:val="Heading4Char"/>
-    <w:uiPriority w:val="9"/>
-    <w:semiHidden/>
-    <w:unhideWhenUsed/>
-    <w:qFormat/>
-    <w:rsid w:val="00920F13"/>
-    <w:pPr>
-      <w:pBdr>
-        <w:top w:val="dotted" w:sz="6" w:space="2" w:color="4F81BD" w:themeColor="accent1"/>
-        <w:left w:val="dotted" w:sz="6" w:space="2" w:color="4F81BD" w:themeColor="accent1"/>
-      </w:pBdr>
-      <w:spacing w:before="300" w:after="0"/>
-      <w:outlineLvl w:val="3"/>
-    </w:pPr>
-    <w:rPr>
-      <w:caps/>
-      <w:color w:val="365F91" w:themeColor="accent1" w:themeShade="BF"/>
-      <w:spacing w:val="10"/>
-      <w:sz w:val="22"/>
-      <w:szCs w:val="22"/>
-    </w:rPr>
-  </w:style>
-  <w:style w:type="paragraph" w:styleId="Heading5">
-    <w:name w:val="heading 5"/>
-    <w:basedOn w:val="Normal"/>
-    <w:next w:val="Normal"/>
-    <w:link w:val="Heading5Char"/>
-    <w:uiPriority w:val="9"/>
-    <w:semiHidden/>
-    <w:unhideWhenUsed/>
-    <w:qFormat/>
-    <w:rsid w:val="00920F13"/>
-    <w:pPr>
-      <w:pBdr>
-        <w:bottom w:val="single" w:sz="6" w:space="1" w:color="4F81BD" w:themeColor="accent1"/>
-      </w:pBdr>
-      <w:spacing w:before="300" w:after="0"/>
-      <w:outlineLvl w:val="4"/>
-    </w:pPr>
-    <w:rPr>
-      <w:caps/>
-      <w:color w:val="365F91" w:themeColor="accent1" w:themeShade="BF"/>
-      <w:spacing w:val="10"/>
-      <w:sz w:val="22"/>
-      <w:szCs w:val="22"/>
-    </w:rPr>
-  </w:style>
-  <w:style w:type="paragraph" w:styleId="Heading6">
-    <w:name w:val="heading 6"/>
-    <w:basedOn w:val="Normal"/>
-    <w:next w:val="Normal"/>
-    <w:link w:val="Heading6Char"/>
-    <w:uiPriority w:val="9"/>
-    <w:semiHidden/>
-    <w:unhideWhenUsed/>
-    <w:qFormat/>
-    <w:rsid w:val="00920F13"/>
-    <w:pPr>
-      <w:pBdr>
-        <w:bottom w:val="dotted" w:sz="6" w:space="1" w:color="4F81BD" w:themeColor="accent1"/>
-      </w:pBdr>
-      <w:spacing w:before="300" w:after="0"/>
-      <w:outlineLvl w:val="5"/>
-    </w:pPr>
-    <w:rPr>
-      <w:caps/>
-      <w:color w:val="365F91" w:themeColor="accent1" w:themeShade="BF"/>
-      <w:spacing w:val="10"/>
-      <w:sz w:val="22"/>
-      <w:szCs w:val="22"/>
-    </w:rPr>
-  </w:style>
-  <w:style w:type="paragraph" w:styleId="Heading7">
-    <w:name w:val="heading 7"/>
-    <w:basedOn w:val="Normal"/>
-    <w:next w:val="Normal"/>
-    <w:link w:val="Heading7Char"/>
-    <w:uiPriority w:val="9"/>
-    <w:semiHidden/>
-    <w:unhideWhenUsed/>
-    <w:qFormat/>
-    <w:rsid w:val="00920F13"/>
-    <w:pPr>
-      <w:spacing w:before="300" w:after="0"/>
-      <w:outlineLvl w:val="6"/>
-    </w:pPr>
-    <w:rPr>
-      <w:caps/>
-      <w:color w:val="365F91" w:themeColor="accent1" w:themeShade="BF"/>
-      <w:spacing w:val="10"/>
-      <w:sz w:val="22"/>
-      <w:szCs w:val="22"/>
-    </w:rPr>
-  </w:style>
-  <w:style w:type="paragraph" w:styleId="Heading8">
-    <w:name w:val="heading 8"/>
-    <w:basedOn w:val="Normal"/>
-    <w:next w:val="Normal"/>
-    <w:link w:val="Heading8Char"/>
-    <w:uiPriority w:val="9"/>
-    <w:semiHidden/>
-    <w:unhideWhenUsed/>
-    <w:qFormat/>
-    <w:rsid w:val="00920F13"/>
-    <w:pPr>
-      <w:spacing w:before="300" w:after="0"/>
-      <w:outlineLvl w:val="7"/>
-    </w:pPr>
-    <w:rPr>
-      <w:caps/>
-      <w:spacing w:val="10"/>
-      <w:sz w:val="18"/>
-      <w:szCs w:val="18"/>
-    </w:rPr>
-  </w:style>
-  <w:style w:type="paragraph" w:styleId="Heading9">
-    <w:name w:val="heading 9"/>
-    <w:basedOn w:val="Normal"/>
-    <w:next w:val="Normal"/>
-    <w:link w:val="Heading9Char"/>
-    <w:uiPriority w:val="9"/>
-    <w:semiHidden/>
-    <w:unhideWhenUsed/>
-    <w:qFormat/>
-    <w:rsid w:val="00920F13"/>
-    <w:pPr>
-      <w:spacing w:before="300" w:after="0"/>
-      <w:outlineLvl w:val="8"/>
-    </w:pPr>
-    <w:rPr>
-      <w:i/>
-      <w:caps/>
-      <w:spacing w:val="10"/>
-      <w:sz w:val="18"/>
-      <w:szCs w:val="18"/>
-    </w:rPr>
-  </w:style>
-  <w:style w:type="character" w:default="1" w:styleId="DefaultParagraphFont">
-    <w:name w:val="Default Paragraph Font"/>
-    <w:uiPriority w:val="1"/>
-    <w:semiHidden/>
-    <w:unhideWhenUsed/>
-  </w:style>
-  <w:style w:type="table" w:default="1" w:styleId="TableNormal">
-    <w:name w:val="Normal Table"/>
-    <w:uiPriority w:val="99"/>
-    <w:semiHidden/>
-    <w:unhideWhenUsed/>
-    <w:tblPr>
-      <w:tblInd w:w="0" w:type="dxa"/>
-      <w:tblCellMar>
-        <w:top w:w="0" w:type="dxa"/>
-        <w:left w:w="108" w:type="dxa"/>
-        <w:bottom w:w="0" w:type="dxa"/>
-        <w:right w:w="108" w:type="dxa"/>
-      </w:tblCellMar>
-    </w:tblPr>
-  </w:style>
-  <w:style w:type="numbering" w:default="1" w:styleId="NoList">
-    <w:name w:val="No List"/>
-    <w:uiPriority w:val="99"/>
-    <w:semiHidden/>
-    <w:unhideWhenUsed/>
-  </w:style>
-  <w:style w:type="paragraph" w:styleId="Header">
-    <w:name w:val="header"/>
-    <w:basedOn w:val="Normal"/>
-    <w:rsid w:val="00CB75D3"/>
-    <w:pPr>
-      <w:tabs>
-        <w:tab w:val="center" w:pos="4320"/>
-        <w:tab w:val="right" w:pos="8640"/>
-      </w:tabs>
-    </w:pPr>
-  </w:style>
-  <w:style w:type="paragraph" w:styleId="Footer">
-    <w:name w:val="footer"/>
-    <w:basedOn w:val="Normal"/>
-    <w:rsid w:val="00CB75D3"/>
-    <w:pPr>
-      <w:tabs>
-        <w:tab w:val="center" w:pos="4320"/>
-        <w:tab w:val="right" w:pos="8640"/>
-      </w:tabs>
-    </w:pPr>
-  </w:style>
-  <w:style w:type="table" w:styleId="TableGrid">
-    <w:name w:val="Table Grid"/>
-    <w:basedOn w:val="TableNormal"/>
-    <w:rsid w:val="00CB75D3"/>
-    <w:tblPr>
-      <w:tblInd w:w="0" w:type="dxa"/>
-      <w:tblBorders>
-        <w:top w:val="single" w:sz="4" w:space="0" w:color="auto"/>
-        <w:left w:val="single" w:sz="4" w:space="0" w:color="auto"/>
-        <w:bottom w:val="single" w:sz="4" w:space="0" w:color="auto"/>
-        <w:right w:val="single" w:sz="4" w:space="0" w:color="auto"/>
-        <w:insideH w:val="single" w:sz="4" w:space="0" w:color="auto"/>
-        <w:insideV w:val="single" w:sz="4" w:space="0" w:color="auto"/>
-      </w:tblBorders>
-      <w:tblCellMar>
-        <w:top w:w="0" w:type="dxa"/>
-        <w:left w:w="108" w:type="dxa"/>
-        <w:bottom w:w="0" w:type="dxa"/>
-        <w:right w:w="108" w:type="dxa"/>
-      </w:tblCellMar>
-    </w:tblPr>
-  </w:style>
-  <w:style w:type="character" w:styleId="PageNumber">
-    <w:name w:val="page number"/>
-    <w:basedOn w:val="DefaultParagraphFont"/>
-    <w:rsid w:val="00CB75D3"/>
-  </w:style>
-  <w:style w:type="character" w:customStyle="1" w:styleId="GrayText">
-    <w:name w:val="GrayText"/>
-    <w:basedOn w:val="DefaultParagraphFont"/>
-    <w:rsid w:val="00CB75D3"/>
-    <w:rPr>
-      <w:rFonts w:ascii="Calibri" w:hAnsi="Calibri"/>
-      <w:color w:val="999999"/>
-      <w:sz w:val="22"/>
-    </w:rPr>
-  </w:style>
-  <w:style w:type="paragraph" w:styleId="NormalWeb">
-    <w:name w:val="Normal (Web)"/>
-    <w:basedOn w:val="Normal"/>
-    <w:rsid w:val="004C14CE"/>
-    <w:pPr>
-      <w:spacing w:before="100" w:beforeAutospacing="1" w:after="100" w:afterAutospacing="1"/>
-    </w:pPr>
-    <w:rPr>
-      <w:rFonts w:ascii="Times New Roman" w:hAnsi="Times New Roman"/>
-      <w:sz w:val="24"/>
-    </w:rPr>
-  </w:style>
-  <w:style w:type="paragraph" w:styleId="TOC1">
-    <w:name w:val="toc 1"/>
-    <w:basedOn w:val="Normal"/>
-    <w:next w:val="Normal"/>
-    <w:autoRedefine/>
-    <w:semiHidden/>
-    <w:rsid w:val="00CB75D3"/>
-  </w:style>
-  <w:style w:type="paragraph" w:customStyle="1" w:styleId="SpecialNote">
-    <w:name w:val="SpecialNote"/>
-    <w:basedOn w:val="Normal"/>
-    <w:rsid w:val="00564DCB"/>
-    <w:pPr>
-      <w:shd w:val="clear" w:color="auto" w:fill="CCCCCC"/>
-    </w:pPr>
-  </w:style>
-  <w:style w:type="character" w:styleId="Hyperlink">
-    <w:name w:val="Hyperlink"/>
-    <w:basedOn w:val="DefaultParagraphFont"/>
-    <w:rsid w:val="00564DCB"/>
-    <w:rPr>
-      <w:color w:val="0000FF"/>
-      <w:u w:val="single"/>
-    </w:rPr>
-  </w:style>
-  <w:style w:type="character" w:styleId="Strong">
-    <w:name w:val="Strong"/>
-    <w:uiPriority w:val="22"/>
-    <w:qFormat/>
-    <w:rsid w:val="00920F13"/>
-    <w:rPr>
-      <w:b/>
-      <w:bCs/>
-    </w:rPr>
-  </w:style>
-  <w:style w:type="paragraph" w:styleId="TOC2">
-    <w:name w:val="toc 2"/>
-    <w:basedOn w:val="Normal"/>
-    <w:next w:val="Normal"/>
-    <w:autoRedefine/>
-    <w:semiHidden/>
-    <w:rsid w:val="00891234"/>
-    <w:pPr>
-      <w:ind w:left="220"/>
-    </w:pPr>
-  </w:style>
-  <w:style w:type="character" w:styleId="Emphasis">
-    <w:name w:val="Emphasis"/>
-    <w:uiPriority w:val="20"/>
-    <w:qFormat/>
-    <w:rsid w:val="00920F13"/>
-    <w:rPr>
-      <w:caps/>
-      <w:color w:val="243F60" w:themeColor="accent1" w:themeShade="7F"/>
-      <w:spacing w:val="5"/>
-    </w:rPr>
-  </w:style>
-  <w:style w:type="paragraph" w:styleId="Caption">
-    <w:name w:val="caption"/>
-    <w:basedOn w:val="Normal"/>
-    <w:next w:val="Normal"/>
-    <w:uiPriority w:val="35"/>
-    <w:unhideWhenUsed/>
-    <w:qFormat/>
-    <w:rsid w:val="00920F13"/>
-    <w:rPr>
-      <w:b/>
-      <w:bCs/>
-      <w:color w:val="365F91" w:themeColor="accent1" w:themeShade="BF"/>
-      <w:sz w:val="16"/>
-      <w:szCs w:val="16"/>
-    </w:rPr>
-  </w:style>
-  <w:style w:type="character" w:customStyle="1" w:styleId="Heading1Char">
-    <w:name w:val="Heading 1 Char"/>
-    <w:basedOn w:val="DefaultParagraphFont"/>
-    <w:link w:val="Heading1"/>
-    <w:uiPriority w:val="9"/>
-    <w:rsid w:val="00920F13"/>
-    <w:rPr>
-      <w:b/>
-      <w:bCs/>
-      <w:caps/>
-      <w:color w:val="FFFFFF" w:themeColor="background1"/>
-      <w:spacing w:val="15"/>
-      <w:shd w:val="clear" w:color="auto" w:fill="4F81BD" w:themeFill="accent1"/>
-    </w:rPr>
-  </w:style>
-  <w:style w:type="character" w:customStyle="1" w:styleId="Heading2Char">
-    <w:name w:val="Heading 2 Char"/>
-    <w:basedOn w:val="DefaultParagraphFont"/>
-    <w:link w:val="Heading2"/>
-    <w:uiPriority w:val="9"/>
-    <w:rsid w:val="00920F13"/>
-    <w:rPr>
-      <w:caps/>
-      <w:spacing w:val="15"/>
-      <w:shd w:val="clear" w:color="auto" w:fill="DBE5F1" w:themeFill="accent1" w:themeFillTint="33"/>
-    </w:rPr>
-  </w:style>
-  <w:style w:type="character" w:customStyle="1" w:styleId="Heading3Char">
-    <w:name w:val="Heading 3 Char"/>
-    <w:basedOn w:val="DefaultParagraphFont"/>
-    <w:link w:val="Heading3"/>
-    <w:uiPriority w:val="9"/>
-    <w:rsid w:val="00920F13"/>
-    <w:rPr>
-      <w:caps/>
-      <w:color w:val="243F60" w:themeColor="accent1" w:themeShade="7F"/>
-      <w:spacing w:val="15"/>
-    </w:rPr>
-  </w:style>
-  <w:style w:type="character" w:customStyle="1" w:styleId="Heading4Char">
-    <w:name w:val="Heading 4 Char"/>
-    <w:basedOn w:val="DefaultParagraphFont"/>
-    <w:link w:val="Heading4"/>
-    <w:uiPriority w:val="9"/>
-    <w:semiHidden/>
-    <w:rsid w:val="00920F13"/>
-    <w:rPr>
-      <w:caps/>
-      <w:color w:val="365F91" w:themeColor="accent1" w:themeShade="BF"/>
-      <w:spacing w:val="10"/>
-    </w:rPr>
-  </w:style>
-  <w:style w:type="character" w:customStyle="1" w:styleId="Heading5Char">
-    <w:name w:val="Heading 5 Char"/>
-    <w:basedOn w:val="DefaultParagraphFont"/>
-    <w:link w:val="Heading5"/>
-    <w:uiPriority w:val="9"/>
-    <w:semiHidden/>
-    <w:rsid w:val="00920F13"/>
-    <w:rPr>
-      <w:caps/>
-      <w:color w:val="365F91" w:themeColor="accent1" w:themeShade="BF"/>
-      <w:spacing w:val="10"/>
-    </w:rPr>
-  </w:style>
-  <w:style w:type="character" w:customStyle="1" w:styleId="Heading6Char">
-    <w:name w:val="Heading 6 Char"/>
-    <w:basedOn w:val="DefaultParagraphFont"/>
-    <w:link w:val="Heading6"/>
-    <w:uiPriority w:val="9"/>
-    <w:semiHidden/>
-    <w:rsid w:val="00920F13"/>
-    <w:rPr>
-      <w:caps/>
-      <w:color w:val="365F91" w:themeColor="accent1" w:themeShade="BF"/>
-      <w:spacing w:val="10"/>
-    </w:rPr>
-  </w:style>
-  <w:style w:type="character" w:customStyle="1" w:styleId="Heading7Char">
-    <w:name w:val="Heading 7 Char"/>
-    <w:basedOn w:val="DefaultParagraphFont"/>
-    <w:link w:val="Heading7"/>
-    <w:uiPriority w:val="9"/>
-    <w:semiHidden/>
-    <w:rsid w:val="00920F13"/>
-    <w:rPr>
-      <w:caps/>
-      <w:color w:val="365F91" w:themeColor="accent1" w:themeShade="BF"/>
-      <w:spacing w:val="10"/>
-    </w:rPr>
-  </w:style>
-  <w:style w:type="character" w:customStyle="1" w:styleId="Heading8Char">
-    <w:name w:val="Heading 8 Char"/>
-    <w:basedOn w:val="DefaultParagraphFont"/>
-    <w:link w:val="Heading8"/>
-    <w:uiPriority w:val="9"/>
-    <w:semiHidden/>
-    <w:rsid w:val="00920F13"/>
-    <w:rPr>
-      <w:caps/>
-      <w:spacing w:val="10"/>
-      <w:sz w:val="18"/>
-      <w:szCs w:val="18"/>
-    </w:rPr>
-  </w:style>
-  <w:style w:type="character" w:customStyle="1" w:styleId="Heading9Char">
-    <w:name w:val="Heading 9 Char"/>
-    <w:basedOn w:val="DefaultParagraphFont"/>
-    <w:link w:val="Heading9"/>
-    <w:uiPriority w:val="9"/>
-    <w:semiHidden/>
-    <w:rsid w:val="00920F13"/>
-    <w:rPr>
-      <w:i/>
-      <w:caps/>
-      <w:spacing w:val="10"/>
-      <w:sz w:val="18"/>
-      <w:szCs w:val="18"/>
-    </w:rPr>
-  </w:style>
-  <w:style w:type="paragraph" w:styleId="Title">
-    <w:name w:val="Title"/>
-    <w:basedOn w:val="Normal"/>
-    <w:next w:val="Normal"/>
-    <w:link w:val="TitleChar"/>
-    <w:uiPriority w:val="10"/>
-    <w:qFormat/>
-    <w:rsid w:val="00920F13"/>
-    <w:pPr>
-      <w:spacing w:before="720"/>
-    </w:pPr>
-    <w:rPr>
-      <w:caps/>
-      <w:color w:val="4F81BD" w:themeColor="accent1"/>
-      <w:spacing w:val="10"/>
-      <w:kern w:val="28"/>
-      <w:sz w:val="52"/>
-      <w:szCs w:val="52"/>
-    </w:rPr>
-  </w:style>
-  <w:style w:type="character" w:customStyle="1" w:styleId="TitleChar">
-    <w:name w:val="Title Char"/>
-    <w:basedOn w:val="DefaultParagraphFont"/>
-    <w:link w:val="Title"/>
-    <w:uiPriority w:val="10"/>
-    <w:rsid w:val="00920F13"/>
-    <w:rPr>
-      <w:caps/>
-      <w:color w:val="4F81BD" w:themeColor="accent1"/>
-      <w:spacing w:val="10"/>
-      <w:kern w:val="28"/>
-      <w:sz w:val="52"/>
-      <w:szCs w:val="52"/>
-    </w:rPr>
-  </w:style>
-  <w:style w:type="paragraph" w:styleId="Subtitle">
-    <w:name w:val="Subtitle"/>
-    <w:basedOn w:val="Normal"/>
-    <w:next w:val="Normal"/>
-    <w:link w:val="SubtitleChar"/>
-    <w:uiPriority w:val="11"/>
-    <w:qFormat/>
-    <w:rsid w:val="00920F13"/>
-    <w:pPr>
-      <w:spacing w:after="1000" w:line="240" w:lineRule="auto"/>
-    </w:pPr>
-    <w:rPr>
-      <w:caps/>
-      <w:color w:val="595959" w:themeColor="text1" w:themeTint="A6"/>
-      <w:spacing w:val="10"/>
-      <w:sz w:val="24"/>
-      <w:szCs w:val="24"/>
-    </w:rPr>
-  </w:style>
-  <w:style w:type="character" w:customStyle="1" w:styleId="SubtitleChar">
-    <w:name w:val="Subtitle Char"/>
-    <w:basedOn w:val="DefaultParagraphFont"/>
-    <w:link w:val="Subtitle"/>
-    <w:uiPriority w:val="11"/>
-    <w:rsid w:val="00920F13"/>
-    <w:rPr>
-      <w:caps/>
-      <w:color w:val="595959" w:themeColor="text1" w:themeTint="A6"/>
-      <w:spacing w:val="10"/>
-      <w:sz w:val="24"/>
-      <w:szCs w:val="24"/>
-    </w:rPr>
-  </w:style>
-  <w:style w:type="paragraph" w:styleId="NoSpacing">
-    <w:name w:val="No Spacing"/>
-    <w:basedOn w:val="Normal"/>
-    <w:link w:val="NoSpacingChar"/>
-    <w:uiPriority w:val="1"/>
-    <w:qFormat/>
-    <w:rsid w:val="00920F13"/>
-    <w:pPr>
-      <w:spacing w:before="0" w:after="0" w:line="240" w:lineRule="auto"/>
-    </w:pPr>
-  </w:style>
-  <w:style w:type="character" w:customStyle="1" w:styleId="NoSpacingChar">
-    <w:name w:val="No Spacing Char"/>
-    <w:basedOn w:val="DefaultParagraphFont"/>
-    <w:link w:val="NoSpacing"/>
-    <w:uiPriority w:val="1"/>
-    <w:rsid w:val="00920F13"/>
-    <w:rPr>
-      <w:sz w:val="20"/>
-      <w:szCs w:val="20"/>
-    </w:rPr>
-  </w:style>
-  <w:style w:type="paragraph" w:styleId="ListParagraph">
-    <w:name w:val="List Paragraph"/>
-    <w:basedOn w:val="Normal"/>
-    <w:uiPriority w:val="34"/>
-    <w:qFormat/>
-    <w:rsid w:val="00920F13"/>
-    <w:pPr>
-      <w:ind w:left="720"/>
-      <w:contextualSpacing/>
-    </w:pPr>
-  </w:style>
-  <w:style w:type="paragraph" w:styleId="Quote">
-    <w:name w:val="Quote"/>
-    <w:basedOn w:val="Normal"/>
-    <w:next w:val="Normal"/>
-    <w:link w:val="QuoteChar"/>
-    <w:uiPriority w:val="29"/>
-    <w:qFormat/>
-    <w:rsid w:val="00920F13"/>
-    <w:rPr>
-      <w:i/>
-      <w:iCs/>
-    </w:rPr>
-  </w:style>
-  <w:style w:type="character" w:customStyle="1" w:styleId="QuoteChar">
-    <w:name w:val="Quote Char"/>
-    <w:basedOn w:val="DefaultParagraphFont"/>
-    <w:link w:val="Quote"/>
-    <w:uiPriority w:val="29"/>
-    <w:rsid w:val="00920F13"/>
-    <w:rPr>
-      <w:i/>
-      <w:iCs/>
-      <w:sz w:val="20"/>
-      <w:szCs w:val="20"/>
-    </w:rPr>
-  </w:style>
-  <w:style w:type="paragraph" w:styleId="IntenseQuote">
-    <w:name w:val="Intense Quote"/>
-    <w:basedOn w:val="Normal"/>
-    <w:next w:val="Normal"/>
-    <w:link w:val="IntenseQuoteChar"/>
-    <w:uiPriority w:val="30"/>
-    <w:qFormat/>
-    <w:rsid w:val="00920F13"/>
-    <w:pPr>
-      <w:pBdr>
-        <w:top w:val="single" w:sz="4" w:space="10" w:color="4F81BD" w:themeColor="accent1"/>
-        <w:left w:val="single" w:sz="4" w:space="10" w:color="4F81BD" w:themeColor="accent1"/>
-      </w:pBdr>
-      <w:spacing w:after="0"/>
-      <w:ind w:left="1296" w:right="1152"/>
-      <w:jc w:val="both"/>
-    </w:pPr>
-    <w:rPr>
-      <w:i/>
-      <w:iCs/>
-      <w:color w:val="4F81BD" w:themeColor="accent1"/>
-    </w:rPr>
-  </w:style>
-  <w:style w:type="character" w:customStyle="1" w:styleId="IntenseQuoteChar">
-    <w:name w:val="Intense Quote Char"/>
-    <w:basedOn w:val="DefaultParagraphFont"/>
-    <w:link w:val="IntenseQuote"/>
-    <w:uiPriority w:val="30"/>
-    <w:rsid w:val="00920F13"/>
-    <w:rPr>
-      <w:i/>
-      <w:iCs/>
-      <w:color w:val="4F81BD" w:themeColor="accent1"/>
-      <w:sz w:val="20"/>
-      <w:szCs w:val="20"/>
-    </w:rPr>
-  </w:style>
-  <w:style w:type="character" w:styleId="SubtleEmphasis">
-    <w:name w:val="Subtle Emphasis"/>
-    <w:uiPriority w:val="19"/>
-    <w:qFormat/>
-    <w:rsid w:val="00920F13"/>
-    <w:rPr>
-      <w:i/>
-      <w:iCs/>
-      <w:color w:val="243F60" w:themeColor="accent1" w:themeShade="7F"/>
-    </w:rPr>
-  </w:style>
-  <w:style w:type="character" w:styleId="IntenseEmphasis">
-    <w:name w:val="Intense Emphasis"/>
-    <w:uiPriority w:val="21"/>
-    <w:qFormat/>
-    <w:rsid w:val="00920F13"/>
-    <w:rPr>
-      <w:b/>
-      <w:bCs/>
-      <w:caps/>
-      <w:color w:val="243F60" w:themeColor="accent1" w:themeShade="7F"/>
-      <w:spacing w:val="10"/>
-    </w:rPr>
-  </w:style>
-  <w:style w:type="character" w:styleId="SubtleReference">
-    <w:name w:val="Subtle Reference"/>
-    <w:uiPriority w:val="31"/>
-    <w:qFormat/>
-    <w:rsid w:val="00920F13"/>
-    <w:rPr>
-      <w:b/>
-      <w:bCs/>
-      <w:color w:val="4F81BD" w:themeColor="accent1"/>
-    </w:rPr>
-  </w:style>
-  <w:style w:type="character" w:styleId="IntenseReference">
-    <w:name w:val="Intense Reference"/>
-    <w:uiPriority w:val="32"/>
-    <w:qFormat/>
-    <w:rsid w:val="00920F13"/>
-    <w:rPr>
-      <w:b/>
-      <w:bCs/>
-      <w:i/>
-      <w:iCs/>
-      <w:caps/>
-      <w:color w:val="4F81BD" w:themeColor="accent1"/>
-    </w:rPr>
-  </w:style>
-  <w:style w:type="character" w:styleId="BookTitle">
-    <w:name w:val="Book Title"/>
-    <w:uiPriority w:val="33"/>
-    <w:qFormat/>
-    <w:rsid w:val="00920F13"/>
-    <w:rPr>
-      <w:b/>
-      <w:bCs/>
-      <w:i/>
-      <w:iCs/>
-      <w:spacing w:val="9"/>
-    </w:rPr>
-  </w:style>
-  <w:style w:type="paragraph" w:styleId="TOCHeading">
-    <w:name w:val="TOC Heading"/>
-    <w:basedOn w:val="Heading1"/>
-    <w:next w:val="Normal"/>
-    <w:uiPriority w:val="39"/>
-    <w:semiHidden/>
-    <w:unhideWhenUsed/>
-    <w:qFormat/>
-    <w:rsid w:val="00920F13"/>
-    <w:pPr>
-      <w:outlineLvl w:val="9"/>
-    </w:pPr>
-  </w:style>
-  <w:style w:type="paragraph" w:styleId="BalloonText">
-    <w:name w:val="Balloon Text"/>
-    <w:basedOn w:val="Normal"/>
-    <w:link w:val="BalloonTextChar"/>
-    <w:rsid w:val="006C3314"/>
-    <w:pPr>
-      <w:spacing w:before="0" w:after="0" w:line="240" w:lineRule="auto"/>
-    </w:pPr>
-    <w:rPr>
-      <w:rFonts w:ascii="Tahoma" w:hAnsi="Tahoma" w:cs="Tahoma"/>
-      <w:sz w:val="16"/>
-      <w:szCs w:val="16"/>
-    </w:rPr>
-  </w:style>
-  <w:style w:type="character" w:customStyle="1" w:styleId="BalloonTextChar">
-    <w:name w:val="Balloon Text Char"/>
-    <w:basedOn w:val="DefaultParagraphFont"/>
-    <w:link w:val="BalloonText"/>
-    <w:rsid w:val="006C3314"/>
-    <w:rPr>
-      <w:rFonts w:ascii="Tahoma" w:hAnsi="Tahoma" w:cs="Tahoma"/>
-      <w:sz w:val="16"/>
-      <w:szCs w:val="16"/>
-    </w:rPr>
-  </w:style>
-  <w:style w:type="table" w:styleId="LightShading-Accent1">
-    <w:name w:val="Light Shading Accent 1"/>
-    <w:basedOn w:val="TableNormal"/>
-    <w:uiPriority w:val="60"/>
-    <w:rsid w:val="0047466B"/>
-    <w:pPr>
-      <w:spacing w:before="0" w:after="0" w:line="240" w:lineRule="auto"/>
-    </w:pPr>
-    <w:rPr>
-      <w:color w:val="365F91" w:themeColor="accent1" w:themeShade="BF"/>
-    </w:rPr>
-    <w:tblPr>
-      <w:tblStyleRowBandSize w:val="1"/>
-      <w:tblStyleColBandSize w:val="1"/>
-      <w:tblInd w:w="0" w:type="dxa"/>
-      <w:tblBorders>
-        <w:top w:val="single" w:sz="8" w:space="0" w:color="4F81BD" w:themeColor="accent1"/>
-        <w:bottom w:val="single" w:sz="8" w:space="0" w:color="4F81BD" w:themeColor="accent1"/>
-      </w:tblBorders>
-      <w:tblCellMar>
-        <w:top w:w="0" w:type="dxa"/>
-        <w:left w:w="108" w:type="dxa"/>
-        <w:bottom w:w="0" w:type="dxa"/>
-        <w:right w:w="108" w:type="dxa"/>
-      </w:tblCellMar>
-    </w:tblPr>
-    <w:tblStylePr w:type="firstRow">
-      <w:pPr>
-        <w:spacing w:before="0" w:after="0" w:line="240" w:lineRule="auto"/>
-      </w:pPr>
-      <w:rPr>
-        <w:b/>
-        <w:bCs/>
-      </w:rPr>
-      <w:tblPr/>
-      <w:tcPr>
-        <w:tcBorders>
-          <w:top w:val="single" w:sz="8" w:space="0" w:color="4F81BD" w:themeColor="accent1"/>
-          <w:left w:val="nil"/>
-          <w:bottom w:val="single" w:sz="8" w:space="0" w:color="4F81BD" w:themeColor="accent1"/>
-          <w:right w:val="nil"/>
-          <w:insideH w:val="nil"/>
-          <w:insideV w:val="nil"/>
-        </w:tcBorders>
-      </w:tcPr>
-    </w:tblStylePr>
-    <w:tblStylePr w:type="lastRow">
-      <w:pPr>
-        <w:spacing w:before="0" w:after="0" w:line="240" w:lineRule="auto"/>
-      </w:pPr>
-      <w:rPr>
-        <w:b/>
-        <w:bCs/>
-      </w:rPr>
-      <w:tblPr/>
-      <w:tcPr>
-        <w:tcBorders>
-          <w:top w:val="single" w:sz="8" w:space="0" w:color="4F81BD" w:themeColor="accent1"/>
-          <w:left w:val="nil"/>
-          <w:bottom w:val="single" w:sz="8" w:space="0" w:color="4F81BD" w:themeColor="accent1"/>
-          <w:right w:val="nil"/>
-          <w:insideH w:val="nil"/>
-          <w:insideV w:val="nil"/>
-        </w:tcBorders>
-      </w:tcPr>
-    </w:tblStylePr>
-    <w:tblStylePr w:type="firstCol">
-      <w:rPr>
-        <w:b/>
-        <w:bCs/>
-      </w:rPr>
-    </w:tblStylePr>
-    <w:tblStylePr w:type="lastCol">
-      <w:rPr>
-        <w:b/>
-        <w:bCs/>
-      </w:rPr>
-    </w:tblStylePr>
-    <w:tblStylePr w:type="band1Vert">
-      <w:tblPr/>
-      <w:tcPr>
-        <w:tcBorders>
-          <w:left w:val="nil"/>
-          <w:right w:val="nil"/>
-          <w:insideH w:val="nil"/>
-          <w:insideV w:val="nil"/>
-        </w:tcBorders>
-        <w:shd w:val="clear" w:color="auto" w:fill="D3DFEE" w:themeFill="accent1" w:themeFillTint="3F"/>
-      </w:tcPr>
-    </w:tblStylePr>
-    <w:tblStylePr w:type="band1Horz">
-      <w:tblPr/>
-      <w:tcPr>
-        <w:tcBorders>
-          <w:left w:val="nil"/>
-          <w:right w:val="nil"/>
-          <w:insideH w:val="nil"/>
-          <w:insideV w:val="nil"/>
-        </w:tcBorders>
-        <w:shd w:val="clear" w:color="auto" w:fill="D3DFEE" w:themeFill="accent1" w:themeFillTint="3F"/>
-      </w:tcPr>
-    </w:tblStylePr>
-  </w:style>
-  <w:style w:type="table" w:styleId="TableColumns1">
-    <w:name w:val="Table Columns 1"/>
-    <w:basedOn w:val="TableNormal"/>
-    <w:rsid w:val="00EB0395"/>
-    <w:rPr>
-      <w:b/>
-      <w:bCs/>
-    </w:rPr>
-    <w:tblPr>
-      <w:tblStyleColBandSize w:val="1"/>
-      <w:tblInd w:w="0" w:type="dxa"/>
-      <w:tblBorders>
-        <w:top w:val="single" w:sz="12" w:space="0" w:color="000000"/>
-        <w:left w:val="single" w:sz="12" w:space="0" w:color="000000"/>
-        <w:bottom w:val="single" w:sz="12" w:space="0" w:color="000000"/>
-        <w:right w:val="single" w:sz="12" w:space="0" w:color="000000"/>
-      </w:tblBorders>
-      <w:tblCellMar>
-        <w:top w:w="0" w:type="dxa"/>
-        <w:left w:w="108" w:type="dxa"/>
-        <w:bottom w:w="0" w:type="dxa"/>
-        <w:right w:w="108" w:type="dxa"/>
-      </w:tblCellMar>
-    </w:tblPr>
-    <w:tblStylePr w:type="firstRow">
-      <w:rPr>
-        <w:b w:val="0"/>
-        <w:bCs w:val="0"/>
-      </w:rPr>
-      <w:tblPr/>
-      <w:tcPr>
-        <w:tcBorders>
-          <w:bottom w:val="double" w:sz="6" w:space="0" w:color="000000"/>
-          <w:tl2br w:val="none" w:sz="0" w:space="0" w:color="auto"/>
-          <w:tr2bl w:val="none" w:sz="0" w:space="0" w:color="auto"/>
-        </w:tcBorders>
-      </w:tcPr>
-    </w:tblStylePr>
-    <w:tblStylePr w:type="lastRow">
-      <w:rPr>
-        <w:b w:val="0"/>
-        <w:bCs w:val="0"/>
-      </w:rPr>
-      <w:tblPr/>
-      <w:tcPr>
-        <w:tcBorders>
-          <w:tl2br w:val="none" w:sz="0" w:space="0" w:color="auto"/>
-          <w:tr2bl w:val="none" w:sz="0" w:space="0" w:color="auto"/>
-        </w:tcBorders>
-      </w:tcPr>
-    </w:tblStylePr>
-    <w:tblStylePr w:type="firstCol">
-      <w:rPr>
-        <w:b w:val="0"/>
-        <w:bCs w:val="0"/>
-      </w:rPr>
-      <w:tblPr/>
-      <w:tcPr>
-        <w:tcBorders>
-          <w:tl2br w:val="none" w:sz="0" w:space="0" w:color="auto"/>
-          <w:tr2bl w:val="none" w:sz="0" w:space="0" w:color="auto"/>
-        </w:tcBorders>
-      </w:tcPr>
-    </w:tblStylePr>
-    <w:tblStylePr w:type="lastCol">
-      <w:rPr>
-        <w:b w:val="0"/>
-        <w:bCs w:val="0"/>
-      </w:rPr>
-      <w:tblPr/>
-      <w:tcPr>
-        <w:tcBorders>
-          <w:tl2br w:val="none" w:sz="0" w:space="0" w:color="auto"/>
-          <w:tr2bl w:val="none" w:sz="0" w:space="0" w:color="auto"/>
-        </w:tcBorders>
-      </w:tcPr>
-    </w:tblStylePr>
-    <w:tblStylePr w:type="band1Vert">
-      <w:rPr>
-        <w:color w:val="auto"/>
-      </w:rPr>
-      <w:tblPr/>
-      <w:tcPr>
-        <w:shd w:val="pct25" w:color="000000" w:fill="FFFFFF"/>
-      </w:tcPr>
-    </w:tblStylePr>
-    <w:tblStylePr w:type="band2Vert">
-      <w:rPr>
-        <w:color w:val="auto"/>
-      </w:rPr>
-      <w:tblPr/>
-      <w:tcPr>
-        <w:shd w:val="pct25" w:color="FFFF00" w:fill="FFFFFF"/>
-      </w:tcPr>
-    </w:tblStylePr>
-    <w:tblStylePr w:type="neCell">
-      <w:rPr>
-        <w:b/>
-        <w:bCs/>
-      </w:rPr>
-      <w:tblPr/>
-      <w:tcPr>
-        <w:tcBorders>
-          <w:tl2br w:val="none" w:sz="0" w:space="0" w:color="auto"/>
-          <w:tr2bl w:val="none" w:sz="0" w:space="0" w:color="auto"/>
-        </w:tcBorders>
-      </w:tcPr>
-    </w:tblStylePr>
-    <w:tblStylePr w:type="swCell">
-      <w:rPr>
-        <w:b/>
-        <w:bCs/>
-      </w:rPr>
-      <w:tblPr/>
-      <w:tcPr>
-        <w:tcBorders>
-          <w:tl2br w:val="none" w:sz="0" w:space="0" w:color="auto"/>
-          <w:tr2bl w:val="none" w:sz="0" w:space="0" w:color="auto"/>
-        </w:tcBorders>
-      </w:tcPr>
-    </w:tblStylePr>
-  </w:style>
-  <w:style w:type="table" w:styleId="TableColumns3">
-    <w:name w:val="Table Columns 3"/>
-    <w:basedOn w:val="TableNormal"/>
-    <w:rsid w:val="00EB0395"/>
-    <w:rPr>
-      <w:b/>
-      <w:bCs/>
-    </w:rPr>
-    <w:tblPr>
-      <w:tblStyleColBandSize w:val="1"/>
-      <w:tblInd w:w="0" w:type="dxa"/>
-      <w:tblBorders>
-        <w:top w:val="single" w:sz="6" w:space="0" w:color="000080"/>
-        <w:left w:val="single" w:sz="6" w:space="0" w:color="000080"/>
-        <w:bottom w:val="single" w:sz="6" w:space="0" w:color="000080"/>
-        <w:right w:val="single" w:sz="6" w:space="0" w:color="000080"/>
-        <w:insideV w:val="single" w:sz="6" w:space="0" w:color="000080"/>
-      </w:tblBorders>
-      <w:tblCellMar>
-        <w:top w:w="0" w:type="dxa"/>
-        <w:left w:w="108" w:type="dxa"/>
-        <w:bottom w:w="0" w:type="dxa"/>
-        <w:right w:w="108" w:type="dxa"/>
-      </w:tblCellMar>
-    </w:tblPr>
-    <w:tblStylePr w:type="firstRow">
-      <w:rPr>
-        <w:color w:val="FFFFFF"/>
-      </w:rPr>
-      <w:tblPr/>
-      <w:tcPr>
-        <w:tcBorders>
-          <w:tl2br w:val="none" w:sz="0" w:space="0" w:color="auto"/>
-          <w:tr2bl w:val="none" w:sz="0" w:space="0" w:color="auto"/>
-        </w:tcBorders>
-        <w:shd w:val="solid" w:color="000080" w:fill="FFFFFF"/>
-      </w:tcPr>
-    </w:tblStylePr>
-    <w:tblStylePr w:type="lastRow">
-      <w:rPr>
-        <w:b w:val="0"/>
-        <w:bCs w:val="0"/>
-      </w:rPr>
-      <w:tblPr/>
-      <w:tcPr>
-        <w:tcBorders>
-          <w:top w:val="single" w:sz="6" w:space="0" w:color="000080"/>
-          <w:tl2br w:val="none" w:sz="0" w:space="0" w:color="auto"/>
-          <w:tr2bl w:val="none" w:sz="0" w:space="0" w:color="auto"/>
-        </w:tcBorders>
-      </w:tcPr>
-    </w:tblStylePr>
-    <w:tblStylePr w:type="firstCol">
-      <w:rPr>
-        <w:b w:val="0"/>
-        <w:bCs w:val="0"/>
-      </w:rPr>
-      <w:tblPr/>
-      <w:tcPr>
-        <w:tcBorders>
-          <w:tl2br w:val="none" w:sz="0" w:space="0" w:color="auto"/>
-          <w:tr2bl w:val="none" w:sz="0" w:space="0" w:color="auto"/>
-        </w:tcBorders>
-      </w:tcPr>
-    </w:tblStylePr>
-    <w:tblStylePr w:type="lastCol">
-      <w:rPr>
-        <w:b w:val="0"/>
-        <w:bCs w:val="0"/>
-      </w:rPr>
-      <w:tblPr/>
-      <w:tcPr>
-        <w:tcBorders>
-          <w:tl2br w:val="none" w:sz="0" w:space="0" w:color="auto"/>
-          <w:tr2bl w:val="none" w:sz="0" w:space="0" w:color="auto"/>
-        </w:tcBorders>
-      </w:tcPr>
-    </w:tblStylePr>
-    <w:tblStylePr w:type="band1Vert">
-      <w:rPr>
-        <w:color w:val="auto"/>
-      </w:rPr>
-      <w:tblPr/>
-      <w:tcPr>
-        <w:shd w:val="solid" w:color="C0C0C0" w:fill="FFFFFF"/>
-      </w:tcPr>
-    </w:tblStylePr>
-    <w:tblStylePr w:type="band2Vert">
-      <w:rPr>
-        <w:color w:val="auto"/>
-      </w:rPr>
-      <w:tblPr/>
-      <w:tcPr>
-        <w:shd w:val="pct10" w:color="000000" w:fill="FFFFFF"/>
-      </w:tcPr>
-    </w:tblStylePr>
-    <w:tblStylePr w:type="neCell">
-      <w:rPr>
-        <w:b/>
-        <w:bCs/>
-      </w:rPr>
-      <w:tblPr/>
-      <w:tcPr>
-        <w:tcBorders>
-          <w:tl2br w:val="none" w:sz="0" w:space="0" w:color="auto"/>
-          <w:tr2bl w:val="none" w:sz="0" w:space="0" w:color="auto"/>
-        </w:tcBorders>
-      </w:tcPr>
-    </w:tblStylePr>
-  </w:style>
-</w:styles>
-</file>
-
 <file path=word/theme/theme1.xml><?xml version="1.0" encoding="utf-8"?>
 <a:theme xmlns:a="http://schemas.openxmlformats.org/drawingml/2006/main" name="Office Theme">
   <a:themeElements>
@@ -5768,4 +6630,16 @@
   <a:objectDefaults/>
   <a:extraClrSchemeLst/>
 </a:theme>
+</file>
+
+<file path=customXml/item1.xml><?xml version="1.0" encoding="utf-8"?>
+<b:Sources xmlns:b="http://schemas.openxmlformats.org/officeDocument/2006/bibliography" xmlns="http://schemas.openxmlformats.org/officeDocument/2006/bibliography" SelectedStyle="/APASixthEditionOfficeOnline.xsl" StyleName="APA"/>
+</file>
+
+<file path=customXml/itemProps1.xml><?xml version="1.0" encoding="utf-8"?>
+<ds:datastoreItem xmlns:ds="http://schemas.openxmlformats.org/officeDocument/2006/customXml" ds:itemID="{A3979B70-C9D3-A943-9D85-B6C247DAB018}">
+  <ds:schemaRefs>
+    <ds:schemaRef ds:uri="http://schemas.openxmlformats.org/officeDocument/2006/bibliography"/>
+  </ds:schemaRefs>
+</ds:datastoreItem>
 </file>
</xml_diff>